<commit_message>
HSPI update and fixes
</commit_message>
<xml_diff>
--- a/ESP8266_Template/documentation/libraries/HSPI.docx
+++ b/ESP8266_Template/documentation/libraries/HSPI.docx
@@ -49,13 +49,7 @@
               <w:rPr>
                 <w:lang w:val="en-US"/>
               </w:rPr>
-              <w:t xml:space="preserve">Status : </w:t>
-            </w:r>
-            <w:r>
-              <w:rPr>
-                <w:lang w:val="en-US"/>
-              </w:rPr>
-              <w:t xml:space="preserve">working, </w:t>
+              <w:t xml:space="preserve">Status : working, </w:t>
             </w:r>
             <w:r>
               <w:rPr>
@@ -113,7 +107,7 @@
                 <w:noProof/>
                 <w:lang w:val="en-US"/>
               </w:rPr>
-              <w:t>00/00/0000</w:t>
+              <w:t>23/11/2016</w:t>
             </w:r>
             <w:r>
               <w:rPr>
@@ -156,20 +150,62 @@
         <w:rPr>
           <w:lang w:val="en-US"/>
         </w:rPr>
-        <w:t>The ESP8266 has two independent SPI (Serial Peripheral Interface). One is used to connect an external Flash memory for program storage, the other is the main board-level interface between ESP8266 and hardware. It is through this interface that the most WiFi bandwidth can be exploited.</w:t>
-      </w:r>
-    </w:p>
-    <w:p>
-      <w:pPr>
-        <w:rPr>
-          <w:lang w:val="en-US"/>
-        </w:rPr>
-      </w:pPr>
-      <w:r>
-        <w:rPr>
-          <w:lang w:val="en-US"/>
-        </w:rPr>
-        <w:t>The second interface is called “HSPI” (Hardware SPI ?)</w:t>
+        <w:t xml:space="preserve">The ESP8266 has two independent SPI (Serial Peripheral Interface). One is used to connect an external Flash memory for program storage, the other is the main board-level interface between </w:t>
+      </w:r>
+      <w:r>
+        <w:rPr>
+          <w:lang w:val="en-US"/>
+        </w:rPr>
+        <w:t xml:space="preserve">the </w:t>
+      </w:r>
+      <w:r>
+        <w:rPr>
+          <w:lang w:val="en-US"/>
+        </w:rPr>
+        <w:t>ESP8266 and hardware. It is through this interface that the most WiFi bandwidth can be exploited.</w:t>
+      </w:r>
+    </w:p>
+    <w:p>
+      <w:pPr>
+        <w:rPr>
+          <w:lang w:val="en-US"/>
+        </w:rPr>
+      </w:pPr>
+      <w:r>
+        <w:rPr>
+          <w:lang w:val="en-US"/>
+        </w:rPr>
+        <w:t>The second interface is called “HSPI” (</w:t>
+      </w:r>
+      <w:r>
+        <w:rPr>
+          <w:lang w:val="en-US"/>
+        </w:rPr>
+        <w:t xml:space="preserve">possibly for </w:t>
+      </w:r>
+      <w:r>
+        <w:rPr>
+          <w:lang w:val="en-US"/>
+        </w:rPr>
+        <w:t>H</w:t>
+      </w:r>
+      <w:r>
+        <w:rPr>
+          <w:lang w:val="en-US"/>
+        </w:rPr>
+        <w:t>ost SPI</w:t>
+      </w:r>
+      <w:r>
+        <w:rPr>
+          <w:lang w:val="en-US"/>
+        </w:rPr>
+        <w:t>)</w:t>
+      </w:r>
+      <w:r>
+        <w:rPr>
+          <w:lang w:val="en-US"/>
+        </w:rPr>
+        <w:t>.</w:t>
       </w:r>
     </w:p>
     <w:p>
@@ -201,19 +237,6 @@
     </w:p>
     <w:p>
       <w:pPr>
-        <w:rPr>
-          <w:lang w:val="en-US"/>
-        </w:rPr>
-      </w:pPr>
-      <w:r>
-        <w:rPr>
-          <w:lang w:val="en-US"/>
-        </w:rPr>
-        <w:t>It is missing mechanisms for reading from SPI.</w:t>
-      </w:r>
-    </w:p>
-    <w:p>
-      <w:pPr>
         <w:pStyle w:val="Heading2"/>
         <w:rPr>
           <w:lang w:val="en-US"/>
@@ -236,33 +259,147 @@
         <w:rPr>
           <w:lang w:val="en-US"/>
         </w:rPr>
-        <w:t>The source files for this library come from an example project in the Unofficial SDK and may be related to a project by someone called “Metal Phreak”. This information will be updated once the origin of the code has been ascertained.</w:t>
-      </w:r>
-    </w:p>
-    <w:p>
-      <w:pPr>
-        <w:rPr>
-          <w:lang w:val="en-US"/>
-        </w:rPr>
-      </w:pPr>
-      <w:r>
-        <w:rPr>
-          <w:lang w:val="en-US"/>
-        </w:rPr>
-        <w:t>This original library counts two files : “hspi.h” and “hspi.c”. It was originally intended for Espressif’s own RTOS.</w:t>
-      </w:r>
-    </w:p>
-    <w:p>
-      <w:pPr>
-        <w:rPr>
-          <w:lang w:val="en-US"/>
-        </w:rPr>
-      </w:pPr>
-      <w:r>
-        <w:rPr>
-          <w:lang w:val="en-US"/>
-        </w:rPr>
-        <w:t>Nefastor added several modifications to make it compatible with FreeRTOS. This includes the creation of a second header, “spi_registers_2.h”, out of Espressif code. This header is used internally by the library and does not need to be included in source files using the HSPI library.</w:t>
+        <w:t>The source files for this library come from an example project in the Unofficial SDK and may be related to a project by someo</w:t>
+      </w:r>
+      <w:r>
+        <w:rPr>
+          <w:lang w:val="en-US"/>
+        </w:rPr>
+        <w:t xml:space="preserve">ne called “Metal </w:t>
+      </w:r>
+      <w:r>
+        <w:rPr>
+          <w:lang w:val="en-US"/>
+        </w:rPr>
+        <w:t xml:space="preserve">Phreak”. This information will be updated </w:t>
+      </w:r>
+      <w:r>
+        <w:rPr>
+          <w:lang w:val="en-US"/>
+        </w:rPr>
+        <w:t>when</w:t>
+      </w:r>
+      <w:r>
+        <w:rPr>
+          <w:lang w:val="en-US"/>
+        </w:rPr>
+        <w:t xml:space="preserve"> the origin of the code </w:t>
+      </w:r>
+      <w:r>
+        <w:rPr>
+          <w:lang w:val="en-US"/>
+        </w:rPr>
+        <w:t>is</w:t>
+      </w:r>
+      <w:r>
+        <w:rPr>
+          <w:lang w:val="en-US"/>
+        </w:rPr>
+        <w:t xml:space="preserve"> ascertained.</w:t>
+      </w:r>
+    </w:p>
+    <w:p>
+      <w:pPr>
+        <w:rPr>
+          <w:lang w:val="en-US"/>
+        </w:rPr>
+      </w:pPr>
+      <w:r>
+        <w:rPr>
+          <w:lang w:val="en-US"/>
+        </w:rPr>
+        <w:t>This original library counts two files: “</w:t>
+      </w:r>
+      <w:proofErr w:type="spellStart"/>
+      <w:r>
+        <w:rPr>
+          <w:lang w:val="en-US"/>
+        </w:rPr>
+        <w:t>hspi.h</w:t>
+      </w:r>
+      <w:proofErr w:type="spellEnd"/>
+      <w:r>
+        <w:rPr>
+          <w:lang w:val="en-US"/>
+        </w:rPr>
+        <w:t>” and “</w:t>
+      </w:r>
+      <w:proofErr w:type="spellStart"/>
+      <w:r>
+        <w:rPr>
+          <w:lang w:val="en-US"/>
+        </w:rPr>
+        <w:t>hspi.c</w:t>
+      </w:r>
+      <w:proofErr w:type="spellEnd"/>
+      <w:r>
+        <w:rPr>
+          <w:lang w:val="en-US"/>
+        </w:rPr>
+        <w:t xml:space="preserve">”. It was originally intended for </w:t>
+      </w:r>
+      <w:proofErr w:type="spellStart"/>
+      <w:r>
+        <w:rPr>
+          <w:lang w:val="en-US"/>
+        </w:rPr>
+        <w:t>Espressif’s</w:t>
+      </w:r>
+      <w:proofErr w:type="spellEnd"/>
+      <w:r>
+        <w:rPr>
+          <w:lang w:val="en-US"/>
+        </w:rPr>
+        <w:t xml:space="preserve"> own RTOS.</w:t>
+      </w:r>
+    </w:p>
+    <w:p>
+      <w:pPr>
+        <w:rPr>
+          <w:lang w:val="en-US"/>
+        </w:rPr>
+      </w:pPr>
+      <w:proofErr w:type="spellStart"/>
+      <w:r>
+        <w:rPr>
+          <w:lang w:val="en-US"/>
+        </w:rPr>
+        <w:t>Nefastor</w:t>
+      </w:r>
+      <w:proofErr w:type="spellEnd"/>
+      <w:r>
+        <w:rPr>
+          <w:lang w:val="en-US"/>
+        </w:rPr>
+        <w:t xml:space="preserve"> added several modifications to make it compatible with </w:t>
+      </w:r>
+      <w:proofErr w:type="spellStart"/>
+      <w:r>
+        <w:rPr>
+          <w:lang w:val="en-US"/>
+        </w:rPr>
+        <w:t>FreeRTOS</w:t>
+      </w:r>
+      <w:proofErr w:type="spellEnd"/>
+      <w:r>
+        <w:rPr>
+          <w:lang w:val="en-US"/>
+        </w:rPr>
+        <w:t xml:space="preserve">. This includes the creation of a second header, “spi_registers_2.h”, out of </w:t>
+      </w:r>
+      <w:proofErr w:type="spellStart"/>
+      <w:r>
+        <w:rPr>
+          <w:lang w:val="en-US"/>
+        </w:rPr>
+        <w:t>Espressif</w:t>
+      </w:r>
+      <w:proofErr w:type="spellEnd"/>
+      <w:r>
+        <w:rPr>
+          <w:lang w:val="en-US"/>
+        </w:rPr>
+        <w:t xml:space="preserve"> code. This header is used internally by the library and does not need to be included in source files using the HSPI library.</w:t>
       </w:r>
     </w:p>
     <w:p>
@@ -293,8 +430,6 @@
           <w:lang w:val="en-US"/>
         </w:rPr>
       </w:pPr>
-      <w:bookmarkStart w:id="0" w:name="_GoBack"/>
-      <w:bookmarkEnd w:id="0"/>
       <w:r>
         <w:rPr>
           <w:lang w:val="en-US"/>
@@ -316,6 +451,7 @@
           <w:lang w:val="en-US"/>
         </w:rPr>
       </w:pPr>
+      <w:proofErr w:type="spellStart"/>
       <w:r>
         <w:rPr>
           <w:lang w:val="en-US"/>
@@ -328,13 +464,267 @@
         </w:rPr>
         <w:t>spi_init</w:t>
       </w:r>
-    </w:p>
-    <w:p>
-      <w:pPr>
-        <w:rPr>
-          <w:lang w:val="en-US"/>
-        </w:rPr>
-      </w:pPr>
+      <w:proofErr w:type="spellEnd"/>
+    </w:p>
+    <w:tbl>
+      <w:tblPr>
+        <w:tblStyle w:val="TableGrid"/>
+        <w:tblW w:w="0" w:type="auto"/>
+        <w:tblLook w:val="04A0" w:firstRow="1" w:lastRow="0" w:firstColumn="1" w:lastColumn="0" w:noHBand="0" w:noVBand="1"/>
+      </w:tblPr>
+      <w:tblGrid>
+        <w:gridCol w:w="1255"/>
+        <w:gridCol w:w="7807"/>
+      </w:tblGrid>
+      <w:tr>
+        <w:tc>
+          <w:tcPr>
+            <w:tcW w:w="9062" w:type="dxa"/>
+            <w:gridSpan w:val="2"/>
+          </w:tcPr>
+          <w:p>
+            <w:pPr>
+              <w:rPr>
+                <w:lang w:val="en-US"/>
+              </w:rPr>
+            </w:pPr>
+            <w:r>
+              <w:rPr>
+                <w:lang w:val="en-US"/>
+              </w:rPr>
+              <w:t>HSPI Initialization : pin multiplexing and generic settings</w:t>
+            </w:r>
+          </w:p>
+        </w:tc>
+      </w:tr>
+      <w:tr>
+        <w:tc>
+          <w:tcPr>
+            <w:tcW w:w="1255" w:type="dxa"/>
+          </w:tcPr>
+          <w:p>
+            <w:pPr>
+              <w:rPr>
+                <w:lang w:val="en-US"/>
+              </w:rPr>
+            </w:pPr>
+            <w:r>
+              <w:rPr>
+                <w:lang w:val="en-US"/>
+              </w:rPr>
+              <w:t>Status</w:t>
+            </w:r>
+          </w:p>
+        </w:tc>
+        <w:tc>
+          <w:tcPr>
+            <w:tcW w:w="7807" w:type="dxa"/>
+            <w:shd w:val="clear" w:color="auto" w:fill="92D050"/>
+          </w:tcPr>
+          <w:p>
+            <w:pPr>
+              <w:rPr>
+                <w:lang w:val="en-US"/>
+              </w:rPr>
+            </w:pPr>
+            <w:r>
+              <w:rPr>
+                <w:lang w:val="en-US"/>
+              </w:rPr>
+              <w:t>Validated</w:t>
+            </w:r>
+          </w:p>
+        </w:tc>
+      </w:tr>
+      <w:tr>
+        <w:tc>
+          <w:tcPr>
+            <w:tcW w:w="1255" w:type="dxa"/>
+          </w:tcPr>
+          <w:p>
+            <w:pPr>
+              <w:rPr>
+                <w:lang w:val="en-US"/>
+              </w:rPr>
+            </w:pPr>
+            <w:r>
+              <w:rPr>
+                <w:lang w:val="en-US"/>
+              </w:rPr>
+              <w:t>Returns</w:t>
+            </w:r>
+          </w:p>
+        </w:tc>
+        <w:tc>
+          <w:tcPr>
+            <w:tcW w:w="7807" w:type="dxa"/>
+            <w:shd w:val="clear" w:color="auto" w:fill="FFFFFF" w:themeFill="background1"/>
+          </w:tcPr>
+          <w:p>
+            <w:pPr>
+              <w:rPr>
+                <w:lang w:val="en-US"/>
+              </w:rPr>
+            </w:pPr>
+            <w:r>
+              <w:rPr>
+                <w:lang w:val="en-US"/>
+              </w:rPr>
+              <w:t>-</w:t>
+            </w:r>
+          </w:p>
+        </w:tc>
+      </w:tr>
+      <w:tr>
+        <w:tc>
+          <w:tcPr>
+            <w:tcW w:w="1255" w:type="dxa"/>
+          </w:tcPr>
+          <w:p>
+            <w:pPr>
+              <w:rPr>
+                <w:lang w:val="en-US"/>
+              </w:rPr>
+            </w:pPr>
+            <w:r>
+              <w:rPr>
+                <w:lang w:val="en-US"/>
+              </w:rPr>
+              <w:t>Argument</w:t>
+            </w:r>
+          </w:p>
+        </w:tc>
+        <w:tc>
+          <w:tcPr>
+            <w:tcW w:w="7807" w:type="dxa"/>
+            <w:shd w:val="clear" w:color="auto" w:fill="FFFFFF" w:themeFill="background1"/>
+          </w:tcPr>
+          <w:p>
+            <w:pPr>
+              <w:rPr>
+                <w:lang w:val="en-US"/>
+              </w:rPr>
+            </w:pPr>
+            <w:r>
+              <w:rPr>
+                <w:lang w:val="en-US"/>
+              </w:rPr>
+              <w:t>-</w:t>
+            </w:r>
+          </w:p>
+        </w:tc>
+      </w:tr>
+    </w:tbl>
+    <w:p>
+      <w:pPr>
+        <w:rPr>
+          <w:lang w:val="en-US"/>
+        </w:rPr>
+      </w:pPr>
+    </w:p>
+    <w:p>
+      <w:pPr>
+        <w:rPr>
+          <w:lang w:val="en-US"/>
+        </w:rPr>
+      </w:pPr>
+      <w:r>
+        <w:rPr>
+          <w:lang w:val="en-US"/>
+        </w:rPr>
+        <w:lastRenderedPageBreak/>
+        <w:t xml:space="preserve">This function should be called first, followed immediately by a call to </w:t>
+      </w:r>
+      <w:proofErr w:type="spellStart"/>
+      <w:r>
+        <w:rPr>
+          <w:b/>
+          <w:lang w:val="en-US"/>
+        </w:rPr>
+        <w:t>hspi_clock</w:t>
+      </w:r>
+      <w:proofErr w:type="spellEnd"/>
+      <w:r>
+        <w:rPr>
+          <w:lang w:val="en-US"/>
+        </w:rPr>
+        <w:t>. It sets the proper pin multiplexing for the HSPI, as well as bit transmission order (low to high).</w:t>
+      </w:r>
+    </w:p>
+    <w:p>
+      <w:pPr>
+        <w:rPr>
+          <w:lang w:val="en-US"/>
+        </w:rPr>
+      </w:pPr>
+      <w:r>
+        <w:rPr>
+          <w:lang w:val="en-US"/>
+        </w:rPr>
+        <w:t>It enables SSEL setup and hold, to improve reliability at high data rates (though the exact impact of that feature hasn’t been measured)</w:t>
+      </w:r>
+    </w:p>
+    <w:p>
+      <w:pPr>
+        <w:rPr>
+          <w:lang w:val="en-US"/>
+        </w:rPr>
+      </w:pPr>
+      <w:r>
+        <w:rPr>
+          <w:lang w:val="en-US"/>
+        </w:rPr>
+        <w:t xml:space="preserve">SPI </w:t>
+      </w:r>
+      <w:r>
+        <w:rPr>
+          <w:lang w:val="en-US"/>
+        </w:rPr>
+        <w:t>mode (</w:t>
+      </w:r>
+      <w:r>
+        <w:rPr>
+          <w:lang w:val="en-US"/>
+        </w:rPr>
+        <w:t>phase and polarity</w:t>
+      </w:r>
+      <w:r>
+        <w:rPr>
+          <w:lang w:val="en-US"/>
+        </w:rPr>
+        <w:t>)</w:t>
+      </w:r>
+      <w:r>
+        <w:rPr>
+          <w:lang w:val="en-US"/>
+        </w:rPr>
+        <w:t xml:space="preserve"> </w:t>
+      </w:r>
+      <w:r>
+        <w:rPr>
+          <w:lang w:val="en-US"/>
+        </w:rPr>
+        <w:t>is left to default value</w:t>
+      </w:r>
+      <w:r>
+        <w:rPr>
+          <w:lang w:val="en-US"/>
+        </w:rPr>
+        <w:t>.</w:t>
+      </w:r>
+    </w:p>
+    <w:p>
+      <w:pPr>
+        <w:rPr>
+          <w:lang w:val="en-US"/>
+        </w:rPr>
+      </w:pPr>
+      <w:r>
+        <w:rPr>
+          <w:lang w:val="en-US"/>
+        </w:rPr>
+        <w:t>Importantly, this function disables all phases of the HSPI’s SPI transaction sequencer, leaving only the data phase enabled. This is to allow for directly using the optimized 8 / 16 / 32 bits write functions, intended for LCD displays.</w:t>
+      </w:r>
     </w:p>
     <w:p>
       <w:pPr>
@@ -343,172 +733,2476 @@
           <w:lang w:val="en-US"/>
         </w:rPr>
       </w:pPr>
-      <w:r>
-        <w:rPr>
-          <w:lang w:val="en-US"/>
-        </w:rPr>
-        <w:lastRenderedPageBreak/>
-        <w:t>hspi_wait_ready</w:t>
-      </w:r>
-    </w:p>
-    <w:p>
-      <w:pPr>
-        <w:rPr>
-          <w:lang w:val="en-US"/>
-        </w:rPr>
-      </w:pPr>
-    </w:p>
-    <w:p>
-      <w:pPr>
-        <w:pStyle w:val="Heading2"/>
-        <w:rPr>
-          <w:lang w:val="en-US"/>
-        </w:rPr>
-      </w:pPr>
-      <w:r>
-        <w:rPr>
-          <w:lang w:val="en-US"/>
-        </w:rPr>
-        <w:t>hspi_prepare_tx</w:t>
-      </w:r>
-    </w:p>
-    <w:p>
-      <w:pPr>
-        <w:rPr>
-          <w:lang w:val="en-US"/>
-        </w:rPr>
-      </w:pPr>
-    </w:p>
-    <w:p>
-      <w:pPr>
-        <w:pStyle w:val="Heading2"/>
-        <w:rPr>
-          <w:lang w:val="en-US"/>
-        </w:rPr>
-      </w:pPr>
-      <w:r>
-        <w:rPr>
-          <w:lang w:val="en-US"/>
-        </w:rPr>
-        <w:t>hspi_start_tx</w:t>
-      </w:r>
-    </w:p>
-    <w:p>
-      <w:pPr>
-        <w:rPr>
-          <w:lang w:val="en-US"/>
-        </w:rPr>
-      </w:pPr>
-    </w:p>
-    <w:p>
-      <w:pPr>
-        <w:pStyle w:val="Heading2"/>
-        <w:rPr>
-          <w:lang w:val="en-US"/>
-        </w:rPr>
-      </w:pPr>
-      <w:r>
-        <w:rPr>
-          <w:lang w:val="en-US"/>
-        </w:rPr>
-        <w:t>hspi_send_uint8</w:t>
-      </w:r>
-    </w:p>
-    <w:p>
-      <w:pPr>
-        <w:rPr>
-          <w:lang w:val="en-US"/>
-        </w:rPr>
-      </w:pPr>
-    </w:p>
-    <w:p>
-      <w:pPr>
-        <w:pStyle w:val="Heading2"/>
-        <w:rPr>
-          <w:lang w:val="en-US"/>
-        </w:rPr>
-      </w:pPr>
-      <w:r>
-        <w:rPr>
-          <w:lang w:val="en-US"/>
-        </w:rPr>
-        <w:t>hspi_send_uint16</w:t>
-      </w:r>
-    </w:p>
-    <w:p>
-      <w:pPr>
-        <w:rPr>
-          <w:lang w:val="en-US"/>
-        </w:rPr>
-      </w:pPr>
-    </w:p>
-    <w:p>
-      <w:pPr>
-        <w:pStyle w:val="Heading2"/>
-        <w:rPr>
-          <w:lang w:val="en-US"/>
-        </w:rPr>
-      </w:pPr>
-      <w:r>
-        <w:rPr>
-          <w:lang w:val="en-US"/>
-        </w:rPr>
-        <w:t>hspi_send_uint32</w:t>
-      </w:r>
-    </w:p>
-    <w:p>
-      <w:pPr>
-        <w:rPr>
-          <w:lang w:val="en-US"/>
-        </w:rPr>
-      </w:pPr>
-    </w:p>
-    <w:p>
-      <w:pPr>
-        <w:pStyle w:val="Heading2"/>
-        <w:rPr>
-          <w:lang w:val="en-US"/>
-        </w:rPr>
-      </w:pPr>
-      <w:r>
-        <w:rPr>
-          <w:lang w:val="en-US"/>
-        </w:rPr>
-        <w:t>hspi_send_data</w:t>
-      </w:r>
-    </w:p>
-    <w:p>
-      <w:pPr>
-        <w:rPr>
-          <w:lang w:val="en-US"/>
-        </w:rPr>
-      </w:pPr>
-    </w:p>
-    <w:p>
-      <w:pPr>
-        <w:pStyle w:val="Heading2"/>
-        <w:rPr>
-          <w:lang w:val="en-US"/>
-        </w:rPr>
-      </w:pPr>
-      <w:r>
-        <w:rPr>
-          <w:lang w:val="en-US"/>
-        </w:rPr>
-        <w:t>hspi_send_uint16_r</w:t>
-      </w:r>
-    </w:p>
-    <w:p>
-      <w:pPr>
-        <w:pStyle w:val="Heading1"/>
+      <w:proofErr w:type="spellStart"/>
+      <w:r>
+        <w:rPr>
+          <w:lang w:val="en-US"/>
+        </w:rPr>
+        <w:t>hspi_gpio</w:t>
+      </w:r>
+      <w:proofErr w:type="spellEnd"/>
+    </w:p>
+    <w:tbl>
+      <w:tblPr>
+        <w:tblStyle w:val="TableGrid"/>
+        <w:tblW w:w="0" w:type="auto"/>
+        <w:tblLook w:val="04A0" w:firstRow="1" w:lastRow="0" w:firstColumn="1" w:lastColumn="0" w:noHBand="0" w:noVBand="1"/>
+      </w:tblPr>
+      <w:tblGrid>
+        <w:gridCol w:w="1255"/>
+        <w:gridCol w:w="7807"/>
+      </w:tblGrid>
+      <w:tr>
+        <w:tc>
+          <w:tcPr>
+            <w:tcW w:w="9062" w:type="dxa"/>
+            <w:gridSpan w:val="2"/>
+          </w:tcPr>
+          <w:p>
+            <w:pPr>
+              <w:rPr>
+                <w:lang w:val="en-US"/>
+              </w:rPr>
+            </w:pPr>
+            <w:r>
+              <w:rPr>
+                <w:lang w:val="en-US"/>
+              </w:rPr>
+              <w:t>HSPI In</w:t>
+            </w:r>
+            <w:r>
+              <w:rPr>
+                <w:lang w:val="en-US"/>
+              </w:rPr>
+              <w:t>itialization : pin multiplexing</w:t>
+            </w:r>
+          </w:p>
+        </w:tc>
+      </w:tr>
+      <w:tr>
+        <w:tc>
+          <w:tcPr>
+            <w:tcW w:w="1255" w:type="dxa"/>
+          </w:tcPr>
+          <w:p>
+            <w:pPr>
+              <w:rPr>
+                <w:lang w:val="en-US"/>
+              </w:rPr>
+            </w:pPr>
+            <w:r>
+              <w:rPr>
+                <w:lang w:val="en-US"/>
+              </w:rPr>
+              <w:t>Status</w:t>
+            </w:r>
+          </w:p>
+        </w:tc>
+        <w:tc>
+          <w:tcPr>
+            <w:tcW w:w="7807" w:type="dxa"/>
+            <w:shd w:val="clear" w:color="auto" w:fill="92D050"/>
+          </w:tcPr>
+          <w:p>
+            <w:pPr>
+              <w:rPr>
+                <w:lang w:val="en-US"/>
+              </w:rPr>
+            </w:pPr>
+            <w:r>
+              <w:rPr>
+                <w:lang w:val="en-US"/>
+              </w:rPr>
+              <w:t>Validated</w:t>
+            </w:r>
+          </w:p>
+        </w:tc>
+      </w:tr>
+      <w:tr>
+        <w:tc>
+          <w:tcPr>
+            <w:tcW w:w="1255" w:type="dxa"/>
+          </w:tcPr>
+          <w:p>
+            <w:pPr>
+              <w:rPr>
+                <w:lang w:val="en-US"/>
+              </w:rPr>
+            </w:pPr>
+            <w:r>
+              <w:rPr>
+                <w:lang w:val="en-US"/>
+              </w:rPr>
+              <w:t>Returns</w:t>
+            </w:r>
+          </w:p>
+        </w:tc>
+        <w:tc>
+          <w:tcPr>
+            <w:tcW w:w="7807" w:type="dxa"/>
+            <w:shd w:val="clear" w:color="auto" w:fill="FFFFFF" w:themeFill="background1"/>
+          </w:tcPr>
+          <w:p>
+            <w:pPr>
+              <w:rPr>
+                <w:lang w:val="en-US"/>
+              </w:rPr>
+            </w:pPr>
+            <w:r>
+              <w:rPr>
+                <w:lang w:val="en-US"/>
+              </w:rPr>
+              <w:t>-</w:t>
+            </w:r>
+          </w:p>
+        </w:tc>
+      </w:tr>
+      <w:tr>
+        <w:tc>
+          <w:tcPr>
+            <w:tcW w:w="1255" w:type="dxa"/>
+          </w:tcPr>
+          <w:p>
+            <w:pPr>
+              <w:rPr>
+                <w:lang w:val="en-US"/>
+              </w:rPr>
+            </w:pPr>
+            <w:r>
+              <w:rPr>
+                <w:lang w:val="en-US"/>
+              </w:rPr>
+              <w:t>Argument</w:t>
+            </w:r>
+          </w:p>
+        </w:tc>
+        <w:tc>
+          <w:tcPr>
+            <w:tcW w:w="7807" w:type="dxa"/>
+            <w:shd w:val="clear" w:color="auto" w:fill="FFFFFF" w:themeFill="background1"/>
+          </w:tcPr>
+          <w:p>
+            <w:pPr>
+              <w:rPr>
+                <w:lang w:val="en-US"/>
+              </w:rPr>
+            </w:pPr>
+            <w:r>
+              <w:rPr>
+                <w:lang w:val="en-US"/>
+              </w:rPr>
+              <w:t>-</w:t>
+            </w:r>
+          </w:p>
+        </w:tc>
+      </w:tr>
+    </w:tbl>
+    <w:p>
+      <w:pPr>
+        <w:rPr>
+          <w:lang w:val="en-US"/>
+        </w:rPr>
+      </w:pPr>
+    </w:p>
+    <w:p>
+      <w:pPr>
+        <w:rPr>
+          <w:lang w:val="en-US"/>
+        </w:rPr>
+      </w:pPr>
+      <w:r>
+        <w:rPr>
+          <w:lang w:val="en-US"/>
+        </w:rPr>
+        <w:t xml:space="preserve">This function only takes care of the pin multiplexing. It is called by </w:t>
+      </w:r>
+      <w:proofErr w:type="spellStart"/>
+      <w:r>
+        <w:rPr>
+          <w:b/>
+          <w:lang w:val="en-US"/>
+        </w:rPr>
+        <w:t>hspi_init</w:t>
+      </w:r>
+      <w:proofErr w:type="spellEnd"/>
+      <w:r>
+        <w:rPr>
+          <w:lang w:val="en-US"/>
+        </w:rPr>
+        <w:t>. The HSPI pins are:</w:t>
+      </w:r>
+    </w:p>
+    <w:p>
+      <w:pPr>
+        <w:pStyle w:val="ListParagraph"/>
         <w:numPr>
           <w:ilvl w:val="0"/>
-          <w:numId w:val="0"/>
+          <w:numId w:val="3"/>
         </w:numPr>
         <w:rPr>
           <w:lang w:val="en-US"/>
         </w:rPr>
       </w:pPr>
+      <w:r>
+        <w:rPr>
+          <w:lang w:val="en-US"/>
+        </w:rPr>
+        <w:t>GPIO12 as MISO (data line from slave to master)</w:t>
+      </w:r>
+    </w:p>
+    <w:p>
+      <w:pPr>
+        <w:pStyle w:val="ListParagraph"/>
+        <w:numPr>
+          <w:ilvl w:val="0"/>
+          <w:numId w:val="3"/>
+        </w:numPr>
+        <w:rPr>
+          <w:lang w:val="en-US"/>
+        </w:rPr>
+      </w:pPr>
+      <w:r>
+        <w:rPr>
+          <w:lang w:val="en-US"/>
+        </w:rPr>
+        <w:t>GPIO13 as MOSI (data line from master to slave)</w:t>
+      </w:r>
+    </w:p>
+    <w:p>
+      <w:pPr>
+        <w:pStyle w:val="ListParagraph"/>
+        <w:numPr>
+          <w:ilvl w:val="0"/>
+          <w:numId w:val="3"/>
+        </w:numPr>
+        <w:rPr>
+          <w:lang w:val="en-US"/>
+        </w:rPr>
+      </w:pPr>
+      <w:r>
+        <w:rPr>
+          <w:lang w:val="en-US"/>
+        </w:rPr>
+        <w:t>GPIO14 as SCK (serial clock)</w:t>
+      </w:r>
+    </w:p>
+    <w:p>
+      <w:pPr>
+        <w:pStyle w:val="ListParagraph"/>
+        <w:numPr>
+          <w:ilvl w:val="0"/>
+          <w:numId w:val="3"/>
+        </w:numPr>
+        <w:rPr>
+          <w:lang w:val="en-US"/>
+        </w:rPr>
+      </w:pPr>
+      <w:r>
+        <w:rPr>
+          <w:lang w:val="en-US"/>
+        </w:rPr>
+        <w:t>GPIO15 as SSEL (slave select)</w:t>
+      </w:r>
+    </w:p>
+    <w:p>
+      <w:pPr>
+        <w:rPr>
+          <w:lang w:val="en-US"/>
+        </w:rPr>
+      </w:pPr>
+      <w:r>
+        <w:rPr>
+          <w:lang w:val="en-US"/>
+        </w:rPr>
+        <w:t>Those are ESP8266 pin names, actual pin names on your board may vary: refer to its schematics.</w:t>
+      </w:r>
+    </w:p>
+    <w:p>
+      <w:pPr>
+        <w:pStyle w:val="Heading2"/>
+        <w:rPr>
+          <w:lang w:val="en-US"/>
+        </w:rPr>
+      </w:pPr>
+      <w:proofErr w:type="spellStart"/>
+      <w:r>
+        <w:rPr>
+          <w:lang w:val="en-US"/>
+        </w:rPr>
+        <w:t>hspi_mode</w:t>
+      </w:r>
+      <w:proofErr w:type="spellEnd"/>
+    </w:p>
+    <w:tbl>
+      <w:tblPr>
+        <w:tblStyle w:val="TableGrid"/>
+        <w:tblW w:w="0" w:type="auto"/>
+        <w:tblLook w:val="04A0" w:firstRow="1" w:lastRow="0" w:firstColumn="1" w:lastColumn="0" w:noHBand="0" w:noVBand="1"/>
+      </w:tblPr>
+      <w:tblGrid>
+        <w:gridCol w:w="1255"/>
+        <w:gridCol w:w="7807"/>
+      </w:tblGrid>
+      <w:tr>
+        <w:tc>
+          <w:tcPr>
+            <w:tcW w:w="9062" w:type="dxa"/>
+            <w:gridSpan w:val="2"/>
+          </w:tcPr>
+          <w:p>
+            <w:pPr>
+              <w:rPr>
+                <w:lang w:val="en-US"/>
+              </w:rPr>
+            </w:pPr>
+            <w:r>
+              <w:rPr>
+                <w:lang w:val="en-US"/>
+              </w:rPr>
+              <w:t>HSPI Initialization : set the bit rate</w:t>
+            </w:r>
+          </w:p>
+        </w:tc>
+      </w:tr>
+      <w:tr>
+        <w:tc>
+          <w:tcPr>
+            <w:tcW w:w="1255" w:type="dxa"/>
+          </w:tcPr>
+          <w:p>
+            <w:pPr>
+              <w:rPr>
+                <w:lang w:val="en-US"/>
+              </w:rPr>
+            </w:pPr>
+            <w:r>
+              <w:rPr>
+                <w:lang w:val="en-US"/>
+              </w:rPr>
+              <w:t>Status</w:t>
+            </w:r>
+          </w:p>
+        </w:tc>
+        <w:tc>
+          <w:tcPr>
+            <w:tcW w:w="7807" w:type="dxa"/>
+            <w:shd w:val="clear" w:color="auto" w:fill="92D050"/>
+          </w:tcPr>
+          <w:p>
+            <w:pPr>
+              <w:rPr>
+                <w:lang w:val="en-US"/>
+              </w:rPr>
+            </w:pPr>
+            <w:r>
+              <w:rPr>
+                <w:lang w:val="en-US"/>
+              </w:rPr>
+              <w:t>Validated</w:t>
+            </w:r>
+          </w:p>
+        </w:tc>
+      </w:tr>
+      <w:tr>
+        <w:tc>
+          <w:tcPr>
+            <w:tcW w:w="1255" w:type="dxa"/>
+          </w:tcPr>
+          <w:p>
+            <w:pPr>
+              <w:rPr>
+                <w:lang w:val="en-US"/>
+              </w:rPr>
+            </w:pPr>
+            <w:r>
+              <w:rPr>
+                <w:lang w:val="en-US"/>
+              </w:rPr>
+              <w:t>Returns</w:t>
+            </w:r>
+          </w:p>
+        </w:tc>
+        <w:tc>
+          <w:tcPr>
+            <w:tcW w:w="7807" w:type="dxa"/>
+            <w:shd w:val="clear" w:color="auto" w:fill="FFFFFF" w:themeFill="background1"/>
+          </w:tcPr>
+          <w:p>
+            <w:pPr>
+              <w:rPr>
+                <w:lang w:val="en-US"/>
+              </w:rPr>
+            </w:pPr>
+            <w:r>
+              <w:rPr>
+                <w:lang w:val="en-US"/>
+              </w:rPr>
+              <w:t>-</w:t>
+            </w:r>
+          </w:p>
+        </w:tc>
+      </w:tr>
+      <w:tr>
+        <w:tc>
+          <w:tcPr>
+            <w:tcW w:w="1255" w:type="dxa"/>
+          </w:tcPr>
+          <w:p>
+            <w:pPr>
+              <w:rPr>
+                <w:lang w:val="en-US"/>
+              </w:rPr>
+            </w:pPr>
+            <w:r>
+              <w:rPr>
+                <w:lang w:val="en-US"/>
+              </w:rPr>
+              <w:t>Argument</w:t>
+            </w:r>
+          </w:p>
+        </w:tc>
+        <w:tc>
+          <w:tcPr>
+            <w:tcW w:w="7807" w:type="dxa"/>
+            <w:shd w:val="clear" w:color="auto" w:fill="FFFFFF" w:themeFill="background1"/>
+          </w:tcPr>
+          <w:p>
+            <w:pPr>
+              <w:rPr>
+                <w:lang w:val="en-US"/>
+              </w:rPr>
+            </w:pPr>
+            <w:r>
+              <w:rPr>
+                <w:lang w:val="en-US"/>
+              </w:rPr>
+              <w:t>Phase : data valid on SCK leading edge (0) or trailing edge (1)</w:t>
+            </w:r>
+          </w:p>
+        </w:tc>
+      </w:tr>
+      <w:tr>
+        <w:tc>
+          <w:tcPr>
+            <w:tcW w:w="1255" w:type="dxa"/>
+          </w:tcPr>
+          <w:p>
+            <w:pPr>
+              <w:rPr>
+                <w:lang w:val="en-US"/>
+              </w:rPr>
+            </w:pPr>
+            <w:r>
+              <w:rPr>
+                <w:lang w:val="en-US"/>
+              </w:rPr>
+              <w:t>Argument</w:t>
+            </w:r>
+          </w:p>
+        </w:tc>
+        <w:tc>
+          <w:tcPr>
+            <w:tcW w:w="7807" w:type="dxa"/>
+            <w:shd w:val="clear" w:color="auto" w:fill="FFFFFF" w:themeFill="background1"/>
+          </w:tcPr>
+          <w:p>
+            <w:pPr>
+              <w:rPr>
+                <w:lang w:val="en-US"/>
+              </w:rPr>
+            </w:pPr>
+            <w:r>
+              <w:rPr>
+                <w:lang w:val="en-US"/>
+              </w:rPr>
+              <w:t>Polarity : SCK can be active high (0) or active low (1)</w:t>
+            </w:r>
+          </w:p>
+        </w:tc>
+      </w:tr>
+    </w:tbl>
+    <w:p>
+      <w:pPr>
+        <w:rPr>
+          <w:lang w:val="en-US"/>
+        </w:rPr>
+      </w:pPr>
+    </w:p>
+    <w:p>
+      <w:pPr>
+        <w:rPr>
+          <w:lang w:val="en-US"/>
+        </w:rPr>
+      </w:pPr>
+      <w:r>
+        <w:rPr>
+          <w:lang w:val="en-US"/>
+        </w:rPr>
+        <w:t>The terms “leading” and “trailing” edge are used because the actual edge (rising or falling) depends on the whether SCK is active high or low.</w:t>
+      </w:r>
+    </w:p>
+    <w:p>
+      <w:pPr>
+        <w:rPr>
+          <w:lang w:val="en-US"/>
+        </w:rPr>
+      </w:pPr>
+      <w:r>
+        <w:rPr>
+          <w:lang w:val="en-US"/>
+        </w:rPr>
+        <w:t>The HSPI defaults</w:t>
+      </w:r>
+      <w:r>
+        <w:rPr>
+          <w:lang w:val="en-US"/>
+        </w:rPr>
+        <w:t xml:space="preserve"> in mode zero (SCK active high, data valid on leading edge).</w:t>
+      </w:r>
+    </w:p>
+    <w:p>
+      <w:pPr>
+        <w:pStyle w:val="Heading2"/>
+        <w:rPr>
+          <w:lang w:val="en-US"/>
+        </w:rPr>
+      </w:pPr>
+      <w:proofErr w:type="spellStart"/>
+      <w:r>
+        <w:rPr>
+          <w:lang w:val="en-US"/>
+        </w:rPr>
+        <w:t>hspi_clock</w:t>
+      </w:r>
+      <w:proofErr w:type="spellEnd"/>
+    </w:p>
+    <w:tbl>
+      <w:tblPr>
+        <w:tblStyle w:val="TableGrid"/>
+        <w:tblW w:w="0" w:type="auto"/>
+        <w:tblLook w:val="04A0" w:firstRow="1" w:lastRow="0" w:firstColumn="1" w:lastColumn="0" w:noHBand="0" w:noVBand="1"/>
+      </w:tblPr>
+      <w:tblGrid>
+        <w:gridCol w:w="1255"/>
+        <w:gridCol w:w="7807"/>
+      </w:tblGrid>
+      <w:tr>
+        <w:tc>
+          <w:tcPr>
+            <w:tcW w:w="9062" w:type="dxa"/>
+            <w:gridSpan w:val="2"/>
+          </w:tcPr>
+          <w:p>
+            <w:pPr>
+              <w:rPr>
+                <w:lang w:val="en-US"/>
+              </w:rPr>
+            </w:pPr>
+            <w:r>
+              <w:rPr>
+                <w:lang w:val="en-US"/>
+              </w:rPr>
+              <w:t>HSPI Initialization :</w:t>
+            </w:r>
+            <w:r>
+              <w:rPr>
+                <w:lang w:val="en-US"/>
+              </w:rPr>
+              <w:t xml:space="preserve"> set the bit rate</w:t>
+            </w:r>
+          </w:p>
+        </w:tc>
+      </w:tr>
+      <w:tr>
+        <w:tc>
+          <w:tcPr>
+            <w:tcW w:w="1255" w:type="dxa"/>
+          </w:tcPr>
+          <w:p>
+            <w:pPr>
+              <w:rPr>
+                <w:lang w:val="en-US"/>
+              </w:rPr>
+            </w:pPr>
+            <w:r>
+              <w:rPr>
+                <w:lang w:val="en-US"/>
+              </w:rPr>
+              <w:t>Status</w:t>
+            </w:r>
+          </w:p>
+        </w:tc>
+        <w:tc>
+          <w:tcPr>
+            <w:tcW w:w="7807" w:type="dxa"/>
+            <w:shd w:val="clear" w:color="auto" w:fill="92D050"/>
+          </w:tcPr>
+          <w:p>
+            <w:pPr>
+              <w:rPr>
+                <w:lang w:val="en-US"/>
+              </w:rPr>
+            </w:pPr>
+            <w:r>
+              <w:rPr>
+                <w:lang w:val="en-US"/>
+              </w:rPr>
+              <w:t>Validated</w:t>
+            </w:r>
+          </w:p>
+        </w:tc>
+      </w:tr>
+      <w:tr>
+        <w:tc>
+          <w:tcPr>
+            <w:tcW w:w="1255" w:type="dxa"/>
+          </w:tcPr>
+          <w:p>
+            <w:pPr>
+              <w:rPr>
+                <w:lang w:val="en-US"/>
+              </w:rPr>
+            </w:pPr>
+            <w:r>
+              <w:rPr>
+                <w:lang w:val="en-US"/>
+              </w:rPr>
+              <w:t>Returns</w:t>
+            </w:r>
+          </w:p>
+        </w:tc>
+        <w:tc>
+          <w:tcPr>
+            <w:tcW w:w="7807" w:type="dxa"/>
+            <w:shd w:val="clear" w:color="auto" w:fill="FFFFFF" w:themeFill="background1"/>
+          </w:tcPr>
+          <w:p>
+            <w:pPr>
+              <w:rPr>
+                <w:lang w:val="en-US"/>
+              </w:rPr>
+            </w:pPr>
+            <w:r>
+              <w:rPr>
+                <w:lang w:val="en-US"/>
+              </w:rPr>
+              <w:t>-</w:t>
+            </w:r>
+          </w:p>
+        </w:tc>
+      </w:tr>
+      <w:tr>
+        <w:tc>
+          <w:tcPr>
+            <w:tcW w:w="1255" w:type="dxa"/>
+          </w:tcPr>
+          <w:p>
+            <w:pPr>
+              <w:rPr>
+                <w:lang w:val="en-US"/>
+              </w:rPr>
+            </w:pPr>
+            <w:r>
+              <w:rPr>
+                <w:lang w:val="en-US"/>
+              </w:rPr>
+              <w:t>Argument</w:t>
+            </w:r>
+          </w:p>
+        </w:tc>
+        <w:tc>
+          <w:tcPr>
+            <w:tcW w:w="7807" w:type="dxa"/>
+            <w:shd w:val="clear" w:color="auto" w:fill="FFFFFF" w:themeFill="background1"/>
+          </w:tcPr>
+          <w:p>
+            <w:pPr>
+              <w:rPr>
+                <w:lang w:val="en-US"/>
+              </w:rPr>
+            </w:pPr>
+            <w:r>
+              <w:rPr>
+                <w:lang w:val="en-US"/>
+              </w:rPr>
+              <w:t>Pre</w:t>
+            </w:r>
+            <w:r>
+              <w:rPr>
+                <w:lang w:val="en-US"/>
+              </w:rPr>
+              <w:t>-</w:t>
+            </w:r>
+            <w:r>
+              <w:rPr>
+                <w:lang w:val="en-US"/>
+              </w:rPr>
+              <w:t>scaler ratio (0 to 8192)</w:t>
+            </w:r>
+          </w:p>
+        </w:tc>
+      </w:tr>
+    </w:tbl>
+    <w:p>
+      <w:pPr>
+        <w:rPr>
+          <w:lang w:val="en-US"/>
+        </w:rPr>
+      </w:pPr>
+    </w:p>
+    <w:p>
+      <w:pPr>
+        <w:rPr>
+          <w:lang w:val="en-US"/>
+        </w:rPr>
+      </w:pPr>
+      <w:r>
+        <w:rPr>
+          <w:lang w:val="en-US"/>
+        </w:rPr>
+        <w:lastRenderedPageBreak/>
+        <w:t>This function’s argument can be either zero or a positive integer.</w:t>
+      </w:r>
+    </w:p>
+    <w:p>
+      <w:pPr>
+        <w:rPr>
+          <w:lang w:val="en-US"/>
+        </w:rPr>
+      </w:pPr>
+      <w:r>
+        <w:rPr>
+          <w:lang w:val="en-US"/>
+        </w:rPr>
+        <w:t>Zero enables 80 MHz SCK (the system clock is fed directly to SCK).</w:t>
+      </w:r>
+    </w:p>
+    <w:p>
+      <w:pPr>
+        <w:rPr>
+          <w:lang w:val="en-US"/>
+        </w:rPr>
+      </w:pPr>
+      <w:r>
+        <w:rPr>
+          <w:lang w:val="en-US"/>
+        </w:rPr>
+        <w:t>Otherwise SCK frequency is 40 MHz divided by the argument. Thus:</w:t>
+      </w:r>
+    </w:p>
+    <w:p>
+      <w:pPr>
+        <w:pStyle w:val="ListParagraph"/>
+        <w:numPr>
+          <w:ilvl w:val="0"/>
+          <w:numId w:val="2"/>
+        </w:numPr>
+        <w:rPr>
+          <w:lang w:val="en-US"/>
+        </w:rPr>
+      </w:pPr>
+      <w:r>
+        <w:rPr>
+          <w:lang w:val="en-US"/>
+        </w:rPr>
+        <w:t xml:space="preserve">Call </w:t>
+      </w:r>
+      <w:proofErr w:type="spellStart"/>
+      <w:r>
+        <w:rPr>
+          <w:b/>
+          <w:lang w:val="en-US"/>
+        </w:rPr>
+        <w:t>hspi_</w:t>
+      </w:r>
+      <w:proofErr w:type="gramStart"/>
+      <w:r>
+        <w:rPr>
+          <w:b/>
+          <w:lang w:val="en-US"/>
+        </w:rPr>
+        <w:t>clock</w:t>
+      </w:r>
+      <w:proofErr w:type="spellEnd"/>
+      <w:r>
+        <w:rPr>
+          <w:b/>
+          <w:lang w:val="en-US"/>
+        </w:rPr>
+        <w:t>(</w:t>
+      </w:r>
+      <w:proofErr w:type="gramEnd"/>
+      <w:r>
+        <w:rPr>
+          <w:b/>
+          <w:lang w:val="en-US"/>
+        </w:rPr>
+        <w:t>1)</w:t>
+      </w:r>
+      <w:r>
+        <w:rPr>
+          <w:lang w:val="en-US"/>
+        </w:rPr>
+        <w:t xml:space="preserve"> for 40 MHz operation</w:t>
+      </w:r>
+    </w:p>
+    <w:p>
+      <w:pPr>
+        <w:pStyle w:val="ListParagraph"/>
+        <w:numPr>
+          <w:ilvl w:val="0"/>
+          <w:numId w:val="2"/>
+        </w:numPr>
+        <w:rPr>
+          <w:lang w:val="en-US"/>
+        </w:rPr>
+      </w:pPr>
+      <w:r>
+        <w:rPr>
+          <w:lang w:val="en-US"/>
+        </w:rPr>
+        <w:t xml:space="preserve">Call </w:t>
+      </w:r>
+      <w:proofErr w:type="spellStart"/>
+      <w:r>
+        <w:rPr>
+          <w:b/>
+          <w:lang w:val="en-US"/>
+        </w:rPr>
+        <w:t>hspi_</w:t>
+      </w:r>
+      <w:proofErr w:type="gramStart"/>
+      <w:r>
+        <w:rPr>
+          <w:b/>
+          <w:lang w:val="en-US"/>
+        </w:rPr>
+        <w:t>clock</w:t>
+      </w:r>
+      <w:proofErr w:type="spellEnd"/>
+      <w:r>
+        <w:rPr>
+          <w:b/>
+          <w:lang w:val="en-US"/>
+        </w:rPr>
+        <w:t>(</w:t>
+      </w:r>
+      <w:proofErr w:type="gramEnd"/>
+      <w:r>
+        <w:rPr>
+          <w:b/>
+          <w:lang w:val="en-US"/>
+        </w:rPr>
+        <w:t>4</w:t>
+      </w:r>
+      <w:r>
+        <w:rPr>
+          <w:b/>
+          <w:lang w:val="en-US"/>
+        </w:rPr>
+        <w:t>)</w:t>
+      </w:r>
+      <w:r>
+        <w:rPr>
+          <w:lang w:val="en-US"/>
+        </w:rPr>
+        <w:t xml:space="preserve"> for 1</w:t>
+      </w:r>
+      <w:r>
+        <w:rPr>
+          <w:lang w:val="en-US"/>
+        </w:rPr>
+        <w:t>0 MHz operation</w:t>
+      </w:r>
+    </w:p>
+    <w:p>
+      <w:pPr>
+        <w:pStyle w:val="ListParagraph"/>
+        <w:numPr>
+          <w:ilvl w:val="0"/>
+          <w:numId w:val="2"/>
+        </w:numPr>
+        <w:rPr>
+          <w:lang w:val="en-US"/>
+        </w:rPr>
+      </w:pPr>
+      <w:r>
+        <w:rPr>
+          <w:lang w:val="en-US"/>
+        </w:rPr>
+        <w:t xml:space="preserve">Call </w:t>
+      </w:r>
+      <w:proofErr w:type="spellStart"/>
+      <w:r>
+        <w:rPr>
+          <w:b/>
+          <w:lang w:val="en-US"/>
+        </w:rPr>
+        <w:t>hspi_</w:t>
+      </w:r>
+      <w:proofErr w:type="gramStart"/>
+      <w:r>
+        <w:rPr>
+          <w:b/>
+          <w:lang w:val="en-US"/>
+        </w:rPr>
+        <w:t>clock</w:t>
+      </w:r>
+      <w:proofErr w:type="spellEnd"/>
+      <w:r>
+        <w:rPr>
+          <w:b/>
+          <w:lang w:val="en-US"/>
+        </w:rPr>
+        <w:t>(</w:t>
+      </w:r>
+      <w:proofErr w:type="gramEnd"/>
+      <w:r>
+        <w:rPr>
+          <w:b/>
+          <w:lang w:val="en-US"/>
+        </w:rPr>
+        <w:t>8000</w:t>
+      </w:r>
+      <w:r>
+        <w:rPr>
+          <w:b/>
+          <w:lang w:val="en-US"/>
+        </w:rPr>
+        <w:t>)</w:t>
+      </w:r>
+      <w:r>
+        <w:rPr>
+          <w:lang w:val="en-US"/>
+        </w:rPr>
+        <w:t xml:space="preserve"> for </w:t>
+      </w:r>
+      <w:r>
+        <w:rPr>
+          <w:lang w:val="en-US"/>
+        </w:rPr>
+        <w:t>5 KHz</w:t>
+      </w:r>
+      <w:r>
+        <w:rPr>
+          <w:lang w:val="en-US"/>
+        </w:rPr>
+        <w:t xml:space="preserve"> operation</w:t>
+      </w:r>
+    </w:p>
+    <w:p>
+      <w:pPr>
+        <w:rPr>
+          <w:lang w:val="en-US"/>
+        </w:rPr>
+      </w:pPr>
+      <w:r>
+        <w:rPr>
+          <w:lang w:val="en-US"/>
+        </w:rPr>
+        <w:t>This function is designed to produce a duty rate of 50%.</w:t>
+      </w:r>
+    </w:p>
+    <w:p>
+      <w:pPr>
+        <w:pStyle w:val="Heading2"/>
+        <w:rPr>
+          <w:lang w:val="en-US"/>
+        </w:rPr>
+      </w:pPr>
+      <w:proofErr w:type="spellStart"/>
+      <w:r>
+        <w:rPr>
+          <w:lang w:val="en-US"/>
+        </w:rPr>
+        <w:t>hspi_wait_ready</w:t>
+      </w:r>
+      <w:proofErr w:type="spellEnd"/>
+    </w:p>
+    <w:tbl>
+      <w:tblPr>
+        <w:tblStyle w:val="TableGrid"/>
+        <w:tblW w:w="0" w:type="auto"/>
+        <w:tblLook w:val="04A0" w:firstRow="1" w:lastRow="0" w:firstColumn="1" w:lastColumn="0" w:noHBand="0" w:noVBand="1"/>
+      </w:tblPr>
+      <w:tblGrid>
+        <w:gridCol w:w="1255"/>
+        <w:gridCol w:w="7807"/>
+      </w:tblGrid>
+      <w:tr>
+        <w:tc>
+          <w:tcPr>
+            <w:tcW w:w="9062" w:type="dxa"/>
+            <w:gridSpan w:val="2"/>
+          </w:tcPr>
+          <w:p>
+            <w:pPr>
+              <w:rPr>
+                <w:lang w:val="en-US"/>
+              </w:rPr>
+            </w:pPr>
+            <w:r>
+              <w:rPr>
+                <w:lang w:val="en-US"/>
+              </w:rPr>
+              <w:t>Wait for transfer to complete</w:t>
+            </w:r>
+          </w:p>
+        </w:tc>
+      </w:tr>
+      <w:tr>
+        <w:tc>
+          <w:tcPr>
+            <w:tcW w:w="1255" w:type="dxa"/>
+          </w:tcPr>
+          <w:p>
+            <w:pPr>
+              <w:rPr>
+                <w:lang w:val="en-US"/>
+              </w:rPr>
+            </w:pPr>
+            <w:r>
+              <w:rPr>
+                <w:lang w:val="en-US"/>
+              </w:rPr>
+              <w:t>Status</w:t>
+            </w:r>
+          </w:p>
+        </w:tc>
+        <w:tc>
+          <w:tcPr>
+            <w:tcW w:w="7807" w:type="dxa"/>
+            <w:shd w:val="clear" w:color="auto" w:fill="92D050"/>
+          </w:tcPr>
+          <w:p>
+            <w:pPr>
+              <w:rPr>
+                <w:lang w:val="en-US"/>
+              </w:rPr>
+            </w:pPr>
+            <w:r>
+              <w:rPr>
+                <w:lang w:val="en-US"/>
+              </w:rPr>
+              <w:t>Validated</w:t>
+            </w:r>
+          </w:p>
+        </w:tc>
+      </w:tr>
+      <w:tr>
+        <w:tc>
+          <w:tcPr>
+            <w:tcW w:w="1255" w:type="dxa"/>
+          </w:tcPr>
+          <w:p>
+            <w:pPr>
+              <w:rPr>
+                <w:lang w:val="en-US"/>
+              </w:rPr>
+            </w:pPr>
+            <w:r>
+              <w:rPr>
+                <w:lang w:val="en-US"/>
+              </w:rPr>
+              <w:t>Returns</w:t>
+            </w:r>
+          </w:p>
+        </w:tc>
+        <w:tc>
+          <w:tcPr>
+            <w:tcW w:w="7807" w:type="dxa"/>
+            <w:shd w:val="clear" w:color="auto" w:fill="FFFFFF" w:themeFill="background1"/>
+          </w:tcPr>
+          <w:p>
+            <w:pPr>
+              <w:rPr>
+                <w:lang w:val="en-US"/>
+              </w:rPr>
+            </w:pPr>
+            <w:r>
+              <w:rPr>
+                <w:lang w:val="en-US"/>
+              </w:rPr>
+              <w:t>-</w:t>
+            </w:r>
+          </w:p>
+        </w:tc>
+      </w:tr>
+      <w:tr>
+        <w:tc>
+          <w:tcPr>
+            <w:tcW w:w="1255" w:type="dxa"/>
+          </w:tcPr>
+          <w:p>
+            <w:pPr>
+              <w:rPr>
+                <w:lang w:val="en-US"/>
+              </w:rPr>
+            </w:pPr>
+            <w:r>
+              <w:rPr>
+                <w:lang w:val="en-US"/>
+              </w:rPr>
+              <w:t>Argument</w:t>
+            </w:r>
+          </w:p>
+        </w:tc>
+        <w:tc>
+          <w:tcPr>
+            <w:tcW w:w="7807" w:type="dxa"/>
+            <w:shd w:val="clear" w:color="auto" w:fill="FFFFFF" w:themeFill="background1"/>
+          </w:tcPr>
+          <w:p>
+            <w:pPr>
+              <w:rPr>
+                <w:lang w:val="en-US"/>
+              </w:rPr>
+            </w:pPr>
+            <w:r>
+              <w:rPr>
+                <w:lang w:val="en-US"/>
+              </w:rPr>
+              <w:t>-</w:t>
+            </w:r>
+          </w:p>
+        </w:tc>
+      </w:tr>
+    </w:tbl>
+    <w:p>
+      <w:pPr>
+        <w:rPr>
+          <w:lang w:val="en-US"/>
+        </w:rPr>
+      </w:pPr>
+      <w:r>
+        <w:rPr>
+          <w:lang w:val="en-US"/>
+        </w:rPr>
+        <w:t>This blocking call will only return when the HSPI is done sending the data in its transmission buffer.</w:t>
+      </w:r>
+    </w:p>
+    <w:p>
+      <w:pPr>
+        <w:pStyle w:val="Heading2"/>
+        <w:rPr>
+          <w:lang w:val="en-US"/>
+        </w:rPr>
+      </w:pPr>
+      <w:proofErr w:type="spellStart"/>
+      <w:r>
+        <w:rPr>
+          <w:lang w:val="en-US"/>
+        </w:rPr>
+        <w:t>hspi_busy</w:t>
+      </w:r>
+      <w:proofErr w:type="spellEnd"/>
+    </w:p>
+    <w:tbl>
+      <w:tblPr>
+        <w:tblStyle w:val="TableGrid"/>
+        <w:tblW w:w="0" w:type="auto"/>
+        <w:tblLook w:val="04A0" w:firstRow="1" w:lastRow="0" w:firstColumn="1" w:lastColumn="0" w:noHBand="0" w:noVBand="1"/>
+      </w:tblPr>
+      <w:tblGrid>
+        <w:gridCol w:w="1255"/>
+        <w:gridCol w:w="7807"/>
+      </w:tblGrid>
+      <w:tr>
+        <w:tc>
+          <w:tcPr>
+            <w:tcW w:w="9062" w:type="dxa"/>
+            <w:gridSpan w:val="2"/>
+          </w:tcPr>
+          <w:p>
+            <w:pPr>
+              <w:rPr>
+                <w:lang w:val="en-US"/>
+              </w:rPr>
+            </w:pPr>
+            <w:r>
+              <w:rPr>
+                <w:lang w:val="en-US"/>
+              </w:rPr>
+              <w:t xml:space="preserve">Macro : </w:t>
+            </w:r>
+            <w:r>
+              <w:rPr>
+                <w:lang w:val="en-US"/>
+              </w:rPr>
+              <w:t>returns non-zero when the HSPI is busy sending data</w:t>
+            </w:r>
+          </w:p>
+        </w:tc>
+      </w:tr>
+      <w:tr>
+        <w:tc>
+          <w:tcPr>
+            <w:tcW w:w="1255" w:type="dxa"/>
+          </w:tcPr>
+          <w:p>
+            <w:pPr>
+              <w:rPr>
+                <w:lang w:val="en-US"/>
+              </w:rPr>
+            </w:pPr>
+            <w:r>
+              <w:rPr>
+                <w:lang w:val="en-US"/>
+              </w:rPr>
+              <w:t>Status</w:t>
+            </w:r>
+          </w:p>
+        </w:tc>
+        <w:tc>
+          <w:tcPr>
+            <w:tcW w:w="7807" w:type="dxa"/>
+            <w:shd w:val="clear" w:color="auto" w:fill="92D050"/>
+          </w:tcPr>
+          <w:p>
+            <w:pPr>
+              <w:rPr>
+                <w:lang w:val="en-US"/>
+              </w:rPr>
+            </w:pPr>
+            <w:r>
+              <w:rPr>
+                <w:lang w:val="en-US"/>
+              </w:rPr>
+              <w:t>Validated</w:t>
+            </w:r>
+          </w:p>
+        </w:tc>
+      </w:tr>
+      <w:tr>
+        <w:tc>
+          <w:tcPr>
+            <w:tcW w:w="1255" w:type="dxa"/>
+          </w:tcPr>
+          <w:p>
+            <w:pPr>
+              <w:rPr>
+                <w:lang w:val="en-US"/>
+              </w:rPr>
+            </w:pPr>
+            <w:r>
+              <w:rPr>
+                <w:lang w:val="en-US"/>
+              </w:rPr>
+              <w:t>Returns</w:t>
+            </w:r>
+          </w:p>
+        </w:tc>
+        <w:tc>
+          <w:tcPr>
+            <w:tcW w:w="7807" w:type="dxa"/>
+            <w:shd w:val="clear" w:color="auto" w:fill="FFFFFF" w:themeFill="background1"/>
+          </w:tcPr>
+          <w:p>
+            <w:pPr>
+              <w:rPr>
+                <w:lang w:val="en-US"/>
+              </w:rPr>
+            </w:pPr>
+            <w:r>
+              <w:rPr>
+                <w:lang w:val="en-US"/>
+              </w:rPr>
+              <w:t>0 if HSPI is ready, non-0 otherwise</w:t>
+            </w:r>
+          </w:p>
+        </w:tc>
+      </w:tr>
+      <w:tr>
+        <w:tc>
+          <w:tcPr>
+            <w:tcW w:w="1255" w:type="dxa"/>
+          </w:tcPr>
+          <w:p>
+            <w:pPr>
+              <w:rPr>
+                <w:lang w:val="en-US"/>
+              </w:rPr>
+            </w:pPr>
+            <w:r>
+              <w:rPr>
+                <w:lang w:val="en-US"/>
+              </w:rPr>
+              <w:t>Argument</w:t>
+            </w:r>
+          </w:p>
+        </w:tc>
+        <w:tc>
+          <w:tcPr>
+            <w:tcW w:w="7807" w:type="dxa"/>
+            <w:shd w:val="clear" w:color="auto" w:fill="FFFFFF" w:themeFill="background1"/>
+          </w:tcPr>
+          <w:p>
+            <w:pPr>
+              <w:rPr>
+                <w:lang w:val="en-US"/>
+              </w:rPr>
+            </w:pPr>
+            <w:r>
+              <w:rPr>
+                <w:lang w:val="en-US"/>
+              </w:rPr>
+              <w:t>-</w:t>
+            </w:r>
+          </w:p>
+        </w:tc>
+      </w:tr>
+    </w:tbl>
+    <w:p>
+      <w:pPr>
+        <w:rPr>
+          <w:lang w:val="en-US"/>
+        </w:rPr>
+      </w:pPr>
+    </w:p>
+    <w:p>
+      <w:pPr>
+        <w:rPr>
+          <w:lang w:val="en-US"/>
+        </w:rPr>
+      </w:pPr>
+      <w:r>
+        <w:rPr>
+          <w:lang w:val="en-US"/>
+        </w:rPr>
+        <w:t xml:space="preserve">This macro is used by </w:t>
+      </w:r>
+      <w:proofErr w:type="spellStart"/>
+      <w:r>
+        <w:rPr>
+          <w:b/>
+          <w:lang w:val="en-US"/>
+        </w:rPr>
+        <w:t>hspi_wait_ready</w:t>
+      </w:r>
+      <w:proofErr w:type="spellEnd"/>
+      <w:r>
+        <w:rPr>
+          <w:lang w:val="en-US"/>
+        </w:rPr>
+        <w:t xml:space="preserve"> and should be used directly in multithreaded programs.</w:t>
+      </w:r>
+    </w:p>
+    <w:p>
+      <w:pPr>
+        <w:pStyle w:val="Heading2"/>
+        <w:rPr>
+          <w:lang w:val="en-US"/>
+        </w:rPr>
+      </w:pPr>
+      <w:r>
+        <w:rPr>
+          <w:lang w:val="en-US"/>
+        </w:rPr>
+        <w:t>hspi_send_uint8</w:t>
+      </w:r>
+    </w:p>
+    <w:tbl>
+      <w:tblPr>
+        <w:tblStyle w:val="TableGrid"/>
+        <w:tblW w:w="0" w:type="auto"/>
+        <w:tblLook w:val="04A0" w:firstRow="1" w:lastRow="0" w:firstColumn="1" w:lastColumn="0" w:noHBand="0" w:noVBand="1"/>
+      </w:tblPr>
+      <w:tblGrid>
+        <w:gridCol w:w="1255"/>
+        <w:gridCol w:w="7807"/>
+      </w:tblGrid>
+      <w:tr>
+        <w:tc>
+          <w:tcPr>
+            <w:tcW w:w="9062" w:type="dxa"/>
+            <w:gridSpan w:val="2"/>
+          </w:tcPr>
+          <w:p>
+            <w:pPr>
+              <w:rPr>
+                <w:lang w:val="en-US"/>
+              </w:rPr>
+            </w:pPr>
+            <w:r>
+              <w:rPr>
+                <w:lang w:val="en-US"/>
+              </w:rPr>
+              <w:t>Send a single byte</w:t>
+            </w:r>
+          </w:p>
+        </w:tc>
+      </w:tr>
+      <w:tr>
+        <w:tc>
+          <w:tcPr>
+            <w:tcW w:w="1255" w:type="dxa"/>
+          </w:tcPr>
+          <w:p>
+            <w:pPr>
+              <w:rPr>
+                <w:lang w:val="en-US"/>
+              </w:rPr>
+            </w:pPr>
+            <w:r>
+              <w:rPr>
+                <w:lang w:val="en-US"/>
+              </w:rPr>
+              <w:t>Status</w:t>
+            </w:r>
+          </w:p>
+        </w:tc>
+        <w:tc>
+          <w:tcPr>
+            <w:tcW w:w="7807" w:type="dxa"/>
+            <w:shd w:val="clear" w:color="auto" w:fill="92D050"/>
+          </w:tcPr>
+          <w:p>
+            <w:pPr>
+              <w:rPr>
+                <w:lang w:val="en-US"/>
+              </w:rPr>
+            </w:pPr>
+            <w:r>
+              <w:rPr>
+                <w:lang w:val="en-US"/>
+              </w:rPr>
+              <w:t>Validated</w:t>
+            </w:r>
+          </w:p>
+        </w:tc>
+      </w:tr>
+      <w:tr>
+        <w:tc>
+          <w:tcPr>
+            <w:tcW w:w="1255" w:type="dxa"/>
+          </w:tcPr>
+          <w:p>
+            <w:pPr>
+              <w:rPr>
+                <w:lang w:val="en-US"/>
+              </w:rPr>
+            </w:pPr>
+            <w:r>
+              <w:rPr>
+                <w:lang w:val="en-US"/>
+              </w:rPr>
+              <w:t>Returns</w:t>
+            </w:r>
+          </w:p>
+        </w:tc>
+        <w:tc>
+          <w:tcPr>
+            <w:tcW w:w="7807" w:type="dxa"/>
+            <w:shd w:val="clear" w:color="auto" w:fill="FFFFFF" w:themeFill="background1"/>
+          </w:tcPr>
+          <w:p>
+            <w:pPr>
+              <w:rPr>
+                <w:lang w:val="en-US"/>
+              </w:rPr>
+            </w:pPr>
+            <w:r>
+              <w:rPr>
+                <w:lang w:val="en-US"/>
+              </w:rPr>
+              <w:t>-</w:t>
+            </w:r>
+          </w:p>
+        </w:tc>
+      </w:tr>
+      <w:tr>
+        <w:tc>
+          <w:tcPr>
+            <w:tcW w:w="1255" w:type="dxa"/>
+          </w:tcPr>
+          <w:p>
+            <w:pPr>
+              <w:rPr>
+                <w:lang w:val="en-US"/>
+              </w:rPr>
+            </w:pPr>
+            <w:r>
+              <w:rPr>
+                <w:lang w:val="en-US"/>
+              </w:rPr>
+              <w:t>Argument</w:t>
+            </w:r>
+          </w:p>
+        </w:tc>
+        <w:tc>
+          <w:tcPr>
+            <w:tcW w:w="7807" w:type="dxa"/>
+            <w:shd w:val="clear" w:color="auto" w:fill="FFFFFF" w:themeFill="background1"/>
+          </w:tcPr>
+          <w:p>
+            <w:pPr>
+              <w:rPr>
+                <w:lang w:val="en-US"/>
+              </w:rPr>
+            </w:pPr>
+            <w:r>
+              <w:rPr>
+                <w:lang w:val="en-US"/>
+              </w:rPr>
+              <w:t>Byte to transmit over SPI (uint8_t)</w:t>
+            </w:r>
+          </w:p>
+        </w:tc>
+      </w:tr>
+    </w:tbl>
+    <w:p>
+      <w:pPr>
+        <w:rPr>
+          <w:lang w:val="en-US"/>
+        </w:rPr>
+      </w:pPr>
+    </w:p>
+    <w:p>
+      <w:pPr>
+        <w:rPr>
+          <w:lang w:val="en-US"/>
+        </w:rPr>
+      </w:pPr>
+      <w:r>
+        <w:rPr>
+          <w:lang w:val="en-US"/>
+        </w:rPr>
+        <w:t xml:space="preserve">Speed-optimized transaction limited to the bare minimum code for sending </w:t>
+      </w:r>
+      <w:r>
+        <w:rPr>
+          <w:lang w:val="en-US"/>
+        </w:rPr>
+        <w:t>a single byte. This function is mostly useful with display controllers.</w:t>
+      </w:r>
+    </w:p>
+    <w:p>
+      <w:pPr>
+        <w:pStyle w:val="Heading2"/>
+        <w:rPr>
+          <w:lang w:val="en-US"/>
+        </w:rPr>
+      </w:pPr>
+      <w:r>
+        <w:rPr>
+          <w:lang w:val="en-US"/>
+        </w:rPr>
+        <w:t>hspi_send_uint16</w:t>
+      </w:r>
+    </w:p>
+    <w:tbl>
+      <w:tblPr>
+        <w:tblStyle w:val="TableGrid"/>
+        <w:tblW w:w="0" w:type="auto"/>
+        <w:tblLook w:val="04A0" w:firstRow="1" w:lastRow="0" w:firstColumn="1" w:lastColumn="0" w:noHBand="0" w:noVBand="1"/>
+      </w:tblPr>
+      <w:tblGrid>
+        <w:gridCol w:w="1255"/>
+        <w:gridCol w:w="7807"/>
+      </w:tblGrid>
+      <w:tr>
+        <w:tc>
+          <w:tcPr>
+            <w:tcW w:w="9062" w:type="dxa"/>
+            <w:gridSpan w:val="2"/>
+          </w:tcPr>
+          <w:p>
+            <w:pPr>
+              <w:rPr>
+                <w:lang w:val="en-US"/>
+              </w:rPr>
+            </w:pPr>
+            <w:r>
+              <w:rPr>
+                <w:lang w:val="en-US"/>
+              </w:rPr>
+              <w:t>Send a single word</w:t>
+            </w:r>
+          </w:p>
+        </w:tc>
+      </w:tr>
+      <w:tr>
+        <w:tc>
+          <w:tcPr>
+            <w:tcW w:w="1255" w:type="dxa"/>
+          </w:tcPr>
+          <w:p>
+            <w:pPr>
+              <w:rPr>
+                <w:lang w:val="en-US"/>
+              </w:rPr>
+            </w:pPr>
+            <w:r>
+              <w:rPr>
+                <w:lang w:val="en-US"/>
+              </w:rPr>
+              <w:t>Status</w:t>
+            </w:r>
+          </w:p>
+        </w:tc>
+        <w:tc>
+          <w:tcPr>
+            <w:tcW w:w="7807" w:type="dxa"/>
+            <w:shd w:val="clear" w:color="auto" w:fill="92D050"/>
+          </w:tcPr>
+          <w:p>
+            <w:pPr>
+              <w:rPr>
+                <w:lang w:val="en-US"/>
+              </w:rPr>
+            </w:pPr>
+            <w:r>
+              <w:rPr>
+                <w:lang w:val="en-US"/>
+              </w:rPr>
+              <w:t>Validated</w:t>
+            </w:r>
+          </w:p>
+        </w:tc>
+      </w:tr>
+      <w:tr>
+        <w:tc>
+          <w:tcPr>
+            <w:tcW w:w="1255" w:type="dxa"/>
+          </w:tcPr>
+          <w:p>
+            <w:pPr>
+              <w:rPr>
+                <w:lang w:val="en-US"/>
+              </w:rPr>
+            </w:pPr>
+            <w:r>
+              <w:rPr>
+                <w:lang w:val="en-US"/>
+              </w:rPr>
+              <w:t>Returns</w:t>
+            </w:r>
+          </w:p>
+        </w:tc>
+        <w:tc>
+          <w:tcPr>
+            <w:tcW w:w="7807" w:type="dxa"/>
+            <w:shd w:val="clear" w:color="auto" w:fill="FFFFFF" w:themeFill="background1"/>
+          </w:tcPr>
+          <w:p>
+            <w:pPr>
+              <w:rPr>
+                <w:lang w:val="en-US"/>
+              </w:rPr>
+            </w:pPr>
+            <w:r>
+              <w:rPr>
+                <w:lang w:val="en-US"/>
+              </w:rPr>
+              <w:t>-</w:t>
+            </w:r>
+          </w:p>
+        </w:tc>
+      </w:tr>
+      <w:tr>
+        <w:tc>
+          <w:tcPr>
+            <w:tcW w:w="1255" w:type="dxa"/>
+          </w:tcPr>
+          <w:p>
+            <w:pPr>
+              <w:rPr>
+                <w:lang w:val="en-US"/>
+              </w:rPr>
+            </w:pPr>
+            <w:r>
+              <w:rPr>
+                <w:lang w:val="en-US"/>
+              </w:rPr>
+              <w:t>Argument</w:t>
+            </w:r>
+          </w:p>
+        </w:tc>
+        <w:tc>
+          <w:tcPr>
+            <w:tcW w:w="7807" w:type="dxa"/>
+            <w:shd w:val="clear" w:color="auto" w:fill="FFFFFF" w:themeFill="background1"/>
+          </w:tcPr>
+          <w:p>
+            <w:pPr>
+              <w:rPr>
+                <w:lang w:val="en-US"/>
+              </w:rPr>
+            </w:pPr>
+            <w:r>
+              <w:rPr>
+                <w:lang w:val="en-US"/>
+              </w:rPr>
+              <w:t>Word</w:t>
+            </w:r>
+            <w:r>
+              <w:rPr>
+                <w:lang w:val="en-US"/>
+              </w:rPr>
+              <w:t xml:space="preserve"> </w:t>
+            </w:r>
+            <w:r>
+              <w:rPr>
+                <w:lang w:val="en-US"/>
+              </w:rPr>
+              <w:t>to transmit over SPI (uint16</w:t>
+            </w:r>
+            <w:r>
+              <w:rPr>
+                <w:lang w:val="en-US"/>
+              </w:rPr>
+              <w:t>_t)</w:t>
+            </w:r>
+          </w:p>
+        </w:tc>
+      </w:tr>
+    </w:tbl>
+    <w:p>
+      <w:pPr>
+        <w:rPr>
+          <w:lang w:val="en-US"/>
+        </w:rPr>
+      </w:pPr>
+    </w:p>
+    <w:p>
+      <w:pPr>
+        <w:rPr>
+          <w:lang w:val="en-US"/>
+        </w:rPr>
+      </w:pPr>
+      <w:r>
+        <w:rPr>
+          <w:lang w:val="en-US"/>
+        </w:rPr>
+        <w:t xml:space="preserve">Speed-optimized transaction limited to the bare minimum code for sending a single </w:t>
+      </w:r>
+      <w:r>
+        <w:rPr>
+          <w:lang w:val="en-US"/>
+        </w:rPr>
+        <w:t>16-bit word</w:t>
+      </w:r>
+      <w:r>
+        <w:rPr>
+          <w:lang w:val="en-US"/>
+        </w:rPr>
+        <w:t>. This function is mostly useful with display controllers.</w:t>
+      </w:r>
+    </w:p>
+    <w:p>
+      <w:pPr>
+        <w:pStyle w:val="Heading2"/>
+        <w:rPr>
+          <w:lang w:val="en-US"/>
+        </w:rPr>
+      </w:pPr>
+      <w:r>
+        <w:rPr>
+          <w:lang w:val="en-US"/>
+        </w:rPr>
+        <w:lastRenderedPageBreak/>
+        <w:t>hspi_send_uint32</w:t>
+      </w:r>
+    </w:p>
+    <w:tbl>
+      <w:tblPr>
+        <w:tblStyle w:val="TableGrid"/>
+        <w:tblW w:w="0" w:type="auto"/>
+        <w:tblLook w:val="04A0" w:firstRow="1" w:lastRow="0" w:firstColumn="1" w:lastColumn="0" w:noHBand="0" w:noVBand="1"/>
+      </w:tblPr>
+      <w:tblGrid>
+        <w:gridCol w:w="1255"/>
+        <w:gridCol w:w="7807"/>
+      </w:tblGrid>
+      <w:tr>
+        <w:tc>
+          <w:tcPr>
+            <w:tcW w:w="9062" w:type="dxa"/>
+            <w:gridSpan w:val="2"/>
+          </w:tcPr>
+          <w:p>
+            <w:pPr>
+              <w:rPr>
+                <w:lang w:val="en-US"/>
+              </w:rPr>
+            </w:pPr>
+            <w:r>
+              <w:rPr>
+                <w:lang w:val="en-US"/>
+              </w:rPr>
+              <w:t xml:space="preserve">Send a single </w:t>
+            </w:r>
+            <w:proofErr w:type="spellStart"/>
+            <w:r>
+              <w:rPr>
+                <w:lang w:val="en-US"/>
+              </w:rPr>
+              <w:t>DWord</w:t>
+            </w:r>
+            <w:proofErr w:type="spellEnd"/>
+          </w:p>
+        </w:tc>
+      </w:tr>
+      <w:tr>
+        <w:tc>
+          <w:tcPr>
+            <w:tcW w:w="1255" w:type="dxa"/>
+          </w:tcPr>
+          <w:p>
+            <w:pPr>
+              <w:rPr>
+                <w:lang w:val="en-US"/>
+              </w:rPr>
+            </w:pPr>
+            <w:r>
+              <w:rPr>
+                <w:lang w:val="en-US"/>
+              </w:rPr>
+              <w:t>Status</w:t>
+            </w:r>
+          </w:p>
+        </w:tc>
+        <w:tc>
+          <w:tcPr>
+            <w:tcW w:w="7807" w:type="dxa"/>
+            <w:shd w:val="clear" w:color="auto" w:fill="92D050"/>
+          </w:tcPr>
+          <w:p>
+            <w:pPr>
+              <w:rPr>
+                <w:lang w:val="en-US"/>
+              </w:rPr>
+            </w:pPr>
+            <w:r>
+              <w:rPr>
+                <w:lang w:val="en-US"/>
+              </w:rPr>
+              <w:t>Validated</w:t>
+            </w:r>
+          </w:p>
+        </w:tc>
+      </w:tr>
+      <w:tr>
+        <w:tc>
+          <w:tcPr>
+            <w:tcW w:w="1255" w:type="dxa"/>
+          </w:tcPr>
+          <w:p>
+            <w:pPr>
+              <w:rPr>
+                <w:lang w:val="en-US"/>
+              </w:rPr>
+            </w:pPr>
+            <w:r>
+              <w:rPr>
+                <w:lang w:val="en-US"/>
+              </w:rPr>
+              <w:t>Returns</w:t>
+            </w:r>
+          </w:p>
+        </w:tc>
+        <w:tc>
+          <w:tcPr>
+            <w:tcW w:w="7807" w:type="dxa"/>
+            <w:shd w:val="clear" w:color="auto" w:fill="FFFFFF" w:themeFill="background1"/>
+          </w:tcPr>
+          <w:p>
+            <w:pPr>
+              <w:rPr>
+                <w:lang w:val="en-US"/>
+              </w:rPr>
+            </w:pPr>
+            <w:r>
+              <w:rPr>
+                <w:lang w:val="en-US"/>
+              </w:rPr>
+              <w:t>-</w:t>
+            </w:r>
+          </w:p>
+        </w:tc>
+      </w:tr>
+      <w:tr>
+        <w:tc>
+          <w:tcPr>
+            <w:tcW w:w="1255" w:type="dxa"/>
+          </w:tcPr>
+          <w:p>
+            <w:pPr>
+              <w:rPr>
+                <w:lang w:val="en-US"/>
+              </w:rPr>
+            </w:pPr>
+            <w:r>
+              <w:rPr>
+                <w:lang w:val="en-US"/>
+              </w:rPr>
+              <w:t>Argument</w:t>
+            </w:r>
+          </w:p>
+        </w:tc>
+        <w:tc>
+          <w:tcPr>
+            <w:tcW w:w="7807" w:type="dxa"/>
+            <w:shd w:val="clear" w:color="auto" w:fill="FFFFFF" w:themeFill="background1"/>
+          </w:tcPr>
+          <w:p>
+            <w:pPr>
+              <w:rPr>
+                <w:lang w:val="en-US"/>
+              </w:rPr>
+            </w:pPr>
+            <w:proofErr w:type="spellStart"/>
+            <w:r>
+              <w:rPr>
+                <w:lang w:val="en-US"/>
+              </w:rPr>
+              <w:t>DWord</w:t>
+            </w:r>
+            <w:proofErr w:type="spellEnd"/>
+            <w:r>
+              <w:rPr>
+                <w:lang w:val="en-US"/>
+              </w:rPr>
+              <w:t xml:space="preserve"> to transmit over SPI (uint32</w:t>
+            </w:r>
+            <w:r>
+              <w:rPr>
+                <w:lang w:val="en-US"/>
+              </w:rPr>
+              <w:t>_t)</w:t>
+            </w:r>
+          </w:p>
+        </w:tc>
+      </w:tr>
+    </w:tbl>
+    <w:p>
+      <w:pPr>
+        <w:rPr>
+          <w:lang w:val="en-US"/>
+        </w:rPr>
+      </w:pPr>
+    </w:p>
+    <w:p>
+      <w:pPr>
+        <w:rPr>
+          <w:lang w:val="en-US"/>
+        </w:rPr>
+      </w:pPr>
+      <w:r>
+        <w:rPr>
+          <w:lang w:val="en-US"/>
+        </w:rPr>
+        <w:t xml:space="preserve">Speed-optimized transaction limited to the bare minimum code for sending a single </w:t>
+      </w:r>
+      <w:r>
+        <w:rPr>
+          <w:lang w:val="en-US"/>
+        </w:rPr>
+        <w:t>32</w:t>
+      </w:r>
+      <w:r>
+        <w:rPr>
+          <w:lang w:val="en-US"/>
+        </w:rPr>
+        <w:t>-bit word. This function is mostly useful with display controllers.</w:t>
+      </w:r>
+    </w:p>
+    <w:p>
+      <w:pPr>
+        <w:pStyle w:val="Heading2"/>
+        <w:rPr>
+          <w:lang w:val="en-US"/>
+        </w:rPr>
+      </w:pPr>
+      <w:proofErr w:type="spellStart"/>
+      <w:r>
+        <w:rPr>
+          <w:lang w:val="en-US"/>
+        </w:rPr>
+        <w:t>hspi_send_data</w:t>
+      </w:r>
+      <w:proofErr w:type="spellEnd"/>
+    </w:p>
+    <w:tbl>
+      <w:tblPr>
+        <w:tblStyle w:val="TableGrid"/>
+        <w:tblW w:w="0" w:type="auto"/>
+        <w:tblLook w:val="04A0" w:firstRow="1" w:lastRow="0" w:firstColumn="1" w:lastColumn="0" w:noHBand="0" w:noVBand="1"/>
+      </w:tblPr>
+      <w:tblGrid>
+        <w:gridCol w:w="1255"/>
+        <w:gridCol w:w="7807"/>
+      </w:tblGrid>
+      <w:tr>
+        <w:tc>
+          <w:tcPr>
+            <w:tcW w:w="9062" w:type="dxa"/>
+            <w:gridSpan w:val="2"/>
+          </w:tcPr>
+          <w:p>
+            <w:pPr>
+              <w:rPr>
+                <w:lang w:val="en-US"/>
+              </w:rPr>
+            </w:pPr>
+            <w:r>
+              <w:rPr>
+                <w:lang w:val="en-US"/>
+              </w:rPr>
+              <w:t xml:space="preserve">Send </w:t>
+            </w:r>
+            <w:r>
+              <w:rPr>
+                <w:lang w:val="en-US"/>
+              </w:rPr>
+              <w:t>1 to 64 bytes from an array</w:t>
+            </w:r>
+          </w:p>
+        </w:tc>
+      </w:tr>
+      <w:tr>
+        <w:tc>
+          <w:tcPr>
+            <w:tcW w:w="1255" w:type="dxa"/>
+          </w:tcPr>
+          <w:p>
+            <w:pPr>
+              <w:rPr>
+                <w:lang w:val="en-US"/>
+              </w:rPr>
+            </w:pPr>
+            <w:r>
+              <w:rPr>
+                <w:lang w:val="en-US"/>
+              </w:rPr>
+              <w:t>Status</w:t>
+            </w:r>
+          </w:p>
+        </w:tc>
+        <w:tc>
+          <w:tcPr>
+            <w:tcW w:w="7807" w:type="dxa"/>
+            <w:shd w:val="clear" w:color="auto" w:fill="92D050"/>
+          </w:tcPr>
+          <w:p>
+            <w:pPr>
+              <w:rPr>
+                <w:lang w:val="en-US"/>
+              </w:rPr>
+            </w:pPr>
+            <w:r>
+              <w:rPr>
+                <w:lang w:val="en-US"/>
+              </w:rPr>
+              <w:t>Validated</w:t>
+            </w:r>
+          </w:p>
+        </w:tc>
+      </w:tr>
+      <w:tr>
+        <w:tc>
+          <w:tcPr>
+            <w:tcW w:w="1255" w:type="dxa"/>
+          </w:tcPr>
+          <w:p>
+            <w:pPr>
+              <w:rPr>
+                <w:lang w:val="en-US"/>
+              </w:rPr>
+            </w:pPr>
+            <w:r>
+              <w:rPr>
+                <w:lang w:val="en-US"/>
+              </w:rPr>
+              <w:t>Returns</w:t>
+            </w:r>
+          </w:p>
+        </w:tc>
+        <w:tc>
+          <w:tcPr>
+            <w:tcW w:w="7807" w:type="dxa"/>
+            <w:shd w:val="clear" w:color="auto" w:fill="FFFFFF" w:themeFill="background1"/>
+          </w:tcPr>
+          <w:p>
+            <w:pPr>
+              <w:rPr>
+                <w:lang w:val="en-US"/>
+              </w:rPr>
+            </w:pPr>
+            <w:r>
+              <w:rPr>
+                <w:lang w:val="en-US"/>
+              </w:rPr>
+              <w:t>-</w:t>
+            </w:r>
+          </w:p>
+        </w:tc>
+      </w:tr>
+      <w:tr>
+        <w:tc>
+          <w:tcPr>
+            <w:tcW w:w="1255" w:type="dxa"/>
+          </w:tcPr>
+          <w:p>
+            <w:pPr>
+              <w:rPr>
+                <w:lang w:val="en-US"/>
+              </w:rPr>
+            </w:pPr>
+            <w:r>
+              <w:rPr>
+                <w:lang w:val="en-US"/>
+              </w:rPr>
+              <w:t>Argument</w:t>
+            </w:r>
+          </w:p>
+        </w:tc>
+        <w:tc>
+          <w:tcPr>
+            <w:tcW w:w="7807" w:type="dxa"/>
+            <w:shd w:val="clear" w:color="auto" w:fill="FFFFFF" w:themeFill="background1"/>
+          </w:tcPr>
+          <w:p>
+            <w:pPr>
+              <w:rPr>
+                <w:lang w:val="en-US"/>
+              </w:rPr>
+            </w:pPr>
+            <w:r>
+              <w:rPr>
+                <w:lang w:val="en-US"/>
+              </w:rPr>
+              <w:t>Array of bytes to transmit</w:t>
+            </w:r>
+            <w:r>
+              <w:rPr>
+                <w:lang w:val="en-US"/>
+              </w:rPr>
+              <w:t xml:space="preserve"> (uint8_t*)</w:t>
+            </w:r>
+          </w:p>
+        </w:tc>
+      </w:tr>
+      <w:tr>
+        <w:tc>
+          <w:tcPr>
+            <w:tcW w:w="1255" w:type="dxa"/>
+          </w:tcPr>
+          <w:p>
+            <w:pPr>
+              <w:rPr>
+                <w:lang w:val="en-US"/>
+              </w:rPr>
+            </w:pPr>
+            <w:r>
+              <w:rPr>
+                <w:lang w:val="en-US"/>
+              </w:rPr>
+              <w:t>Argument</w:t>
+            </w:r>
+          </w:p>
+        </w:tc>
+        <w:tc>
+          <w:tcPr>
+            <w:tcW w:w="7807" w:type="dxa"/>
+            <w:shd w:val="clear" w:color="auto" w:fill="FFFFFF" w:themeFill="background1"/>
+          </w:tcPr>
+          <w:p>
+            <w:pPr>
+              <w:rPr>
+                <w:lang w:val="en-US"/>
+              </w:rPr>
+            </w:pPr>
+            <w:r>
+              <w:rPr>
+                <w:lang w:val="en-US"/>
+              </w:rPr>
+              <w:t>Number of bytes to transmit</w:t>
+            </w:r>
+            <w:r>
+              <w:rPr>
+                <w:lang w:val="en-US"/>
+              </w:rPr>
+              <w:t xml:space="preserve"> </w:t>
+            </w:r>
+            <w:r>
+              <w:rPr>
+                <w:lang w:val="en-US"/>
+              </w:rPr>
+              <w:t>(uint8_t)</w:t>
+            </w:r>
+          </w:p>
+        </w:tc>
+      </w:tr>
+    </w:tbl>
+    <w:p>
+      <w:pPr>
+        <w:rPr>
+          <w:lang w:val="en-US"/>
+        </w:rPr>
+      </w:pPr>
+    </w:p>
+    <w:p>
+      <w:pPr>
+        <w:rPr>
+          <w:lang w:val="en-US"/>
+        </w:rPr>
+      </w:pPr>
+      <w:r>
+        <w:rPr>
+          <w:lang w:val="en-US"/>
+        </w:rPr>
+        <w:t xml:space="preserve">Speed-optimized transaction for sending a </w:t>
+      </w:r>
+      <w:r>
+        <w:rPr>
+          <w:lang w:val="en-US"/>
+        </w:rPr>
+        <w:t>string of up to 64 bytes</w:t>
+      </w:r>
+      <w:r>
+        <w:rPr>
+          <w:lang w:val="en-US"/>
+        </w:rPr>
+        <w:t>.</w:t>
+      </w:r>
+    </w:p>
+    <w:p>
+      <w:pPr>
+        <w:pStyle w:val="Heading2"/>
+        <w:rPr>
+          <w:lang w:val="en-US"/>
+        </w:rPr>
+      </w:pPr>
+      <w:r>
+        <w:rPr>
+          <w:lang w:val="en-US"/>
+        </w:rPr>
+        <w:t>TO DO – SAME FUNCTION FOR BURST READ</w:t>
+      </w:r>
+    </w:p>
+    <w:p>
+      <w:pPr>
+        <w:rPr>
+          <w:lang w:val="en-US"/>
+        </w:rPr>
+      </w:pPr>
+    </w:p>
+    <w:p>
+      <w:pPr>
+        <w:pStyle w:val="Heading2"/>
+        <w:rPr>
+          <w:lang w:val="en-US"/>
+        </w:rPr>
+      </w:pPr>
+      <w:proofErr w:type="spellStart"/>
+      <w:r>
+        <w:rPr>
+          <w:lang w:val="en-US"/>
+        </w:rPr>
+        <w:t>hspi_transaction</w:t>
+      </w:r>
+      <w:proofErr w:type="spellEnd"/>
+    </w:p>
+    <w:tbl>
+      <w:tblPr>
+        <w:tblStyle w:val="TableGrid"/>
+        <w:tblW w:w="0" w:type="auto"/>
+        <w:tblLook w:val="04A0" w:firstRow="1" w:lastRow="0" w:firstColumn="1" w:lastColumn="0" w:noHBand="0" w:noVBand="1"/>
+      </w:tblPr>
+      <w:tblGrid>
+        <w:gridCol w:w="1255"/>
+        <w:gridCol w:w="7807"/>
+      </w:tblGrid>
+      <w:tr>
+        <w:tc>
+          <w:tcPr>
+            <w:tcW w:w="9062" w:type="dxa"/>
+            <w:gridSpan w:val="2"/>
+          </w:tcPr>
+          <w:p>
+            <w:pPr>
+              <w:rPr>
+                <w:lang w:val="en-US"/>
+              </w:rPr>
+            </w:pPr>
+            <w:r>
+              <w:rPr>
+                <w:lang w:val="en-US"/>
+              </w:rPr>
+              <w:t>Send 1 to 64 bytes from an array</w:t>
+            </w:r>
+          </w:p>
+        </w:tc>
+      </w:tr>
+      <w:tr>
+        <w:tc>
+          <w:tcPr>
+            <w:tcW w:w="1255" w:type="dxa"/>
+          </w:tcPr>
+          <w:p>
+            <w:pPr>
+              <w:rPr>
+                <w:lang w:val="en-US"/>
+              </w:rPr>
+            </w:pPr>
+            <w:r>
+              <w:rPr>
+                <w:lang w:val="en-US"/>
+              </w:rPr>
+              <w:t>Status</w:t>
+            </w:r>
+          </w:p>
+        </w:tc>
+        <w:tc>
+          <w:tcPr>
+            <w:tcW w:w="7807" w:type="dxa"/>
+            <w:shd w:val="clear" w:color="auto" w:fill="92D050"/>
+          </w:tcPr>
+          <w:p>
+            <w:pPr>
+              <w:rPr>
+                <w:lang w:val="en-US"/>
+              </w:rPr>
+            </w:pPr>
+            <w:r>
+              <w:rPr>
+                <w:lang w:val="en-US"/>
+              </w:rPr>
+              <w:t>Validated</w:t>
+            </w:r>
+          </w:p>
+        </w:tc>
+      </w:tr>
+      <w:tr>
+        <w:tc>
+          <w:tcPr>
+            <w:tcW w:w="1255" w:type="dxa"/>
+          </w:tcPr>
+          <w:p>
+            <w:pPr>
+              <w:rPr>
+                <w:lang w:val="en-US"/>
+              </w:rPr>
+            </w:pPr>
+            <w:r>
+              <w:rPr>
+                <w:lang w:val="en-US"/>
+              </w:rPr>
+              <w:t>Returns</w:t>
+            </w:r>
+          </w:p>
+        </w:tc>
+        <w:tc>
+          <w:tcPr>
+            <w:tcW w:w="7807" w:type="dxa"/>
+            <w:shd w:val="clear" w:color="auto" w:fill="FFFFFF" w:themeFill="background1"/>
+          </w:tcPr>
+          <w:p>
+            <w:pPr>
+              <w:rPr>
+                <w:lang w:val="en-US"/>
+              </w:rPr>
+            </w:pPr>
+            <w:bookmarkStart w:id="0" w:name="_GoBack"/>
+            <w:bookmarkEnd w:id="0"/>
+          </w:p>
+        </w:tc>
+      </w:tr>
+      <w:tr>
+        <w:tc>
+          <w:tcPr>
+            <w:tcW w:w="1255" w:type="dxa"/>
+          </w:tcPr>
+          <w:p>
+            <w:pPr>
+              <w:rPr>
+                <w:lang w:val="en-US"/>
+              </w:rPr>
+            </w:pPr>
+            <w:r>
+              <w:rPr>
+                <w:lang w:val="en-US"/>
+              </w:rPr>
+              <w:t>Argument</w:t>
+            </w:r>
+          </w:p>
+        </w:tc>
+        <w:tc>
+          <w:tcPr>
+            <w:tcW w:w="7807" w:type="dxa"/>
+            <w:shd w:val="clear" w:color="auto" w:fill="FFFFFF" w:themeFill="background1"/>
+          </w:tcPr>
+          <w:p>
+            <w:pPr>
+              <w:rPr>
+                <w:lang w:val="en-US"/>
+              </w:rPr>
+            </w:pPr>
+          </w:p>
+        </w:tc>
+      </w:tr>
+      <w:tr>
+        <w:tc>
+          <w:tcPr>
+            <w:tcW w:w="1255" w:type="dxa"/>
+          </w:tcPr>
+          <w:p>
+            <w:pPr>
+              <w:rPr>
+                <w:lang w:val="en-US"/>
+              </w:rPr>
+            </w:pPr>
+            <w:r>
+              <w:rPr>
+                <w:lang w:val="en-US"/>
+              </w:rPr>
+              <w:t>Argument</w:t>
+            </w:r>
+          </w:p>
+        </w:tc>
+        <w:tc>
+          <w:tcPr>
+            <w:tcW w:w="7807" w:type="dxa"/>
+            <w:shd w:val="clear" w:color="auto" w:fill="FFFFFF" w:themeFill="background1"/>
+          </w:tcPr>
+          <w:p>
+            <w:pPr>
+              <w:rPr>
+                <w:lang w:val="en-US"/>
+              </w:rPr>
+            </w:pPr>
+          </w:p>
+        </w:tc>
+      </w:tr>
+    </w:tbl>
+    <w:p>
+      <w:pPr>
+        <w:rPr>
+          <w:lang w:val="en-US"/>
+        </w:rPr>
+      </w:pPr>
+    </w:p>
+    <w:p>
+      <w:pPr>
+        <w:rPr>
+          <w:lang w:val="en-US"/>
+        </w:rPr>
+      </w:pPr>
+    </w:p>
+    <w:p>
+      <w:pPr>
+        <w:pStyle w:val="Heading2"/>
+        <w:rPr>
+          <w:lang w:val="en-US"/>
+        </w:rPr>
+      </w:pPr>
+      <w:r>
+        <w:rPr>
+          <w:lang w:val="en-US"/>
+        </w:rPr>
+        <w:t>Setup Macros</w:t>
+      </w:r>
     </w:p>
     <w:p>
       <w:pPr>
@@ -551,6 +3245,118 @@
 <file path=word/numbering.xml><?xml version="1.0" encoding="utf-8"?>
 <w:numbering xmlns:wpc="http://schemas.microsoft.com/office/word/2010/wordprocessingCanvas" xmlns:cx="http://schemas.microsoft.com/office/drawing/2014/chartex" xmlns:cx1="http://schemas.microsoft.com/office/drawing/2015/9/8/chartex" xmlns:mc="http://schemas.openxmlformats.org/markup-compatibility/2006" xmlns:o="urn:schemas-microsoft-com:office:office" xmlns:r="http://schemas.openxmlformats.org/officeDocument/2006/relationships" xmlns:m="http://schemas.openxmlformats.org/officeDocument/2006/math" xmlns:v="urn:schemas-microsoft-com:vml" xmlns:wp14="http://schemas.microsoft.com/office/word/2010/wordprocessingDrawing" xmlns:wp="http://schemas.openxmlformats.org/drawingml/2006/wordprocessingDrawing" xmlns:w10="urn:schemas-microsoft-com:office:word" xmlns:w="http://schemas.openxmlformats.org/wordprocessingml/2006/main" xmlns:w14="http://schemas.microsoft.com/office/word/2010/wordml" xmlns:w15="http://schemas.microsoft.com/office/word/2012/wordml" xmlns:w16se="http://schemas.microsoft.com/office/word/2015/wordml/symex" xmlns:wpg="http://schemas.microsoft.com/office/word/2010/wordprocessingGroup" xmlns:wpi="http://schemas.microsoft.com/office/word/2010/wordprocessingInk" xmlns:wne="http://schemas.microsoft.com/office/word/2006/wordml" xmlns:wps="http://schemas.microsoft.com/office/word/2010/wordprocessingShape" mc:Ignorable="w14 w15 w16se wp14">
   <w:abstractNum w:abstractNumId="0" w15:restartNumberingAfterBreak="0">
+    <w:nsid w:val="4B793400"/>
+    <w:multiLevelType w:val="hybridMultilevel"/>
+    <w:tmpl w:val="CA828E32"/>
+    <w:lvl w:ilvl="0" w:tplc="27DEF8EA">
+      <w:numFmt w:val="bullet"/>
+      <w:lvlText w:val=""/>
+      <w:lvlJc w:val="left"/>
+      <w:pPr>
+        <w:ind w:left="720" w:hanging="360"/>
+      </w:pPr>
+      <w:rPr>
+        <w:rFonts w:ascii="Symbol" w:eastAsiaTheme="minorHAnsi" w:hAnsi="Symbol" w:cstheme="minorBidi" w:hint="default"/>
+      </w:rPr>
+    </w:lvl>
+    <w:lvl w:ilvl="1" w:tplc="04090003" w:tentative="1">
+      <w:start w:val="1"/>
+      <w:numFmt w:val="bullet"/>
+      <w:lvlText w:val="o"/>
+      <w:lvlJc w:val="left"/>
+      <w:pPr>
+        <w:ind w:left="1440" w:hanging="360"/>
+      </w:pPr>
+      <w:rPr>
+        <w:rFonts w:ascii="Courier New" w:hAnsi="Courier New" w:cs="Courier New" w:hint="default"/>
+      </w:rPr>
+    </w:lvl>
+    <w:lvl w:ilvl="2" w:tplc="04090005" w:tentative="1">
+      <w:start w:val="1"/>
+      <w:numFmt w:val="bullet"/>
+      <w:lvlText w:val=""/>
+      <w:lvlJc w:val="left"/>
+      <w:pPr>
+        <w:ind w:left="2160" w:hanging="360"/>
+      </w:pPr>
+      <w:rPr>
+        <w:rFonts w:ascii="Wingdings" w:hAnsi="Wingdings" w:hint="default"/>
+      </w:rPr>
+    </w:lvl>
+    <w:lvl w:ilvl="3" w:tplc="04090001" w:tentative="1">
+      <w:start w:val="1"/>
+      <w:numFmt w:val="bullet"/>
+      <w:lvlText w:val=""/>
+      <w:lvlJc w:val="left"/>
+      <w:pPr>
+        <w:ind w:left="2880" w:hanging="360"/>
+      </w:pPr>
+      <w:rPr>
+        <w:rFonts w:ascii="Symbol" w:hAnsi="Symbol" w:hint="default"/>
+      </w:rPr>
+    </w:lvl>
+    <w:lvl w:ilvl="4" w:tplc="04090003" w:tentative="1">
+      <w:start w:val="1"/>
+      <w:numFmt w:val="bullet"/>
+      <w:lvlText w:val="o"/>
+      <w:lvlJc w:val="left"/>
+      <w:pPr>
+        <w:ind w:left="3600" w:hanging="360"/>
+      </w:pPr>
+      <w:rPr>
+        <w:rFonts w:ascii="Courier New" w:hAnsi="Courier New" w:cs="Courier New" w:hint="default"/>
+      </w:rPr>
+    </w:lvl>
+    <w:lvl w:ilvl="5" w:tplc="04090005" w:tentative="1">
+      <w:start w:val="1"/>
+      <w:numFmt w:val="bullet"/>
+      <w:lvlText w:val=""/>
+      <w:lvlJc w:val="left"/>
+      <w:pPr>
+        <w:ind w:left="4320" w:hanging="360"/>
+      </w:pPr>
+      <w:rPr>
+        <w:rFonts w:ascii="Wingdings" w:hAnsi="Wingdings" w:hint="default"/>
+      </w:rPr>
+    </w:lvl>
+    <w:lvl w:ilvl="6" w:tplc="04090001" w:tentative="1">
+      <w:start w:val="1"/>
+      <w:numFmt w:val="bullet"/>
+      <w:lvlText w:val=""/>
+      <w:lvlJc w:val="left"/>
+      <w:pPr>
+        <w:ind w:left="5040" w:hanging="360"/>
+      </w:pPr>
+      <w:rPr>
+        <w:rFonts w:ascii="Symbol" w:hAnsi="Symbol" w:hint="default"/>
+      </w:rPr>
+    </w:lvl>
+    <w:lvl w:ilvl="7" w:tplc="04090003" w:tentative="1">
+      <w:start w:val="1"/>
+      <w:numFmt w:val="bullet"/>
+      <w:lvlText w:val="o"/>
+      <w:lvlJc w:val="left"/>
+      <w:pPr>
+        <w:ind w:left="5760" w:hanging="360"/>
+      </w:pPr>
+      <w:rPr>
+        <w:rFonts w:ascii="Courier New" w:hAnsi="Courier New" w:cs="Courier New" w:hint="default"/>
+      </w:rPr>
+    </w:lvl>
+    <w:lvl w:ilvl="8" w:tplc="04090005" w:tentative="1">
+      <w:start w:val="1"/>
+      <w:numFmt w:val="bullet"/>
+      <w:lvlText w:val=""/>
+      <w:lvlJc w:val="left"/>
+      <w:pPr>
+        <w:ind w:left="6480" w:hanging="360"/>
+      </w:pPr>
+      <w:rPr>
+        <w:rFonts w:ascii="Wingdings" w:hAnsi="Wingdings" w:hint="default"/>
+      </w:rPr>
+    </w:lvl>
+  </w:abstractNum>
+  <w:abstractNum w:abstractNumId="1" w15:restartNumberingAfterBreak="0">
     <w:nsid w:val="58BC6323"/>
     <w:multiLevelType w:val="multilevel"/>
     <w:tmpl w:val="672C935A"/>
@@ -680,8 +3486,126 @@
       </w:rPr>
     </w:lvl>
   </w:abstractNum>
+  <w:abstractNum w:abstractNumId="2" w15:restartNumberingAfterBreak="0">
+    <w:nsid w:val="7D83538E"/>
+    <w:multiLevelType w:val="hybridMultilevel"/>
+    <w:tmpl w:val="8DF0B06E"/>
+    <w:lvl w:ilvl="0" w:tplc="A8B238FC">
+      <w:numFmt w:val="bullet"/>
+      <w:lvlText w:val=""/>
+      <w:lvlJc w:val="left"/>
+      <w:pPr>
+        <w:ind w:left="720" w:hanging="360"/>
+      </w:pPr>
+      <w:rPr>
+        <w:rFonts w:ascii="Symbol" w:eastAsiaTheme="minorHAnsi" w:hAnsi="Symbol" w:cstheme="minorBidi" w:hint="default"/>
+      </w:rPr>
+    </w:lvl>
+    <w:lvl w:ilvl="1" w:tplc="04090003" w:tentative="1">
+      <w:start w:val="1"/>
+      <w:numFmt w:val="bullet"/>
+      <w:lvlText w:val="o"/>
+      <w:lvlJc w:val="left"/>
+      <w:pPr>
+        <w:ind w:left="1440" w:hanging="360"/>
+      </w:pPr>
+      <w:rPr>
+        <w:rFonts w:ascii="Courier New" w:hAnsi="Courier New" w:cs="Courier New" w:hint="default"/>
+      </w:rPr>
+    </w:lvl>
+    <w:lvl w:ilvl="2" w:tplc="04090005" w:tentative="1">
+      <w:start w:val="1"/>
+      <w:numFmt w:val="bullet"/>
+      <w:lvlText w:val=""/>
+      <w:lvlJc w:val="left"/>
+      <w:pPr>
+        <w:ind w:left="2160" w:hanging="360"/>
+      </w:pPr>
+      <w:rPr>
+        <w:rFonts w:ascii="Wingdings" w:hAnsi="Wingdings" w:hint="default"/>
+      </w:rPr>
+    </w:lvl>
+    <w:lvl w:ilvl="3" w:tplc="04090001" w:tentative="1">
+      <w:start w:val="1"/>
+      <w:numFmt w:val="bullet"/>
+      <w:lvlText w:val=""/>
+      <w:lvlJc w:val="left"/>
+      <w:pPr>
+        <w:ind w:left="2880" w:hanging="360"/>
+      </w:pPr>
+      <w:rPr>
+        <w:rFonts w:ascii="Symbol" w:hAnsi="Symbol" w:hint="default"/>
+      </w:rPr>
+    </w:lvl>
+    <w:lvl w:ilvl="4" w:tplc="04090003" w:tentative="1">
+      <w:start w:val="1"/>
+      <w:numFmt w:val="bullet"/>
+      <w:lvlText w:val="o"/>
+      <w:lvlJc w:val="left"/>
+      <w:pPr>
+        <w:ind w:left="3600" w:hanging="360"/>
+      </w:pPr>
+      <w:rPr>
+        <w:rFonts w:ascii="Courier New" w:hAnsi="Courier New" w:cs="Courier New" w:hint="default"/>
+      </w:rPr>
+    </w:lvl>
+    <w:lvl w:ilvl="5" w:tplc="04090005" w:tentative="1">
+      <w:start w:val="1"/>
+      <w:numFmt w:val="bullet"/>
+      <w:lvlText w:val=""/>
+      <w:lvlJc w:val="left"/>
+      <w:pPr>
+        <w:ind w:left="4320" w:hanging="360"/>
+      </w:pPr>
+      <w:rPr>
+        <w:rFonts w:ascii="Wingdings" w:hAnsi="Wingdings" w:hint="default"/>
+      </w:rPr>
+    </w:lvl>
+    <w:lvl w:ilvl="6" w:tplc="04090001" w:tentative="1">
+      <w:start w:val="1"/>
+      <w:numFmt w:val="bullet"/>
+      <w:lvlText w:val=""/>
+      <w:lvlJc w:val="left"/>
+      <w:pPr>
+        <w:ind w:left="5040" w:hanging="360"/>
+      </w:pPr>
+      <w:rPr>
+        <w:rFonts w:ascii="Symbol" w:hAnsi="Symbol" w:hint="default"/>
+      </w:rPr>
+    </w:lvl>
+    <w:lvl w:ilvl="7" w:tplc="04090003" w:tentative="1">
+      <w:start w:val="1"/>
+      <w:numFmt w:val="bullet"/>
+      <w:lvlText w:val="o"/>
+      <w:lvlJc w:val="left"/>
+      <w:pPr>
+        <w:ind w:left="5760" w:hanging="360"/>
+      </w:pPr>
+      <w:rPr>
+        <w:rFonts w:ascii="Courier New" w:hAnsi="Courier New" w:cs="Courier New" w:hint="default"/>
+      </w:rPr>
+    </w:lvl>
+    <w:lvl w:ilvl="8" w:tplc="04090005" w:tentative="1">
+      <w:start w:val="1"/>
+      <w:numFmt w:val="bullet"/>
+      <w:lvlText w:val=""/>
+      <w:lvlJc w:val="left"/>
+      <w:pPr>
+        <w:ind w:left="6480" w:hanging="360"/>
+      </w:pPr>
+      <w:rPr>
+        <w:rFonts w:ascii="Wingdings" w:hAnsi="Wingdings" w:hint="default"/>
+      </w:rPr>
+    </w:lvl>
+  </w:abstractNum>
   <w:num w:numId="1">
+    <w:abstractNumId w:val="1"/>
+  </w:num>
+  <w:num w:numId="2">
     <w:abstractNumId w:val="0"/>
+  </w:num>
+  <w:num w:numId="3">
+    <w:abstractNumId w:val="2"/>
   </w:num>
 </w:numbering>
 </file>
@@ -1507,6 +4431,17 @@
       <w:szCs w:val="21"/>
     </w:rPr>
   </w:style>
+  <w:style w:type="paragraph" w:styleId="ListParagraph">
+    <w:name w:val="List Paragraph"/>
+    <w:basedOn w:val="Normal"/>
+    <w:uiPriority w:val="34"/>
+    <w:qFormat/>
+    <w:rsid w:val="002C10D7"/>
+    <w:pPr>
+      <w:ind w:left="720"/>
+      <w:contextualSpacing/>
+    </w:pPr>
+  </w:style>
 </w:styles>
 </file>
 
@@ -1798,7 +4733,7 @@
 </file>
 
 <file path=customXml/itemProps1.xml><?xml version="1.0" encoding="utf-8"?>
-<ds:datastoreItem xmlns:ds="http://schemas.openxmlformats.org/officeDocument/2006/customXml" ds:itemID="{EAF84B4A-F486-472B-8F5B-49EB72C5553F}">
+<ds:datastoreItem xmlns:ds="http://schemas.openxmlformats.org/officeDocument/2006/customXml" ds:itemID="{33A4CF4E-7D48-421B-8FAF-3E3BD9D84873}">
   <ds:schemaRefs>
     <ds:schemaRef ds:uri="http://schemas.openxmlformats.org/officeDocument/2006/bibliography"/>
   </ds:schemaRefs>

</xml_diff>

<commit_message>
Updated libraries from those of the master branch
</commit_message>
<xml_diff>
--- a/ESP8266_Template/documentation/libraries/HSPI.docx
+++ b/ESP8266_Template/documentation/libraries/HSPI.docx
@@ -49,13 +49,7 @@
               <w:rPr>
                 <w:lang w:val="en-US"/>
               </w:rPr>
-              <w:t xml:space="preserve">Status : </w:t>
-            </w:r>
-            <w:r>
-              <w:rPr>
-                <w:lang w:val="en-US"/>
-              </w:rPr>
-              <w:t xml:space="preserve">working, </w:t>
+              <w:t xml:space="preserve">Status : working, </w:t>
             </w:r>
             <w:r>
               <w:rPr>
@@ -113,7 +107,7 @@
                 <w:noProof/>
                 <w:lang w:val="en-US"/>
               </w:rPr>
-              <w:t>00/00/0000</w:t>
+              <w:t>23/11/2016</w:t>
             </w:r>
             <w:r>
               <w:rPr>
@@ -156,20 +150,62 @@
         <w:rPr>
           <w:lang w:val="en-US"/>
         </w:rPr>
-        <w:t>The ESP8266 has two independent SPI (Serial Peripheral Interface). One is used to connect an external Flash memory for program storage, the other is the main board-level interface between ESP8266 and hardware. It is through this interface that the most WiFi bandwidth can be exploited.</w:t>
-      </w:r>
-    </w:p>
-    <w:p>
-      <w:pPr>
-        <w:rPr>
-          <w:lang w:val="en-US"/>
-        </w:rPr>
-      </w:pPr>
-      <w:r>
-        <w:rPr>
-          <w:lang w:val="en-US"/>
-        </w:rPr>
-        <w:t>The second interface is called “HSPI” (Hardware SPI ?)</w:t>
+        <w:t xml:space="preserve">The ESP8266 has two independent SPI (Serial Peripheral Interface). One is used to connect an external Flash memory for program storage, the other is the main board-level interface between </w:t>
+      </w:r>
+      <w:r>
+        <w:rPr>
+          <w:lang w:val="en-US"/>
+        </w:rPr>
+        <w:t xml:space="preserve">the </w:t>
+      </w:r>
+      <w:r>
+        <w:rPr>
+          <w:lang w:val="en-US"/>
+        </w:rPr>
+        <w:t>ESP8266 and hardware. It is through this interface that the most WiFi bandwidth can be exploited.</w:t>
+      </w:r>
+    </w:p>
+    <w:p>
+      <w:pPr>
+        <w:rPr>
+          <w:lang w:val="en-US"/>
+        </w:rPr>
+      </w:pPr>
+      <w:r>
+        <w:rPr>
+          <w:lang w:val="en-US"/>
+        </w:rPr>
+        <w:t>The second interface is called “HSPI” (</w:t>
+      </w:r>
+      <w:r>
+        <w:rPr>
+          <w:lang w:val="en-US"/>
+        </w:rPr>
+        <w:t xml:space="preserve">possibly for </w:t>
+      </w:r>
+      <w:r>
+        <w:rPr>
+          <w:lang w:val="en-US"/>
+        </w:rPr>
+        <w:t>H</w:t>
+      </w:r>
+      <w:r>
+        <w:rPr>
+          <w:lang w:val="en-US"/>
+        </w:rPr>
+        <w:t>ost SPI</w:t>
+      </w:r>
+      <w:r>
+        <w:rPr>
+          <w:lang w:val="en-US"/>
+        </w:rPr>
+        <w:t>)</w:t>
+      </w:r>
+      <w:r>
+        <w:rPr>
+          <w:lang w:val="en-US"/>
+        </w:rPr>
+        <w:t>.</w:t>
       </w:r>
     </w:p>
     <w:p>
@@ -201,19 +237,6 @@
     </w:p>
     <w:p>
       <w:pPr>
-        <w:rPr>
-          <w:lang w:val="en-US"/>
-        </w:rPr>
-      </w:pPr>
-      <w:r>
-        <w:rPr>
-          <w:lang w:val="en-US"/>
-        </w:rPr>
-        <w:t>It is missing mechanisms for reading from SPI.</w:t>
-      </w:r>
-    </w:p>
-    <w:p>
-      <w:pPr>
         <w:pStyle w:val="Heading2"/>
         <w:rPr>
           <w:lang w:val="en-US"/>
@@ -236,33 +259,147 @@
         <w:rPr>
           <w:lang w:val="en-US"/>
         </w:rPr>
-        <w:t>The source files for this library come from an example project in the Unofficial SDK and may be related to a project by someone called “Metal Phreak”. This information will be updated once the origin of the code has been ascertained.</w:t>
-      </w:r>
-    </w:p>
-    <w:p>
-      <w:pPr>
-        <w:rPr>
-          <w:lang w:val="en-US"/>
-        </w:rPr>
-      </w:pPr>
-      <w:r>
-        <w:rPr>
-          <w:lang w:val="en-US"/>
-        </w:rPr>
-        <w:t>This original library counts two files : “hspi.h” and “hspi.c”. It was originally intended for Espressif’s own RTOS.</w:t>
-      </w:r>
-    </w:p>
-    <w:p>
-      <w:pPr>
-        <w:rPr>
-          <w:lang w:val="en-US"/>
-        </w:rPr>
-      </w:pPr>
-      <w:r>
-        <w:rPr>
-          <w:lang w:val="en-US"/>
-        </w:rPr>
-        <w:t>Nefastor added several modifications to make it compatible with FreeRTOS. This includes the creation of a second header, “spi_registers_2.h”, out of Espressif code. This header is used internally by the library and does not need to be included in source files using the HSPI library.</w:t>
+        <w:t>The source files for this library come from an example project in the Unofficial SDK and may be related to a project by someo</w:t>
+      </w:r>
+      <w:r>
+        <w:rPr>
+          <w:lang w:val="en-US"/>
+        </w:rPr>
+        <w:t xml:space="preserve">ne called “Metal </w:t>
+      </w:r>
+      <w:r>
+        <w:rPr>
+          <w:lang w:val="en-US"/>
+        </w:rPr>
+        <w:t xml:space="preserve">Phreak”. This information will be updated </w:t>
+      </w:r>
+      <w:r>
+        <w:rPr>
+          <w:lang w:val="en-US"/>
+        </w:rPr>
+        <w:t>when</w:t>
+      </w:r>
+      <w:r>
+        <w:rPr>
+          <w:lang w:val="en-US"/>
+        </w:rPr>
+        <w:t xml:space="preserve"> the origin of the code </w:t>
+      </w:r>
+      <w:r>
+        <w:rPr>
+          <w:lang w:val="en-US"/>
+        </w:rPr>
+        <w:t>is</w:t>
+      </w:r>
+      <w:r>
+        <w:rPr>
+          <w:lang w:val="en-US"/>
+        </w:rPr>
+        <w:t xml:space="preserve"> ascertained.</w:t>
+      </w:r>
+    </w:p>
+    <w:p>
+      <w:pPr>
+        <w:rPr>
+          <w:lang w:val="en-US"/>
+        </w:rPr>
+      </w:pPr>
+      <w:r>
+        <w:rPr>
+          <w:lang w:val="en-US"/>
+        </w:rPr>
+        <w:t>This original library counts two files: “</w:t>
+      </w:r>
+      <w:proofErr w:type="spellStart"/>
+      <w:r>
+        <w:rPr>
+          <w:lang w:val="en-US"/>
+        </w:rPr>
+        <w:t>hspi.h</w:t>
+      </w:r>
+      <w:proofErr w:type="spellEnd"/>
+      <w:r>
+        <w:rPr>
+          <w:lang w:val="en-US"/>
+        </w:rPr>
+        <w:t>” and “</w:t>
+      </w:r>
+      <w:proofErr w:type="spellStart"/>
+      <w:r>
+        <w:rPr>
+          <w:lang w:val="en-US"/>
+        </w:rPr>
+        <w:t>hspi.c</w:t>
+      </w:r>
+      <w:proofErr w:type="spellEnd"/>
+      <w:r>
+        <w:rPr>
+          <w:lang w:val="en-US"/>
+        </w:rPr>
+        <w:t xml:space="preserve">”. It was originally intended for </w:t>
+      </w:r>
+      <w:proofErr w:type="spellStart"/>
+      <w:r>
+        <w:rPr>
+          <w:lang w:val="en-US"/>
+        </w:rPr>
+        <w:t>Espressif’s</w:t>
+      </w:r>
+      <w:proofErr w:type="spellEnd"/>
+      <w:r>
+        <w:rPr>
+          <w:lang w:val="en-US"/>
+        </w:rPr>
+        <w:t xml:space="preserve"> own RTOS.</w:t>
+      </w:r>
+    </w:p>
+    <w:p>
+      <w:pPr>
+        <w:rPr>
+          <w:lang w:val="en-US"/>
+        </w:rPr>
+      </w:pPr>
+      <w:proofErr w:type="spellStart"/>
+      <w:r>
+        <w:rPr>
+          <w:lang w:val="en-US"/>
+        </w:rPr>
+        <w:t>Nefastor</w:t>
+      </w:r>
+      <w:proofErr w:type="spellEnd"/>
+      <w:r>
+        <w:rPr>
+          <w:lang w:val="en-US"/>
+        </w:rPr>
+        <w:t xml:space="preserve"> added several modifications to make it compatible with </w:t>
+      </w:r>
+      <w:proofErr w:type="spellStart"/>
+      <w:r>
+        <w:rPr>
+          <w:lang w:val="en-US"/>
+        </w:rPr>
+        <w:t>FreeRTOS</w:t>
+      </w:r>
+      <w:proofErr w:type="spellEnd"/>
+      <w:r>
+        <w:rPr>
+          <w:lang w:val="en-US"/>
+        </w:rPr>
+        <w:t xml:space="preserve">. This includes the creation of a second header, “spi_registers_2.h”, out of </w:t>
+      </w:r>
+      <w:proofErr w:type="spellStart"/>
+      <w:r>
+        <w:rPr>
+          <w:lang w:val="en-US"/>
+        </w:rPr>
+        <w:t>Espressif</w:t>
+      </w:r>
+      <w:proofErr w:type="spellEnd"/>
+      <w:r>
+        <w:rPr>
+          <w:lang w:val="en-US"/>
+        </w:rPr>
+        <w:t xml:space="preserve"> code. This header is used internally by the library and does not need to be included in source files using the HSPI library.</w:t>
       </w:r>
     </w:p>
     <w:p>
@@ -293,8 +430,6 @@
           <w:lang w:val="en-US"/>
         </w:rPr>
       </w:pPr>
-      <w:bookmarkStart w:id="0" w:name="_GoBack"/>
-      <w:bookmarkEnd w:id="0"/>
       <w:r>
         <w:rPr>
           <w:lang w:val="en-US"/>
@@ -316,6 +451,7 @@
           <w:lang w:val="en-US"/>
         </w:rPr>
       </w:pPr>
+      <w:proofErr w:type="spellStart"/>
       <w:r>
         <w:rPr>
           <w:lang w:val="en-US"/>
@@ -328,13 +464,267 @@
         </w:rPr>
         <w:t>spi_init</w:t>
       </w:r>
-    </w:p>
-    <w:p>
-      <w:pPr>
-        <w:rPr>
-          <w:lang w:val="en-US"/>
-        </w:rPr>
-      </w:pPr>
+      <w:proofErr w:type="spellEnd"/>
+    </w:p>
+    <w:tbl>
+      <w:tblPr>
+        <w:tblStyle w:val="TableGrid"/>
+        <w:tblW w:w="0" w:type="auto"/>
+        <w:tblLook w:val="04A0" w:firstRow="1" w:lastRow="0" w:firstColumn="1" w:lastColumn="0" w:noHBand="0" w:noVBand="1"/>
+      </w:tblPr>
+      <w:tblGrid>
+        <w:gridCol w:w="1255"/>
+        <w:gridCol w:w="7807"/>
+      </w:tblGrid>
+      <w:tr>
+        <w:tc>
+          <w:tcPr>
+            <w:tcW w:w="9062" w:type="dxa"/>
+            <w:gridSpan w:val="2"/>
+          </w:tcPr>
+          <w:p>
+            <w:pPr>
+              <w:rPr>
+                <w:lang w:val="en-US"/>
+              </w:rPr>
+            </w:pPr>
+            <w:r>
+              <w:rPr>
+                <w:lang w:val="en-US"/>
+              </w:rPr>
+              <w:t>HSPI Initialization : pin multiplexing and generic settings</w:t>
+            </w:r>
+          </w:p>
+        </w:tc>
+      </w:tr>
+      <w:tr>
+        <w:tc>
+          <w:tcPr>
+            <w:tcW w:w="1255" w:type="dxa"/>
+          </w:tcPr>
+          <w:p>
+            <w:pPr>
+              <w:rPr>
+                <w:lang w:val="en-US"/>
+              </w:rPr>
+            </w:pPr>
+            <w:r>
+              <w:rPr>
+                <w:lang w:val="en-US"/>
+              </w:rPr>
+              <w:t>Status</w:t>
+            </w:r>
+          </w:p>
+        </w:tc>
+        <w:tc>
+          <w:tcPr>
+            <w:tcW w:w="7807" w:type="dxa"/>
+            <w:shd w:val="clear" w:color="auto" w:fill="92D050"/>
+          </w:tcPr>
+          <w:p>
+            <w:pPr>
+              <w:rPr>
+                <w:lang w:val="en-US"/>
+              </w:rPr>
+            </w:pPr>
+            <w:r>
+              <w:rPr>
+                <w:lang w:val="en-US"/>
+              </w:rPr>
+              <w:t>Validated</w:t>
+            </w:r>
+          </w:p>
+        </w:tc>
+      </w:tr>
+      <w:tr>
+        <w:tc>
+          <w:tcPr>
+            <w:tcW w:w="1255" w:type="dxa"/>
+          </w:tcPr>
+          <w:p>
+            <w:pPr>
+              <w:rPr>
+                <w:lang w:val="en-US"/>
+              </w:rPr>
+            </w:pPr>
+            <w:r>
+              <w:rPr>
+                <w:lang w:val="en-US"/>
+              </w:rPr>
+              <w:t>Returns</w:t>
+            </w:r>
+          </w:p>
+        </w:tc>
+        <w:tc>
+          <w:tcPr>
+            <w:tcW w:w="7807" w:type="dxa"/>
+            <w:shd w:val="clear" w:color="auto" w:fill="FFFFFF" w:themeFill="background1"/>
+          </w:tcPr>
+          <w:p>
+            <w:pPr>
+              <w:rPr>
+                <w:lang w:val="en-US"/>
+              </w:rPr>
+            </w:pPr>
+            <w:r>
+              <w:rPr>
+                <w:lang w:val="en-US"/>
+              </w:rPr>
+              <w:t>-</w:t>
+            </w:r>
+          </w:p>
+        </w:tc>
+      </w:tr>
+      <w:tr>
+        <w:tc>
+          <w:tcPr>
+            <w:tcW w:w="1255" w:type="dxa"/>
+          </w:tcPr>
+          <w:p>
+            <w:pPr>
+              <w:rPr>
+                <w:lang w:val="en-US"/>
+              </w:rPr>
+            </w:pPr>
+            <w:r>
+              <w:rPr>
+                <w:lang w:val="en-US"/>
+              </w:rPr>
+              <w:t>Argument</w:t>
+            </w:r>
+          </w:p>
+        </w:tc>
+        <w:tc>
+          <w:tcPr>
+            <w:tcW w:w="7807" w:type="dxa"/>
+            <w:shd w:val="clear" w:color="auto" w:fill="FFFFFF" w:themeFill="background1"/>
+          </w:tcPr>
+          <w:p>
+            <w:pPr>
+              <w:rPr>
+                <w:lang w:val="en-US"/>
+              </w:rPr>
+            </w:pPr>
+            <w:r>
+              <w:rPr>
+                <w:lang w:val="en-US"/>
+              </w:rPr>
+              <w:t>-</w:t>
+            </w:r>
+          </w:p>
+        </w:tc>
+      </w:tr>
+    </w:tbl>
+    <w:p>
+      <w:pPr>
+        <w:rPr>
+          <w:lang w:val="en-US"/>
+        </w:rPr>
+      </w:pPr>
+    </w:p>
+    <w:p>
+      <w:pPr>
+        <w:rPr>
+          <w:lang w:val="en-US"/>
+        </w:rPr>
+      </w:pPr>
+      <w:r>
+        <w:rPr>
+          <w:lang w:val="en-US"/>
+        </w:rPr>
+        <w:lastRenderedPageBreak/>
+        <w:t xml:space="preserve">This function should be called first, followed immediately by a call to </w:t>
+      </w:r>
+      <w:proofErr w:type="spellStart"/>
+      <w:r>
+        <w:rPr>
+          <w:b/>
+          <w:lang w:val="en-US"/>
+        </w:rPr>
+        <w:t>hspi_clock</w:t>
+      </w:r>
+      <w:proofErr w:type="spellEnd"/>
+      <w:r>
+        <w:rPr>
+          <w:lang w:val="en-US"/>
+        </w:rPr>
+        <w:t>. It sets the proper pin multiplexing for the HSPI, as well as bit transmission order (low to high).</w:t>
+      </w:r>
+    </w:p>
+    <w:p>
+      <w:pPr>
+        <w:rPr>
+          <w:lang w:val="en-US"/>
+        </w:rPr>
+      </w:pPr>
+      <w:r>
+        <w:rPr>
+          <w:lang w:val="en-US"/>
+        </w:rPr>
+        <w:t>It enables SSEL setup and hold, to improve reliability at high data rates (though the exact impact of that feature hasn’t been measured)</w:t>
+      </w:r>
+    </w:p>
+    <w:p>
+      <w:pPr>
+        <w:rPr>
+          <w:lang w:val="en-US"/>
+        </w:rPr>
+      </w:pPr>
+      <w:r>
+        <w:rPr>
+          <w:lang w:val="en-US"/>
+        </w:rPr>
+        <w:t xml:space="preserve">SPI </w:t>
+      </w:r>
+      <w:r>
+        <w:rPr>
+          <w:lang w:val="en-US"/>
+        </w:rPr>
+        <w:t>mode (</w:t>
+      </w:r>
+      <w:r>
+        <w:rPr>
+          <w:lang w:val="en-US"/>
+        </w:rPr>
+        <w:t>phase and polarity</w:t>
+      </w:r>
+      <w:r>
+        <w:rPr>
+          <w:lang w:val="en-US"/>
+        </w:rPr>
+        <w:t>)</w:t>
+      </w:r>
+      <w:r>
+        <w:rPr>
+          <w:lang w:val="en-US"/>
+        </w:rPr>
+        <w:t xml:space="preserve"> </w:t>
+      </w:r>
+      <w:r>
+        <w:rPr>
+          <w:lang w:val="en-US"/>
+        </w:rPr>
+        <w:t>is left to default value</w:t>
+      </w:r>
+      <w:r>
+        <w:rPr>
+          <w:lang w:val="en-US"/>
+        </w:rPr>
+        <w:t>.</w:t>
+      </w:r>
+    </w:p>
+    <w:p>
+      <w:pPr>
+        <w:rPr>
+          <w:lang w:val="en-US"/>
+        </w:rPr>
+      </w:pPr>
+      <w:r>
+        <w:rPr>
+          <w:lang w:val="en-US"/>
+        </w:rPr>
+        <w:t>Importantly, this function disables all phases of the HSPI’s SPI transaction sequencer, leaving only the data phase enabled. This is to allow for directly using the optimized 8 / 16 / 32 bits write functions, intended for LCD displays.</w:t>
+      </w:r>
     </w:p>
     <w:p>
       <w:pPr>
@@ -343,172 +733,2476 @@
           <w:lang w:val="en-US"/>
         </w:rPr>
       </w:pPr>
-      <w:r>
-        <w:rPr>
-          <w:lang w:val="en-US"/>
-        </w:rPr>
-        <w:lastRenderedPageBreak/>
-        <w:t>hspi_wait_ready</w:t>
-      </w:r>
-    </w:p>
-    <w:p>
-      <w:pPr>
-        <w:rPr>
-          <w:lang w:val="en-US"/>
-        </w:rPr>
-      </w:pPr>
-    </w:p>
-    <w:p>
-      <w:pPr>
-        <w:pStyle w:val="Heading2"/>
-        <w:rPr>
-          <w:lang w:val="en-US"/>
-        </w:rPr>
-      </w:pPr>
-      <w:r>
-        <w:rPr>
-          <w:lang w:val="en-US"/>
-        </w:rPr>
-        <w:t>hspi_prepare_tx</w:t>
-      </w:r>
-    </w:p>
-    <w:p>
-      <w:pPr>
-        <w:rPr>
-          <w:lang w:val="en-US"/>
-        </w:rPr>
-      </w:pPr>
-    </w:p>
-    <w:p>
-      <w:pPr>
-        <w:pStyle w:val="Heading2"/>
-        <w:rPr>
-          <w:lang w:val="en-US"/>
-        </w:rPr>
-      </w:pPr>
-      <w:r>
-        <w:rPr>
-          <w:lang w:val="en-US"/>
-        </w:rPr>
-        <w:t>hspi_start_tx</w:t>
-      </w:r>
-    </w:p>
-    <w:p>
-      <w:pPr>
-        <w:rPr>
-          <w:lang w:val="en-US"/>
-        </w:rPr>
-      </w:pPr>
-    </w:p>
-    <w:p>
-      <w:pPr>
-        <w:pStyle w:val="Heading2"/>
-        <w:rPr>
-          <w:lang w:val="en-US"/>
-        </w:rPr>
-      </w:pPr>
-      <w:r>
-        <w:rPr>
-          <w:lang w:val="en-US"/>
-        </w:rPr>
-        <w:t>hspi_send_uint8</w:t>
-      </w:r>
-    </w:p>
-    <w:p>
-      <w:pPr>
-        <w:rPr>
-          <w:lang w:val="en-US"/>
-        </w:rPr>
-      </w:pPr>
-    </w:p>
-    <w:p>
-      <w:pPr>
-        <w:pStyle w:val="Heading2"/>
-        <w:rPr>
-          <w:lang w:val="en-US"/>
-        </w:rPr>
-      </w:pPr>
-      <w:r>
-        <w:rPr>
-          <w:lang w:val="en-US"/>
-        </w:rPr>
-        <w:t>hspi_send_uint16</w:t>
-      </w:r>
-    </w:p>
-    <w:p>
-      <w:pPr>
-        <w:rPr>
-          <w:lang w:val="en-US"/>
-        </w:rPr>
-      </w:pPr>
-    </w:p>
-    <w:p>
-      <w:pPr>
-        <w:pStyle w:val="Heading2"/>
-        <w:rPr>
-          <w:lang w:val="en-US"/>
-        </w:rPr>
-      </w:pPr>
-      <w:r>
-        <w:rPr>
-          <w:lang w:val="en-US"/>
-        </w:rPr>
-        <w:t>hspi_send_uint32</w:t>
-      </w:r>
-    </w:p>
-    <w:p>
-      <w:pPr>
-        <w:rPr>
-          <w:lang w:val="en-US"/>
-        </w:rPr>
-      </w:pPr>
-    </w:p>
-    <w:p>
-      <w:pPr>
-        <w:pStyle w:val="Heading2"/>
-        <w:rPr>
-          <w:lang w:val="en-US"/>
-        </w:rPr>
-      </w:pPr>
-      <w:r>
-        <w:rPr>
-          <w:lang w:val="en-US"/>
-        </w:rPr>
-        <w:t>hspi_send_data</w:t>
-      </w:r>
-    </w:p>
-    <w:p>
-      <w:pPr>
-        <w:rPr>
-          <w:lang w:val="en-US"/>
-        </w:rPr>
-      </w:pPr>
-    </w:p>
-    <w:p>
-      <w:pPr>
-        <w:pStyle w:val="Heading2"/>
-        <w:rPr>
-          <w:lang w:val="en-US"/>
-        </w:rPr>
-      </w:pPr>
-      <w:r>
-        <w:rPr>
-          <w:lang w:val="en-US"/>
-        </w:rPr>
-        <w:t>hspi_send_uint16_r</w:t>
-      </w:r>
-    </w:p>
-    <w:p>
-      <w:pPr>
-        <w:pStyle w:val="Heading1"/>
+      <w:proofErr w:type="spellStart"/>
+      <w:r>
+        <w:rPr>
+          <w:lang w:val="en-US"/>
+        </w:rPr>
+        <w:t>hspi_gpio</w:t>
+      </w:r>
+      <w:proofErr w:type="spellEnd"/>
+    </w:p>
+    <w:tbl>
+      <w:tblPr>
+        <w:tblStyle w:val="TableGrid"/>
+        <w:tblW w:w="0" w:type="auto"/>
+        <w:tblLook w:val="04A0" w:firstRow="1" w:lastRow="0" w:firstColumn="1" w:lastColumn="0" w:noHBand="0" w:noVBand="1"/>
+      </w:tblPr>
+      <w:tblGrid>
+        <w:gridCol w:w="1255"/>
+        <w:gridCol w:w="7807"/>
+      </w:tblGrid>
+      <w:tr>
+        <w:tc>
+          <w:tcPr>
+            <w:tcW w:w="9062" w:type="dxa"/>
+            <w:gridSpan w:val="2"/>
+          </w:tcPr>
+          <w:p>
+            <w:pPr>
+              <w:rPr>
+                <w:lang w:val="en-US"/>
+              </w:rPr>
+            </w:pPr>
+            <w:r>
+              <w:rPr>
+                <w:lang w:val="en-US"/>
+              </w:rPr>
+              <w:t>HSPI In</w:t>
+            </w:r>
+            <w:r>
+              <w:rPr>
+                <w:lang w:val="en-US"/>
+              </w:rPr>
+              <w:t>itialization : pin multiplexing</w:t>
+            </w:r>
+          </w:p>
+        </w:tc>
+      </w:tr>
+      <w:tr>
+        <w:tc>
+          <w:tcPr>
+            <w:tcW w:w="1255" w:type="dxa"/>
+          </w:tcPr>
+          <w:p>
+            <w:pPr>
+              <w:rPr>
+                <w:lang w:val="en-US"/>
+              </w:rPr>
+            </w:pPr>
+            <w:r>
+              <w:rPr>
+                <w:lang w:val="en-US"/>
+              </w:rPr>
+              <w:t>Status</w:t>
+            </w:r>
+          </w:p>
+        </w:tc>
+        <w:tc>
+          <w:tcPr>
+            <w:tcW w:w="7807" w:type="dxa"/>
+            <w:shd w:val="clear" w:color="auto" w:fill="92D050"/>
+          </w:tcPr>
+          <w:p>
+            <w:pPr>
+              <w:rPr>
+                <w:lang w:val="en-US"/>
+              </w:rPr>
+            </w:pPr>
+            <w:r>
+              <w:rPr>
+                <w:lang w:val="en-US"/>
+              </w:rPr>
+              <w:t>Validated</w:t>
+            </w:r>
+          </w:p>
+        </w:tc>
+      </w:tr>
+      <w:tr>
+        <w:tc>
+          <w:tcPr>
+            <w:tcW w:w="1255" w:type="dxa"/>
+          </w:tcPr>
+          <w:p>
+            <w:pPr>
+              <w:rPr>
+                <w:lang w:val="en-US"/>
+              </w:rPr>
+            </w:pPr>
+            <w:r>
+              <w:rPr>
+                <w:lang w:val="en-US"/>
+              </w:rPr>
+              <w:t>Returns</w:t>
+            </w:r>
+          </w:p>
+        </w:tc>
+        <w:tc>
+          <w:tcPr>
+            <w:tcW w:w="7807" w:type="dxa"/>
+            <w:shd w:val="clear" w:color="auto" w:fill="FFFFFF" w:themeFill="background1"/>
+          </w:tcPr>
+          <w:p>
+            <w:pPr>
+              <w:rPr>
+                <w:lang w:val="en-US"/>
+              </w:rPr>
+            </w:pPr>
+            <w:r>
+              <w:rPr>
+                <w:lang w:val="en-US"/>
+              </w:rPr>
+              <w:t>-</w:t>
+            </w:r>
+          </w:p>
+        </w:tc>
+      </w:tr>
+      <w:tr>
+        <w:tc>
+          <w:tcPr>
+            <w:tcW w:w="1255" w:type="dxa"/>
+          </w:tcPr>
+          <w:p>
+            <w:pPr>
+              <w:rPr>
+                <w:lang w:val="en-US"/>
+              </w:rPr>
+            </w:pPr>
+            <w:r>
+              <w:rPr>
+                <w:lang w:val="en-US"/>
+              </w:rPr>
+              <w:t>Argument</w:t>
+            </w:r>
+          </w:p>
+        </w:tc>
+        <w:tc>
+          <w:tcPr>
+            <w:tcW w:w="7807" w:type="dxa"/>
+            <w:shd w:val="clear" w:color="auto" w:fill="FFFFFF" w:themeFill="background1"/>
+          </w:tcPr>
+          <w:p>
+            <w:pPr>
+              <w:rPr>
+                <w:lang w:val="en-US"/>
+              </w:rPr>
+            </w:pPr>
+            <w:r>
+              <w:rPr>
+                <w:lang w:val="en-US"/>
+              </w:rPr>
+              <w:t>-</w:t>
+            </w:r>
+          </w:p>
+        </w:tc>
+      </w:tr>
+    </w:tbl>
+    <w:p>
+      <w:pPr>
+        <w:rPr>
+          <w:lang w:val="en-US"/>
+        </w:rPr>
+      </w:pPr>
+    </w:p>
+    <w:p>
+      <w:pPr>
+        <w:rPr>
+          <w:lang w:val="en-US"/>
+        </w:rPr>
+      </w:pPr>
+      <w:r>
+        <w:rPr>
+          <w:lang w:val="en-US"/>
+        </w:rPr>
+        <w:t xml:space="preserve">This function only takes care of the pin multiplexing. It is called by </w:t>
+      </w:r>
+      <w:proofErr w:type="spellStart"/>
+      <w:r>
+        <w:rPr>
+          <w:b/>
+          <w:lang w:val="en-US"/>
+        </w:rPr>
+        <w:t>hspi_init</w:t>
+      </w:r>
+      <w:proofErr w:type="spellEnd"/>
+      <w:r>
+        <w:rPr>
+          <w:lang w:val="en-US"/>
+        </w:rPr>
+        <w:t>. The HSPI pins are:</w:t>
+      </w:r>
+    </w:p>
+    <w:p>
+      <w:pPr>
+        <w:pStyle w:val="ListParagraph"/>
         <w:numPr>
           <w:ilvl w:val="0"/>
-          <w:numId w:val="0"/>
+          <w:numId w:val="3"/>
         </w:numPr>
         <w:rPr>
           <w:lang w:val="en-US"/>
         </w:rPr>
       </w:pPr>
+      <w:r>
+        <w:rPr>
+          <w:lang w:val="en-US"/>
+        </w:rPr>
+        <w:t>GPIO12 as MISO (data line from slave to master)</w:t>
+      </w:r>
+    </w:p>
+    <w:p>
+      <w:pPr>
+        <w:pStyle w:val="ListParagraph"/>
+        <w:numPr>
+          <w:ilvl w:val="0"/>
+          <w:numId w:val="3"/>
+        </w:numPr>
+        <w:rPr>
+          <w:lang w:val="en-US"/>
+        </w:rPr>
+      </w:pPr>
+      <w:r>
+        <w:rPr>
+          <w:lang w:val="en-US"/>
+        </w:rPr>
+        <w:t>GPIO13 as MOSI (data line from master to slave)</w:t>
+      </w:r>
+    </w:p>
+    <w:p>
+      <w:pPr>
+        <w:pStyle w:val="ListParagraph"/>
+        <w:numPr>
+          <w:ilvl w:val="0"/>
+          <w:numId w:val="3"/>
+        </w:numPr>
+        <w:rPr>
+          <w:lang w:val="en-US"/>
+        </w:rPr>
+      </w:pPr>
+      <w:r>
+        <w:rPr>
+          <w:lang w:val="en-US"/>
+        </w:rPr>
+        <w:t>GPIO14 as SCK (serial clock)</w:t>
+      </w:r>
+    </w:p>
+    <w:p>
+      <w:pPr>
+        <w:pStyle w:val="ListParagraph"/>
+        <w:numPr>
+          <w:ilvl w:val="0"/>
+          <w:numId w:val="3"/>
+        </w:numPr>
+        <w:rPr>
+          <w:lang w:val="en-US"/>
+        </w:rPr>
+      </w:pPr>
+      <w:r>
+        <w:rPr>
+          <w:lang w:val="en-US"/>
+        </w:rPr>
+        <w:t>GPIO15 as SSEL (slave select)</w:t>
+      </w:r>
+    </w:p>
+    <w:p>
+      <w:pPr>
+        <w:rPr>
+          <w:lang w:val="en-US"/>
+        </w:rPr>
+      </w:pPr>
+      <w:r>
+        <w:rPr>
+          <w:lang w:val="en-US"/>
+        </w:rPr>
+        <w:t>Those are ESP8266 pin names, actual pin names on your board may vary: refer to its schematics.</w:t>
+      </w:r>
+    </w:p>
+    <w:p>
+      <w:pPr>
+        <w:pStyle w:val="Heading2"/>
+        <w:rPr>
+          <w:lang w:val="en-US"/>
+        </w:rPr>
+      </w:pPr>
+      <w:proofErr w:type="spellStart"/>
+      <w:r>
+        <w:rPr>
+          <w:lang w:val="en-US"/>
+        </w:rPr>
+        <w:t>hspi_mode</w:t>
+      </w:r>
+      <w:proofErr w:type="spellEnd"/>
+    </w:p>
+    <w:tbl>
+      <w:tblPr>
+        <w:tblStyle w:val="TableGrid"/>
+        <w:tblW w:w="0" w:type="auto"/>
+        <w:tblLook w:val="04A0" w:firstRow="1" w:lastRow="0" w:firstColumn="1" w:lastColumn="0" w:noHBand="0" w:noVBand="1"/>
+      </w:tblPr>
+      <w:tblGrid>
+        <w:gridCol w:w="1255"/>
+        <w:gridCol w:w="7807"/>
+      </w:tblGrid>
+      <w:tr>
+        <w:tc>
+          <w:tcPr>
+            <w:tcW w:w="9062" w:type="dxa"/>
+            <w:gridSpan w:val="2"/>
+          </w:tcPr>
+          <w:p>
+            <w:pPr>
+              <w:rPr>
+                <w:lang w:val="en-US"/>
+              </w:rPr>
+            </w:pPr>
+            <w:r>
+              <w:rPr>
+                <w:lang w:val="en-US"/>
+              </w:rPr>
+              <w:t>HSPI Initialization : set the bit rate</w:t>
+            </w:r>
+          </w:p>
+        </w:tc>
+      </w:tr>
+      <w:tr>
+        <w:tc>
+          <w:tcPr>
+            <w:tcW w:w="1255" w:type="dxa"/>
+          </w:tcPr>
+          <w:p>
+            <w:pPr>
+              <w:rPr>
+                <w:lang w:val="en-US"/>
+              </w:rPr>
+            </w:pPr>
+            <w:r>
+              <w:rPr>
+                <w:lang w:val="en-US"/>
+              </w:rPr>
+              <w:t>Status</w:t>
+            </w:r>
+          </w:p>
+        </w:tc>
+        <w:tc>
+          <w:tcPr>
+            <w:tcW w:w="7807" w:type="dxa"/>
+            <w:shd w:val="clear" w:color="auto" w:fill="92D050"/>
+          </w:tcPr>
+          <w:p>
+            <w:pPr>
+              <w:rPr>
+                <w:lang w:val="en-US"/>
+              </w:rPr>
+            </w:pPr>
+            <w:r>
+              <w:rPr>
+                <w:lang w:val="en-US"/>
+              </w:rPr>
+              <w:t>Validated</w:t>
+            </w:r>
+          </w:p>
+        </w:tc>
+      </w:tr>
+      <w:tr>
+        <w:tc>
+          <w:tcPr>
+            <w:tcW w:w="1255" w:type="dxa"/>
+          </w:tcPr>
+          <w:p>
+            <w:pPr>
+              <w:rPr>
+                <w:lang w:val="en-US"/>
+              </w:rPr>
+            </w:pPr>
+            <w:r>
+              <w:rPr>
+                <w:lang w:val="en-US"/>
+              </w:rPr>
+              <w:t>Returns</w:t>
+            </w:r>
+          </w:p>
+        </w:tc>
+        <w:tc>
+          <w:tcPr>
+            <w:tcW w:w="7807" w:type="dxa"/>
+            <w:shd w:val="clear" w:color="auto" w:fill="FFFFFF" w:themeFill="background1"/>
+          </w:tcPr>
+          <w:p>
+            <w:pPr>
+              <w:rPr>
+                <w:lang w:val="en-US"/>
+              </w:rPr>
+            </w:pPr>
+            <w:r>
+              <w:rPr>
+                <w:lang w:val="en-US"/>
+              </w:rPr>
+              <w:t>-</w:t>
+            </w:r>
+          </w:p>
+        </w:tc>
+      </w:tr>
+      <w:tr>
+        <w:tc>
+          <w:tcPr>
+            <w:tcW w:w="1255" w:type="dxa"/>
+          </w:tcPr>
+          <w:p>
+            <w:pPr>
+              <w:rPr>
+                <w:lang w:val="en-US"/>
+              </w:rPr>
+            </w:pPr>
+            <w:r>
+              <w:rPr>
+                <w:lang w:val="en-US"/>
+              </w:rPr>
+              <w:t>Argument</w:t>
+            </w:r>
+          </w:p>
+        </w:tc>
+        <w:tc>
+          <w:tcPr>
+            <w:tcW w:w="7807" w:type="dxa"/>
+            <w:shd w:val="clear" w:color="auto" w:fill="FFFFFF" w:themeFill="background1"/>
+          </w:tcPr>
+          <w:p>
+            <w:pPr>
+              <w:rPr>
+                <w:lang w:val="en-US"/>
+              </w:rPr>
+            </w:pPr>
+            <w:r>
+              <w:rPr>
+                <w:lang w:val="en-US"/>
+              </w:rPr>
+              <w:t>Phase : data valid on SCK leading edge (0) or trailing edge (1)</w:t>
+            </w:r>
+          </w:p>
+        </w:tc>
+      </w:tr>
+      <w:tr>
+        <w:tc>
+          <w:tcPr>
+            <w:tcW w:w="1255" w:type="dxa"/>
+          </w:tcPr>
+          <w:p>
+            <w:pPr>
+              <w:rPr>
+                <w:lang w:val="en-US"/>
+              </w:rPr>
+            </w:pPr>
+            <w:r>
+              <w:rPr>
+                <w:lang w:val="en-US"/>
+              </w:rPr>
+              <w:t>Argument</w:t>
+            </w:r>
+          </w:p>
+        </w:tc>
+        <w:tc>
+          <w:tcPr>
+            <w:tcW w:w="7807" w:type="dxa"/>
+            <w:shd w:val="clear" w:color="auto" w:fill="FFFFFF" w:themeFill="background1"/>
+          </w:tcPr>
+          <w:p>
+            <w:pPr>
+              <w:rPr>
+                <w:lang w:val="en-US"/>
+              </w:rPr>
+            </w:pPr>
+            <w:r>
+              <w:rPr>
+                <w:lang w:val="en-US"/>
+              </w:rPr>
+              <w:t>Polarity : SCK can be active high (0) or active low (1)</w:t>
+            </w:r>
+          </w:p>
+        </w:tc>
+      </w:tr>
+    </w:tbl>
+    <w:p>
+      <w:pPr>
+        <w:rPr>
+          <w:lang w:val="en-US"/>
+        </w:rPr>
+      </w:pPr>
+    </w:p>
+    <w:p>
+      <w:pPr>
+        <w:rPr>
+          <w:lang w:val="en-US"/>
+        </w:rPr>
+      </w:pPr>
+      <w:r>
+        <w:rPr>
+          <w:lang w:val="en-US"/>
+        </w:rPr>
+        <w:t>The terms “leading” and “trailing” edge are used because the actual edge (rising or falling) depends on the whether SCK is active high or low.</w:t>
+      </w:r>
+    </w:p>
+    <w:p>
+      <w:pPr>
+        <w:rPr>
+          <w:lang w:val="en-US"/>
+        </w:rPr>
+      </w:pPr>
+      <w:r>
+        <w:rPr>
+          <w:lang w:val="en-US"/>
+        </w:rPr>
+        <w:t>The HSPI defaults</w:t>
+      </w:r>
+      <w:r>
+        <w:rPr>
+          <w:lang w:val="en-US"/>
+        </w:rPr>
+        <w:t xml:space="preserve"> in mode zero (SCK active high, data valid on leading edge).</w:t>
+      </w:r>
+    </w:p>
+    <w:p>
+      <w:pPr>
+        <w:pStyle w:val="Heading2"/>
+        <w:rPr>
+          <w:lang w:val="en-US"/>
+        </w:rPr>
+      </w:pPr>
+      <w:proofErr w:type="spellStart"/>
+      <w:r>
+        <w:rPr>
+          <w:lang w:val="en-US"/>
+        </w:rPr>
+        <w:t>hspi_clock</w:t>
+      </w:r>
+      <w:proofErr w:type="spellEnd"/>
+    </w:p>
+    <w:tbl>
+      <w:tblPr>
+        <w:tblStyle w:val="TableGrid"/>
+        <w:tblW w:w="0" w:type="auto"/>
+        <w:tblLook w:val="04A0" w:firstRow="1" w:lastRow="0" w:firstColumn="1" w:lastColumn="0" w:noHBand="0" w:noVBand="1"/>
+      </w:tblPr>
+      <w:tblGrid>
+        <w:gridCol w:w="1255"/>
+        <w:gridCol w:w="7807"/>
+      </w:tblGrid>
+      <w:tr>
+        <w:tc>
+          <w:tcPr>
+            <w:tcW w:w="9062" w:type="dxa"/>
+            <w:gridSpan w:val="2"/>
+          </w:tcPr>
+          <w:p>
+            <w:pPr>
+              <w:rPr>
+                <w:lang w:val="en-US"/>
+              </w:rPr>
+            </w:pPr>
+            <w:r>
+              <w:rPr>
+                <w:lang w:val="en-US"/>
+              </w:rPr>
+              <w:t>HSPI Initialization :</w:t>
+            </w:r>
+            <w:r>
+              <w:rPr>
+                <w:lang w:val="en-US"/>
+              </w:rPr>
+              <w:t xml:space="preserve"> set the bit rate</w:t>
+            </w:r>
+          </w:p>
+        </w:tc>
+      </w:tr>
+      <w:tr>
+        <w:tc>
+          <w:tcPr>
+            <w:tcW w:w="1255" w:type="dxa"/>
+          </w:tcPr>
+          <w:p>
+            <w:pPr>
+              <w:rPr>
+                <w:lang w:val="en-US"/>
+              </w:rPr>
+            </w:pPr>
+            <w:r>
+              <w:rPr>
+                <w:lang w:val="en-US"/>
+              </w:rPr>
+              <w:t>Status</w:t>
+            </w:r>
+          </w:p>
+        </w:tc>
+        <w:tc>
+          <w:tcPr>
+            <w:tcW w:w="7807" w:type="dxa"/>
+            <w:shd w:val="clear" w:color="auto" w:fill="92D050"/>
+          </w:tcPr>
+          <w:p>
+            <w:pPr>
+              <w:rPr>
+                <w:lang w:val="en-US"/>
+              </w:rPr>
+            </w:pPr>
+            <w:r>
+              <w:rPr>
+                <w:lang w:val="en-US"/>
+              </w:rPr>
+              <w:t>Validated</w:t>
+            </w:r>
+          </w:p>
+        </w:tc>
+      </w:tr>
+      <w:tr>
+        <w:tc>
+          <w:tcPr>
+            <w:tcW w:w="1255" w:type="dxa"/>
+          </w:tcPr>
+          <w:p>
+            <w:pPr>
+              <w:rPr>
+                <w:lang w:val="en-US"/>
+              </w:rPr>
+            </w:pPr>
+            <w:r>
+              <w:rPr>
+                <w:lang w:val="en-US"/>
+              </w:rPr>
+              <w:t>Returns</w:t>
+            </w:r>
+          </w:p>
+        </w:tc>
+        <w:tc>
+          <w:tcPr>
+            <w:tcW w:w="7807" w:type="dxa"/>
+            <w:shd w:val="clear" w:color="auto" w:fill="FFFFFF" w:themeFill="background1"/>
+          </w:tcPr>
+          <w:p>
+            <w:pPr>
+              <w:rPr>
+                <w:lang w:val="en-US"/>
+              </w:rPr>
+            </w:pPr>
+            <w:r>
+              <w:rPr>
+                <w:lang w:val="en-US"/>
+              </w:rPr>
+              <w:t>-</w:t>
+            </w:r>
+          </w:p>
+        </w:tc>
+      </w:tr>
+      <w:tr>
+        <w:tc>
+          <w:tcPr>
+            <w:tcW w:w="1255" w:type="dxa"/>
+          </w:tcPr>
+          <w:p>
+            <w:pPr>
+              <w:rPr>
+                <w:lang w:val="en-US"/>
+              </w:rPr>
+            </w:pPr>
+            <w:r>
+              <w:rPr>
+                <w:lang w:val="en-US"/>
+              </w:rPr>
+              <w:t>Argument</w:t>
+            </w:r>
+          </w:p>
+        </w:tc>
+        <w:tc>
+          <w:tcPr>
+            <w:tcW w:w="7807" w:type="dxa"/>
+            <w:shd w:val="clear" w:color="auto" w:fill="FFFFFF" w:themeFill="background1"/>
+          </w:tcPr>
+          <w:p>
+            <w:pPr>
+              <w:rPr>
+                <w:lang w:val="en-US"/>
+              </w:rPr>
+            </w:pPr>
+            <w:r>
+              <w:rPr>
+                <w:lang w:val="en-US"/>
+              </w:rPr>
+              <w:t>Pre</w:t>
+            </w:r>
+            <w:r>
+              <w:rPr>
+                <w:lang w:val="en-US"/>
+              </w:rPr>
+              <w:t>-</w:t>
+            </w:r>
+            <w:r>
+              <w:rPr>
+                <w:lang w:val="en-US"/>
+              </w:rPr>
+              <w:t>scaler ratio (0 to 8192)</w:t>
+            </w:r>
+          </w:p>
+        </w:tc>
+      </w:tr>
+    </w:tbl>
+    <w:p>
+      <w:pPr>
+        <w:rPr>
+          <w:lang w:val="en-US"/>
+        </w:rPr>
+      </w:pPr>
+    </w:p>
+    <w:p>
+      <w:pPr>
+        <w:rPr>
+          <w:lang w:val="en-US"/>
+        </w:rPr>
+      </w:pPr>
+      <w:r>
+        <w:rPr>
+          <w:lang w:val="en-US"/>
+        </w:rPr>
+        <w:lastRenderedPageBreak/>
+        <w:t>This function’s argument can be either zero or a positive integer.</w:t>
+      </w:r>
+    </w:p>
+    <w:p>
+      <w:pPr>
+        <w:rPr>
+          <w:lang w:val="en-US"/>
+        </w:rPr>
+      </w:pPr>
+      <w:r>
+        <w:rPr>
+          <w:lang w:val="en-US"/>
+        </w:rPr>
+        <w:t>Zero enables 80 MHz SCK (the system clock is fed directly to SCK).</w:t>
+      </w:r>
+    </w:p>
+    <w:p>
+      <w:pPr>
+        <w:rPr>
+          <w:lang w:val="en-US"/>
+        </w:rPr>
+      </w:pPr>
+      <w:r>
+        <w:rPr>
+          <w:lang w:val="en-US"/>
+        </w:rPr>
+        <w:t>Otherwise SCK frequency is 40 MHz divided by the argument. Thus:</w:t>
+      </w:r>
+    </w:p>
+    <w:p>
+      <w:pPr>
+        <w:pStyle w:val="ListParagraph"/>
+        <w:numPr>
+          <w:ilvl w:val="0"/>
+          <w:numId w:val="2"/>
+        </w:numPr>
+        <w:rPr>
+          <w:lang w:val="en-US"/>
+        </w:rPr>
+      </w:pPr>
+      <w:r>
+        <w:rPr>
+          <w:lang w:val="en-US"/>
+        </w:rPr>
+        <w:t xml:space="preserve">Call </w:t>
+      </w:r>
+      <w:proofErr w:type="spellStart"/>
+      <w:r>
+        <w:rPr>
+          <w:b/>
+          <w:lang w:val="en-US"/>
+        </w:rPr>
+        <w:t>hspi_</w:t>
+      </w:r>
+      <w:proofErr w:type="gramStart"/>
+      <w:r>
+        <w:rPr>
+          <w:b/>
+          <w:lang w:val="en-US"/>
+        </w:rPr>
+        <w:t>clock</w:t>
+      </w:r>
+      <w:proofErr w:type="spellEnd"/>
+      <w:r>
+        <w:rPr>
+          <w:b/>
+          <w:lang w:val="en-US"/>
+        </w:rPr>
+        <w:t>(</w:t>
+      </w:r>
+      <w:proofErr w:type="gramEnd"/>
+      <w:r>
+        <w:rPr>
+          <w:b/>
+          <w:lang w:val="en-US"/>
+        </w:rPr>
+        <w:t>1)</w:t>
+      </w:r>
+      <w:r>
+        <w:rPr>
+          <w:lang w:val="en-US"/>
+        </w:rPr>
+        <w:t xml:space="preserve"> for 40 MHz operation</w:t>
+      </w:r>
+    </w:p>
+    <w:p>
+      <w:pPr>
+        <w:pStyle w:val="ListParagraph"/>
+        <w:numPr>
+          <w:ilvl w:val="0"/>
+          <w:numId w:val="2"/>
+        </w:numPr>
+        <w:rPr>
+          <w:lang w:val="en-US"/>
+        </w:rPr>
+      </w:pPr>
+      <w:r>
+        <w:rPr>
+          <w:lang w:val="en-US"/>
+        </w:rPr>
+        <w:t xml:space="preserve">Call </w:t>
+      </w:r>
+      <w:proofErr w:type="spellStart"/>
+      <w:r>
+        <w:rPr>
+          <w:b/>
+          <w:lang w:val="en-US"/>
+        </w:rPr>
+        <w:t>hspi_</w:t>
+      </w:r>
+      <w:proofErr w:type="gramStart"/>
+      <w:r>
+        <w:rPr>
+          <w:b/>
+          <w:lang w:val="en-US"/>
+        </w:rPr>
+        <w:t>clock</w:t>
+      </w:r>
+      <w:proofErr w:type="spellEnd"/>
+      <w:r>
+        <w:rPr>
+          <w:b/>
+          <w:lang w:val="en-US"/>
+        </w:rPr>
+        <w:t>(</w:t>
+      </w:r>
+      <w:proofErr w:type="gramEnd"/>
+      <w:r>
+        <w:rPr>
+          <w:b/>
+          <w:lang w:val="en-US"/>
+        </w:rPr>
+        <w:t>4</w:t>
+      </w:r>
+      <w:r>
+        <w:rPr>
+          <w:b/>
+          <w:lang w:val="en-US"/>
+        </w:rPr>
+        <w:t>)</w:t>
+      </w:r>
+      <w:r>
+        <w:rPr>
+          <w:lang w:val="en-US"/>
+        </w:rPr>
+        <w:t xml:space="preserve"> for 1</w:t>
+      </w:r>
+      <w:r>
+        <w:rPr>
+          <w:lang w:val="en-US"/>
+        </w:rPr>
+        <w:t>0 MHz operation</w:t>
+      </w:r>
+    </w:p>
+    <w:p>
+      <w:pPr>
+        <w:pStyle w:val="ListParagraph"/>
+        <w:numPr>
+          <w:ilvl w:val="0"/>
+          <w:numId w:val="2"/>
+        </w:numPr>
+        <w:rPr>
+          <w:lang w:val="en-US"/>
+        </w:rPr>
+      </w:pPr>
+      <w:r>
+        <w:rPr>
+          <w:lang w:val="en-US"/>
+        </w:rPr>
+        <w:t xml:space="preserve">Call </w:t>
+      </w:r>
+      <w:proofErr w:type="spellStart"/>
+      <w:r>
+        <w:rPr>
+          <w:b/>
+          <w:lang w:val="en-US"/>
+        </w:rPr>
+        <w:t>hspi_</w:t>
+      </w:r>
+      <w:proofErr w:type="gramStart"/>
+      <w:r>
+        <w:rPr>
+          <w:b/>
+          <w:lang w:val="en-US"/>
+        </w:rPr>
+        <w:t>clock</w:t>
+      </w:r>
+      <w:proofErr w:type="spellEnd"/>
+      <w:r>
+        <w:rPr>
+          <w:b/>
+          <w:lang w:val="en-US"/>
+        </w:rPr>
+        <w:t>(</w:t>
+      </w:r>
+      <w:proofErr w:type="gramEnd"/>
+      <w:r>
+        <w:rPr>
+          <w:b/>
+          <w:lang w:val="en-US"/>
+        </w:rPr>
+        <w:t>8000</w:t>
+      </w:r>
+      <w:r>
+        <w:rPr>
+          <w:b/>
+          <w:lang w:val="en-US"/>
+        </w:rPr>
+        <w:t>)</w:t>
+      </w:r>
+      <w:r>
+        <w:rPr>
+          <w:lang w:val="en-US"/>
+        </w:rPr>
+        <w:t xml:space="preserve"> for </w:t>
+      </w:r>
+      <w:r>
+        <w:rPr>
+          <w:lang w:val="en-US"/>
+        </w:rPr>
+        <w:t>5 KHz</w:t>
+      </w:r>
+      <w:r>
+        <w:rPr>
+          <w:lang w:val="en-US"/>
+        </w:rPr>
+        <w:t xml:space="preserve"> operation</w:t>
+      </w:r>
+    </w:p>
+    <w:p>
+      <w:pPr>
+        <w:rPr>
+          <w:lang w:val="en-US"/>
+        </w:rPr>
+      </w:pPr>
+      <w:r>
+        <w:rPr>
+          <w:lang w:val="en-US"/>
+        </w:rPr>
+        <w:t>This function is designed to produce a duty rate of 50%.</w:t>
+      </w:r>
+    </w:p>
+    <w:p>
+      <w:pPr>
+        <w:pStyle w:val="Heading2"/>
+        <w:rPr>
+          <w:lang w:val="en-US"/>
+        </w:rPr>
+      </w:pPr>
+      <w:proofErr w:type="spellStart"/>
+      <w:r>
+        <w:rPr>
+          <w:lang w:val="en-US"/>
+        </w:rPr>
+        <w:t>hspi_wait_ready</w:t>
+      </w:r>
+      <w:proofErr w:type="spellEnd"/>
+    </w:p>
+    <w:tbl>
+      <w:tblPr>
+        <w:tblStyle w:val="TableGrid"/>
+        <w:tblW w:w="0" w:type="auto"/>
+        <w:tblLook w:val="04A0" w:firstRow="1" w:lastRow="0" w:firstColumn="1" w:lastColumn="0" w:noHBand="0" w:noVBand="1"/>
+      </w:tblPr>
+      <w:tblGrid>
+        <w:gridCol w:w="1255"/>
+        <w:gridCol w:w="7807"/>
+      </w:tblGrid>
+      <w:tr>
+        <w:tc>
+          <w:tcPr>
+            <w:tcW w:w="9062" w:type="dxa"/>
+            <w:gridSpan w:val="2"/>
+          </w:tcPr>
+          <w:p>
+            <w:pPr>
+              <w:rPr>
+                <w:lang w:val="en-US"/>
+              </w:rPr>
+            </w:pPr>
+            <w:r>
+              <w:rPr>
+                <w:lang w:val="en-US"/>
+              </w:rPr>
+              <w:t>Wait for transfer to complete</w:t>
+            </w:r>
+          </w:p>
+        </w:tc>
+      </w:tr>
+      <w:tr>
+        <w:tc>
+          <w:tcPr>
+            <w:tcW w:w="1255" w:type="dxa"/>
+          </w:tcPr>
+          <w:p>
+            <w:pPr>
+              <w:rPr>
+                <w:lang w:val="en-US"/>
+              </w:rPr>
+            </w:pPr>
+            <w:r>
+              <w:rPr>
+                <w:lang w:val="en-US"/>
+              </w:rPr>
+              <w:t>Status</w:t>
+            </w:r>
+          </w:p>
+        </w:tc>
+        <w:tc>
+          <w:tcPr>
+            <w:tcW w:w="7807" w:type="dxa"/>
+            <w:shd w:val="clear" w:color="auto" w:fill="92D050"/>
+          </w:tcPr>
+          <w:p>
+            <w:pPr>
+              <w:rPr>
+                <w:lang w:val="en-US"/>
+              </w:rPr>
+            </w:pPr>
+            <w:r>
+              <w:rPr>
+                <w:lang w:val="en-US"/>
+              </w:rPr>
+              <w:t>Validated</w:t>
+            </w:r>
+          </w:p>
+        </w:tc>
+      </w:tr>
+      <w:tr>
+        <w:tc>
+          <w:tcPr>
+            <w:tcW w:w="1255" w:type="dxa"/>
+          </w:tcPr>
+          <w:p>
+            <w:pPr>
+              <w:rPr>
+                <w:lang w:val="en-US"/>
+              </w:rPr>
+            </w:pPr>
+            <w:r>
+              <w:rPr>
+                <w:lang w:val="en-US"/>
+              </w:rPr>
+              <w:t>Returns</w:t>
+            </w:r>
+          </w:p>
+        </w:tc>
+        <w:tc>
+          <w:tcPr>
+            <w:tcW w:w="7807" w:type="dxa"/>
+            <w:shd w:val="clear" w:color="auto" w:fill="FFFFFF" w:themeFill="background1"/>
+          </w:tcPr>
+          <w:p>
+            <w:pPr>
+              <w:rPr>
+                <w:lang w:val="en-US"/>
+              </w:rPr>
+            </w:pPr>
+            <w:r>
+              <w:rPr>
+                <w:lang w:val="en-US"/>
+              </w:rPr>
+              <w:t>-</w:t>
+            </w:r>
+          </w:p>
+        </w:tc>
+      </w:tr>
+      <w:tr>
+        <w:tc>
+          <w:tcPr>
+            <w:tcW w:w="1255" w:type="dxa"/>
+          </w:tcPr>
+          <w:p>
+            <w:pPr>
+              <w:rPr>
+                <w:lang w:val="en-US"/>
+              </w:rPr>
+            </w:pPr>
+            <w:r>
+              <w:rPr>
+                <w:lang w:val="en-US"/>
+              </w:rPr>
+              <w:t>Argument</w:t>
+            </w:r>
+          </w:p>
+        </w:tc>
+        <w:tc>
+          <w:tcPr>
+            <w:tcW w:w="7807" w:type="dxa"/>
+            <w:shd w:val="clear" w:color="auto" w:fill="FFFFFF" w:themeFill="background1"/>
+          </w:tcPr>
+          <w:p>
+            <w:pPr>
+              <w:rPr>
+                <w:lang w:val="en-US"/>
+              </w:rPr>
+            </w:pPr>
+            <w:r>
+              <w:rPr>
+                <w:lang w:val="en-US"/>
+              </w:rPr>
+              <w:t>-</w:t>
+            </w:r>
+          </w:p>
+        </w:tc>
+      </w:tr>
+    </w:tbl>
+    <w:p>
+      <w:pPr>
+        <w:rPr>
+          <w:lang w:val="en-US"/>
+        </w:rPr>
+      </w:pPr>
+      <w:r>
+        <w:rPr>
+          <w:lang w:val="en-US"/>
+        </w:rPr>
+        <w:t>This blocking call will only return when the HSPI is done sending the data in its transmission buffer.</w:t>
+      </w:r>
+    </w:p>
+    <w:p>
+      <w:pPr>
+        <w:pStyle w:val="Heading2"/>
+        <w:rPr>
+          <w:lang w:val="en-US"/>
+        </w:rPr>
+      </w:pPr>
+      <w:proofErr w:type="spellStart"/>
+      <w:r>
+        <w:rPr>
+          <w:lang w:val="en-US"/>
+        </w:rPr>
+        <w:t>hspi_busy</w:t>
+      </w:r>
+      <w:proofErr w:type="spellEnd"/>
+    </w:p>
+    <w:tbl>
+      <w:tblPr>
+        <w:tblStyle w:val="TableGrid"/>
+        <w:tblW w:w="0" w:type="auto"/>
+        <w:tblLook w:val="04A0" w:firstRow="1" w:lastRow="0" w:firstColumn="1" w:lastColumn="0" w:noHBand="0" w:noVBand="1"/>
+      </w:tblPr>
+      <w:tblGrid>
+        <w:gridCol w:w="1255"/>
+        <w:gridCol w:w="7807"/>
+      </w:tblGrid>
+      <w:tr>
+        <w:tc>
+          <w:tcPr>
+            <w:tcW w:w="9062" w:type="dxa"/>
+            <w:gridSpan w:val="2"/>
+          </w:tcPr>
+          <w:p>
+            <w:pPr>
+              <w:rPr>
+                <w:lang w:val="en-US"/>
+              </w:rPr>
+            </w:pPr>
+            <w:r>
+              <w:rPr>
+                <w:lang w:val="en-US"/>
+              </w:rPr>
+              <w:t xml:space="preserve">Macro : </w:t>
+            </w:r>
+            <w:r>
+              <w:rPr>
+                <w:lang w:val="en-US"/>
+              </w:rPr>
+              <w:t>returns non-zero when the HSPI is busy sending data</w:t>
+            </w:r>
+          </w:p>
+        </w:tc>
+      </w:tr>
+      <w:tr>
+        <w:tc>
+          <w:tcPr>
+            <w:tcW w:w="1255" w:type="dxa"/>
+          </w:tcPr>
+          <w:p>
+            <w:pPr>
+              <w:rPr>
+                <w:lang w:val="en-US"/>
+              </w:rPr>
+            </w:pPr>
+            <w:r>
+              <w:rPr>
+                <w:lang w:val="en-US"/>
+              </w:rPr>
+              <w:t>Status</w:t>
+            </w:r>
+          </w:p>
+        </w:tc>
+        <w:tc>
+          <w:tcPr>
+            <w:tcW w:w="7807" w:type="dxa"/>
+            <w:shd w:val="clear" w:color="auto" w:fill="92D050"/>
+          </w:tcPr>
+          <w:p>
+            <w:pPr>
+              <w:rPr>
+                <w:lang w:val="en-US"/>
+              </w:rPr>
+            </w:pPr>
+            <w:r>
+              <w:rPr>
+                <w:lang w:val="en-US"/>
+              </w:rPr>
+              <w:t>Validated</w:t>
+            </w:r>
+          </w:p>
+        </w:tc>
+      </w:tr>
+      <w:tr>
+        <w:tc>
+          <w:tcPr>
+            <w:tcW w:w="1255" w:type="dxa"/>
+          </w:tcPr>
+          <w:p>
+            <w:pPr>
+              <w:rPr>
+                <w:lang w:val="en-US"/>
+              </w:rPr>
+            </w:pPr>
+            <w:r>
+              <w:rPr>
+                <w:lang w:val="en-US"/>
+              </w:rPr>
+              <w:t>Returns</w:t>
+            </w:r>
+          </w:p>
+        </w:tc>
+        <w:tc>
+          <w:tcPr>
+            <w:tcW w:w="7807" w:type="dxa"/>
+            <w:shd w:val="clear" w:color="auto" w:fill="FFFFFF" w:themeFill="background1"/>
+          </w:tcPr>
+          <w:p>
+            <w:pPr>
+              <w:rPr>
+                <w:lang w:val="en-US"/>
+              </w:rPr>
+            </w:pPr>
+            <w:r>
+              <w:rPr>
+                <w:lang w:val="en-US"/>
+              </w:rPr>
+              <w:t>0 if HSPI is ready, non-0 otherwise</w:t>
+            </w:r>
+          </w:p>
+        </w:tc>
+      </w:tr>
+      <w:tr>
+        <w:tc>
+          <w:tcPr>
+            <w:tcW w:w="1255" w:type="dxa"/>
+          </w:tcPr>
+          <w:p>
+            <w:pPr>
+              <w:rPr>
+                <w:lang w:val="en-US"/>
+              </w:rPr>
+            </w:pPr>
+            <w:r>
+              <w:rPr>
+                <w:lang w:val="en-US"/>
+              </w:rPr>
+              <w:t>Argument</w:t>
+            </w:r>
+          </w:p>
+        </w:tc>
+        <w:tc>
+          <w:tcPr>
+            <w:tcW w:w="7807" w:type="dxa"/>
+            <w:shd w:val="clear" w:color="auto" w:fill="FFFFFF" w:themeFill="background1"/>
+          </w:tcPr>
+          <w:p>
+            <w:pPr>
+              <w:rPr>
+                <w:lang w:val="en-US"/>
+              </w:rPr>
+            </w:pPr>
+            <w:r>
+              <w:rPr>
+                <w:lang w:val="en-US"/>
+              </w:rPr>
+              <w:t>-</w:t>
+            </w:r>
+          </w:p>
+        </w:tc>
+      </w:tr>
+    </w:tbl>
+    <w:p>
+      <w:pPr>
+        <w:rPr>
+          <w:lang w:val="en-US"/>
+        </w:rPr>
+      </w:pPr>
+    </w:p>
+    <w:p>
+      <w:pPr>
+        <w:rPr>
+          <w:lang w:val="en-US"/>
+        </w:rPr>
+      </w:pPr>
+      <w:r>
+        <w:rPr>
+          <w:lang w:val="en-US"/>
+        </w:rPr>
+        <w:t xml:space="preserve">This macro is used by </w:t>
+      </w:r>
+      <w:proofErr w:type="spellStart"/>
+      <w:r>
+        <w:rPr>
+          <w:b/>
+          <w:lang w:val="en-US"/>
+        </w:rPr>
+        <w:t>hspi_wait_ready</w:t>
+      </w:r>
+      <w:proofErr w:type="spellEnd"/>
+      <w:r>
+        <w:rPr>
+          <w:lang w:val="en-US"/>
+        </w:rPr>
+        <w:t xml:space="preserve"> and should be used directly in multithreaded programs.</w:t>
+      </w:r>
+    </w:p>
+    <w:p>
+      <w:pPr>
+        <w:pStyle w:val="Heading2"/>
+        <w:rPr>
+          <w:lang w:val="en-US"/>
+        </w:rPr>
+      </w:pPr>
+      <w:r>
+        <w:rPr>
+          <w:lang w:val="en-US"/>
+        </w:rPr>
+        <w:t>hspi_send_uint8</w:t>
+      </w:r>
+    </w:p>
+    <w:tbl>
+      <w:tblPr>
+        <w:tblStyle w:val="TableGrid"/>
+        <w:tblW w:w="0" w:type="auto"/>
+        <w:tblLook w:val="04A0" w:firstRow="1" w:lastRow="0" w:firstColumn="1" w:lastColumn="0" w:noHBand="0" w:noVBand="1"/>
+      </w:tblPr>
+      <w:tblGrid>
+        <w:gridCol w:w="1255"/>
+        <w:gridCol w:w="7807"/>
+      </w:tblGrid>
+      <w:tr>
+        <w:tc>
+          <w:tcPr>
+            <w:tcW w:w="9062" w:type="dxa"/>
+            <w:gridSpan w:val="2"/>
+          </w:tcPr>
+          <w:p>
+            <w:pPr>
+              <w:rPr>
+                <w:lang w:val="en-US"/>
+              </w:rPr>
+            </w:pPr>
+            <w:r>
+              <w:rPr>
+                <w:lang w:val="en-US"/>
+              </w:rPr>
+              <w:t>Send a single byte</w:t>
+            </w:r>
+          </w:p>
+        </w:tc>
+      </w:tr>
+      <w:tr>
+        <w:tc>
+          <w:tcPr>
+            <w:tcW w:w="1255" w:type="dxa"/>
+          </w:tcPr>
+          <w:p>
+            <w:pPr>
+              <w:rPr>
+                <w:lang w:val="en-US"/>
+              </w:rPr>
+            </w:pPr>
+            <w:r>
+              <w:rPr>
+                <w:lang w:val="en-US"/>
+              </w:rPr>
+              <w:t>Status</w:t>
+            </w:r>
+          </w:p>
+        </w:tc>
+        <w:tc>
+          <w:tcPr>
+            <w:tcW w:w="7807" w:type="dxa"/>
+            <w:shd w:val="clear" w:color="auto" w:fill="92D050"/>
+          </w:tcPr>
+          <w:p>
+            <w:pPr>
+              <w:rPr>
+                <w:lang w:val="en-US"/>
+              </w:rPr>
+            </w:pPr>
+            <w:r>
+              <w:rPr>
+                <w:lang w:val="en-US"/>
+              </w:rPr>
+              <w:t>Validated</w:t>
+            </w:r>
+          </w:p>
+        </w:tc>
+      </w:tr>
+      <w:tr>
+        <w:tc>
+          <w:tcPr>
+            <w:tcW w:w="1255" w:type="dxa"/>
+          </w:tcPr>
+          <w:p>
+            <w:pPr>
+              <w:rPr>
+                <w:lang w:val="en-US"/>
+              </w:rPr>
+            </w:pPr>
+            <w:r>
+              <w:rPr>
+                <w:lang w:val="en-US"/>
+              </w:rPr>
+              <w:t>Returns</w:t>
+            </w:r>
+          </w:p>
+        </w:tc>
+        <w:tc>
+          <w:tcPr>
+            <w:tcW w:w="7807" w:type="dxa"/>
+            <w:shd w:val="clear" w:color="auto" w:fill="FFFFFF" w:themeFill="background1"/>
+          </w:tcPr>
+          <w:p>
+            <w:pPr>
+              <w:rPr>
+                <w:lang w:val="en-US"/>
+              </w:rPr>
+            </w:pPr>
+            <w:r>
+              <w:rPr>
+                <w:lang w:val="en-US"/>
+              </w:rPr>
+              <w:t>-</w:t>
+            </w:r>
+          </w:p>
+        </w:tc>
+      </w:tr>
+      <w:tr>
+        <w:tc>
+          <w:tcPr>
+            <w:tcW w:w="1255" w:type="dxa"/>
+          </w:tcPr>
+          <w:p>
+            <w:pPr>
+              <w:rPr>
+                <w:lang w:val="en-US"/>
+              </w:rPr>
+            </w:pPr>
+            <w:r>
+              <w:rPr>
+                <w:lang w:val="en-US"/>
+              </w:rPr>
+              <w:t>Argument</w:t>
+            </w:r>
+          </w:p>
+        </w:tc>
+        <w:tc>
+          <w:tcPr>
+            <w:tcW w:w="7807" w:type="dxa"/>
+            <w:shd w:val="clear" w:color="auto" w:fill="FFFFFF" w:themeFill="background1"/>
+          </w:tcPr>
+          <w:p>
+            <w:pPr>
+              <w:rPr>
+                <w:lang w:val="en-US"/>
+              </w:rPr>
+            </w:pPr>
+            <w:r>
+              <w:rPr>
+                <w:lang w:val="en-US"/>
+              </w:rPr>
+              <w:t>Byte to transmit over SPI (uint8_t)</w:t>
+            </w:r>
+          </w:p>
+        </w:tc>
+      </w:tr>
+    </w:tbl>
+    <w:p>
+      <w:pPr>
+        <w:rPr>
+          <w:lang w:val="en-US"/>
+        </w:rPr>
+      </w:pPr>
+    </w:p>
+    <w:p>
+      <w:pPr>
+        <w:rPr>
+          <w:lang w:val="en-US"/>
+        </w:rPr>
+      </w:pPr>
+      <w:r>
+        <w:rPr>
+          <w:lang w:val="en-US"/>
+        </w:rPr>
+        <w:t xml:space="preserve">Speed-optimized transaction limited to the bare minimum code for sending </w:t>
+      </w:r>
+      <w:r>
+        <w:rPr>
+          <w:lang w:val="en-US"/>
+        </w:rPr>
+        <w:t>a single byte. This function is mostly useful with display controllers.</w:t>
+      </w:r>
+    </w:p>
+    <w:p>
+      <w:pPr>
+        <w:pStyle w:val="Heading2"/>
+        <w:rPr>
+          <w:lang w:val="en-US"/>
+        </w:rPr>
+      </w:pPr>
+      <w:r>
+        <w:rPr>
+          <w:lang w:val="en-US"/>
+        </w:rPr>
+        <w:t>hspi_send_uint16</w:t>
+      </w:r>
+    </w:p>
+    <w:tbl>
+      <w:tblPr>
+        <w:tblStyle w:val="TableGrid"/>
+        <w:tblW w:w="0" w:type="auto"/>
+        <w:tblLook w:val="04A0" w:firstRow="1" w:lastRow="0" w:firstColumn="1" w:lastColumn="0" w:noHBand="0" w:noVBand="1"/>
+      </w:tblPr>
+      <w:tblGrid>
+        <w:gridCol w:w="1255"/>
+        <w:gridCol w:w="7807"/>
+      </w:tblGrid>
+      <w:tr>
+        <w:tc>
+          <w:tcPr>
+            <w:tcW w:w="9062" w:type="dxa"/>
+            <w:gridSpan w:val="2"/>
+          </w:tcPr>
+          <w:p>
+            <w:pPr>
+              <w:rPr>
+                <w:lang w:val="en-US"/>
+              </w:rPr>
+            </w:pPr>
+            <w:r>
+              <w:rPr>
+                <w:lang w:val="en-US"/>
+              </w:rPr>
+              <w:t>Send a single word</w:t>
+            </w:r>
+          </w:p>
+        </w:tc>
+      </w:tr>
+      <w:tr>
+        <w:tc>
+          <w:tcPr>
+            <w:tcW w:w="1255" w:type="dxa"/>
+          </w:tcPr>
+          <w:p>
+            <w:pPr>
+              <w:rPr>
+                <w:lang w:val="en-US"/>
+              </w:rPr>
+            </w:pPr>
+            <w:r>
+              <w:rPr>
+                <w:lang w:val="en-US"/>
+              </w:rPr>
+              <w:t>Status</w:t>
+            </w:r>
+          </w:p>
+        </w:tc>
+        <w:tc>
+          <w:tcPr>
+            <w:tcW w:w="7807" w:type="dxa"/>
+            <w:shd w:val="clear" w:color="auto" w:fill="92D050"/>
+          </w:tcPr>
+          <w:p>
+            <w:pPr>
+              <w:rPr>
+                <w:lang w:val="en-US"/>
+              </w:rPr>
+            </w:pPr>
+            <w:r>
+              <w:rPr>
+                <w:lang w:val="en-US"/>
+              </w:rPr>
+              <w:t>Validated</w:t>
+            </w:r>
+          </w:p>
+        </w:tc>
+      </w:tr>
+      <w:tr>
+        <w:tc>
+          <w:tcPr>
+            <w:tcW w:w="1255" w:type="dxa"/>
+          </w:tcPr>
+          <w:p>
+            <w:pPr>
+              <w:rPr>
+                <w:lang w:val="en-US"/>
+              </w:rPr>
+            </w:pPr>
+            <w:r>
+              <w:rPr>
+                <w:lang w:val="en-US"/>
+              </w:rPr>
+              <w:t>Returns</w:t>
+            </w:r>
+          </w:p>
+        </w:tc>
+        <w:tc>
+          <w:tcPr>
+            <w:tcW w:w="7807" w:type="dxa"/>
+            <w:shd w:val="clear" w:color="auto" w:fill="FFFFFF" w:themeFill="background1"/>
+          </w:tcPr>
+          <w:p>
+            <w:pPr>
+              <w:rPr>
+                <w:lang w:val="en-US"/>
+              </w:rPr>
+            </w:pPr>
+            <w:r>
+              <w:rPr>
+                <w:lang w:val="en-US"/>
+              </w:rPr>
+              <w:t>-</w:t>
+            </w:r>
+          </w:p>
+        </w:tc>
+      </w:tr>
+      <w:tr>
+        <w:tc>
+          <w:tcPr>
+            <w:tcW w:w="1255" w:type="dxa"/>
+          </w:tcPr>
+          <w:p>
+            <w:pPr>
+              <w:rPr>
+                <w:lang w:val="en-US"/>
+              </w:rPr>
+            </w:pPr>
+            <w:r>
+              <w:rPr>
+                <w:lang w:val="en-US"/>
+              </w:rPr>
+              <w:t>Argument</w:t>
+            </w:r>
+          </w:p>
+        </w:tc>
+        <w:tc>
+          <w:tcPr>
+            <w:tcW w:w="7807" w:type="dxa"/>
+            <w:shd w:val="clear" w:color="auto" w:fill="FFFFFF" w:themeFill="background1"/>
+          </w:tcPr>
+          <w:p>
+            <w:pPr>
+              <w:rPr>
+                <w:lang w:val="en-US"/>
+              </w:rPr>
+            </w:pPr>
+            <w:r>
+              <w:rPr>
+                <w:lang w:val="en-US"/>
+              </w:rPr>
+              <w:t>Word</w:t>
+            </w:r>
+            <w:r>
+              <w:rPr>
+                <w:lang w:val="en-US"/>
+              </w:rPr>
+              <w:t xml:space="preserve"> </w:t>
+            </w:r>
+            <w:r>
+              <w:rPr>
+                <w:lang w:val="en-US"/>
+              </w:rPr>
+              <w:t>to transmit over SPI (uint16</w:t>
+            </w:r>
+            <w:r>
+              <w:rPr>
+                <w:lang w:val="en-US"/>
+              </w:rPr>
+              <w:t>_t)</w:t>
+            </w:r>
+          </w:p>
+        </w:tc>
+      </w:tr>
+    </w:tbl>
+    <w:p>
+      <w:pPr>
+        <w:rPr>
+          <w:lang w:val="en-US"/>
+        </w:rPr>
+      </w:pPr>
+    </w:p>
+    <w:p>
+      <w:pPr>
+        <w:rPr>
+          <w:lang w:val="en-US"/>
+        </w:rPr>
+      </w:pPr>
+      <w:r>
+        <w:rPr>
+          <w:lang w:val="en-US"/>
+        </w:rPr>
+        <w:t xml:space="preserve">Speed-optimized transaction limited to the bare minimum code for sending a single </w:t>
+      </w:r>
+      <w:r>
+        <w:rPr>
+          <w:lang w:val="en-US"/>
+        </w:rPr>
+        <w:t>16-bit word</w:t>
+      </w:r>
+      <w:r>
+        <w:rPr>
+          <w:lang w:val="en-US"/>
+        </w:rPr>
+        <w:t>. This function is mostly useful with display controllers.</w:t>
+      </w:r>
+    </w:p>
+    <w:p>
+      <w:pPr>
+        <w:pStyle w:val="Heading2"/>
+        <w:rPr>
+          <w:lang w:val="en-US"/>
+        </w:rPr>
+      </w:pPr>
+      <w:r>
+        <w:rPr>
+          <w:lang w:val="en-US"/>
+        </w:rPr>
+        <w:lastRenderedPageBreak/>
+        <w:t>hspi_send_uint32</w:t>
+      </w:r>
+    </w:p>
+    <w:tbl>
+      <w:tblPr>
+        <w:tblStyle w:val="TableGrid"/>
+        <w:tblW w:w="0" w:type="auto"/>
+        <w:tblLook w:val="04A0" w:firstRow="1" w:lastRow="0" w:firstColumn="1" w:lastColumn="0" w:noHBand="0" w:noVBand="1"/>
+      </w:tblPr>
+      <w:tblGrid>
+        <w:gridCol w:w="1255"/>
+        <w:gridCol w:w="7807"/>
+      </w:tblGrid>
+      <w:tr>
+        <w:tc>
+          <w:tcPr>
+            <w:tcW w:w="9062" w:type="dxa"/>
+            <w:gridSpan w:val="2"/>
+          </w:tcPr>
+          <w:p>
+            <w:pPr>
+              <w:rPr>
+                <w:lang w:val="en-US"/>
+              </w:rPr>
+            </w:pPr>
+            <w:r>
+              <w:rPr>
+                <w:lang w:val="en-US"/>
+              </w:rPr>
+              <w:t xml:space="preserve">Send a single </w:t>
+            </w:r>
+            <w:proofErr w:type="spellStart"/>
+            <w:r>
+              <w:rPr>
+                <w:lang w:val="en-US"/>
+              </w:rPr>
+              <w:t>DWord</w:t>
+            </w:r>
+            <w:proofErr w:type="spellEnd"/>
+          </w:p>
+        </w:tc>
+      </w:tr>
+      <w:tr>
+        <w:tc>
+          <w:tcPr>
+            <w:tcW w:w="1255" w:type="dxa"/>
+          </w:tcPr>
+          <w:p>
+            <w:pPr>
+              <w:rPr>
+                <w:lang w:val="en-US"/>
+              </w:rPr>
+            </w:pPr>
+            <w:r>
+              <w:rPr>
+                <w:lang w:val="en-US"/>
+              </w:rPr>
+              <w:t>Status</w:t>
+            </w:r>
+          </w:p>
+        </w:tc>
+        <w:tc>
+          <w:tcPr>
+            <w:tcW w:w="7807" w:type="dxa"/>
+            <w:shd w:val="clear" w:color="auto" w:fill="92D050"/>
+          </w:tcPr>
+          <w:p>
+            <w:pPr>
+              <w:rPr>
+                <w:lang w:val="en-US"/>
+              </w:rPr>
+            </w:pPr>
+            <w:r>
+              <w:rPr>
+                <w:lang w:val="en-US"/>
+              </w:rPr>
+              <w:t>Validated</w:t>
+            </w:r>
+          </w:p>
+        </w:tc>
+      </w:tr>
+      <w:tr>
+        <w:tc>
+          <w:tcPr>
+            <w:tcW w:w="1255" w:type="dxa"/>
+          </w:tcPr>
+          <w:p>
+            <w:pPr>
+              <w:rPr>
+                <w:lang w:val="en-US"/>
+              </w:rPr>
+            </w:pPr>
+            <w:r>
+              <w:rPr>
+                <w:lang w:val="en-US"/>
+              </w:rPr>
+              <w:t>Returns</w:t>
+            </w:r>
+          </w:p>
+        </w:tc>
+        <w:tc>
+          <w:tcPr>
+            <w:tcW w:w="7807" w:type="dxa"/>
+            <w:shd w:val="clear" w:color="auto" w:fill="FFFFFF" w:themeFill="background1"/>
+          </w:tcPr>
+          <w:p>
+            <w:pPr>
+              <w:rPr>
+                <w:lang w:val="en-US"/>
+              </w:rPr>
+            </w:pPr>
+            <w:r>
+              <w:rPr>
+                <w:lang w:val="en-US"/>
+              </w:rPr>
+              <w:t>-</w:t>
+            </w:r>
+          </w:p>
+        </w:tc>
+      </w:tr>
+      <w:tr>
+        <w:tc>
+          <w:tcPr>
+            <w:tcW w:w="1255" w:type="dxa"/>
+          </w:tcPr>
+          <w:p>
+            <w:pPr>
+              <w:rPr>
+                <w:lang w:val="en-US"/>
+              </w:rPr>
+            </w:pPr>
+            <w:r>
+              <w:rPr>
+                <w:lang w:val="en-US"/>
+              </w:rPr>
+              <w:t>Argument</w:t>
+            </w:r>
+          </w:p>
+        </w:tc>
+        <w:tc>
+          <w:tcPr>
+            <w:tcW w:w="7807" w:type="dxa"/>
+            <w:shd w:val="clear" w:color="auto" w:fill="FFFFFF" w:themeFill="background1"/>
+          </w:tcPr>
+          <w:p>
+            <w:pPr>
+              <w:rPr>
+                <w:lang w:val="en-US"/>
+              </w:rPr>
+            </w:pPr>
+            <w:proofErr w:type="spellStart"/>
+            <w:r>
+              <w:rPr>
+                <w:lang w:val="en-US"/>
+              </w:rPr>
+              <w:t>DWord</w:t>
+            </w:r>
+            <w:proofErr w:type="spellEnd"/>
+            <w:r>
+              <w:rPr>
+                <w:lang w:val="en-US"/>
+              </w:rPr>
+              <w:t xml:space="preserve"> to transmit over SPI (uint32</w:t>
+            </w:r>
+            <w:r>
+              <w:rPr>
+                <w:lang w:val="en-US"/>
+              </w:rPr>
+              <w:t>_t)</w:t>
+            </w:r>
+          </w:p>
+        </w:tc>
+      </w:tr>
+    </w:tbl>
+    <w:p>
+      <w:pPr>
+        <w:rPr>
+          <w:lang w:val="en-US"/>
+        </w:rPr>
+      </w:pPr>
+    </w:p>
+    <w:p>
+      <w:pPr>
+        <w:rPr>
+          <w:lang w:val="en-US"/>
+        </w:rPr>
+      </w:pPr>
+      <w:r>
+        <w:rPr>
+          <w:lang w:val="en-US"/>
+        </w:rPr>
+        <w:t xml:space="preserve">Speed-optimized transaction limited to the bare minimum code for sending a single </w:t>
+      </w:r>
+      <w:r>
+        <w:rPr>
+          <w:lang w:val="en-US"/>
+        </w:rPr>
+        <w:t>32</w:t>
+      </w:r>
+      <w:r>
+        <w:rPr>
+          <w:lang w:val="en-US"/>
+        </w:rPr>
+        <w:t>-bit word. This function is mostly useful with display controllers.</w:t>
+      </w:r>
+    </w:p>
+    <w:p>
+      <w:pPr>
+        <w:pStyle w:val="Heading2"/>
+        <w:rPr>
+          <w:lang w:val="en-US"/>
+        </w:rPr>
+      </w:pPr>
+      <w:proofErr w:type="spellStart"/>
+      <w:r>
+        <w:rPr>
+          <w:lang w:val="en-US"/>
+        </w:rPr>
+        <w:t>hspi_send_data</w:t>
+      </w:r>
+      <w:proofErr w:type="spellEnd"/>
+    </w:p>
+    <w:tbl>
+      <w:tblPr>
+        <w:tblStyle w:val="TableGrid"/>
+        <w:tblW w:w="0" w:type="auto"/>
+        <w:tblLook w:val="04A0" w:firstRow="1" w:lastRow="0" w:firstColumn="1" w:lastColumn="0" w:noHBand="0" w:noVBand="1"/>
+      </w:tblPr>
+      <w:tblGrid>
+        <w:gridCol w:w="1255"/>
+        <w:gridCol w:w="7807"/>
+      </w:tblGrid>
+      <w:tr>
+        <w:tc>
+          <w:tcPr>
+            <w:tcW w:w="9062" w:type="dxa"/>
+            <w:gridSpan w:val="2"/>
+          </w:tcPr>
+          <w:p>
+            <w:pPr>
+              <w:rPr>
+                <w:lang w:val="en-US"/>
+              </w:rPr>
+            </w:pPr>
+            <w:r>
+              <w:rPr>
+                <w:lang w:val="en-US"/>
+              </w:rPr>
+              <w:t xml:space="preserve">Send </w:t>
+            </w:r>
+            <w:r>
+              <w:rPr>
+                <w:lang w:val="en-US"/>
+              </w:rPr>
+              <w:t>1 to 64 bytes from an array</w:t>
+            </w:r>
+          </w:p>
+        </w:tc>
+      </w:tr>
+      <w:tr>
+        <w:tc>
+          <w:tcPr>
+            <w:tcW w:w="1255" w:type="dxa"/>
+          </w:tcPr>
+          <w:p>
+            <w:pPr>
+              <w:rPr>
+                <w:lang w:val="en-US"/>
+              </w:rPr>
+            </w:pPr>
+            <w:r>
+              <w:rPr>
+                <w:lang w:val="en-US"/>
+              </w:rPr>
+              <w:t>Status</w:t>
+            </w:r>
+          </w:p>
+        </w:tc>
+        <w:tc>
+          <w:tcPr>
+            <w:tcW w:w="7807" w:type="dxa"/>
+            <w:shd w:val="clear" w:color="auto" w:fill="92D050"/>
+          </w:tcPr>
+          <w:p>
+            <w:pPr>
+              <w:rPr>
+                <w:lang w:val="en-US"/>
+              </w:rPr>
+            </w:pPr>
+            <w:r>
+              <w:rPr>
+                <w:lang w:val="en-US"/>
+              </w:rPr>
+              <w:t>Validated</w:t>
+            </w:r>
+          </w:p>
+        </w:tc>
+      </w:tr>
+      <w:tr>
+        <w:tc>
+          <w:tcPr>
+            <w:tcW w:w="1255" w:type="dxa"/>
+          </w:tcPr>
+          <w:p>
+            <w:pPr>
+              <w:rPr>
+                <w:lang w:val="en-US"/>
+              </w:rPr>
+            </w:pPr>
+            <w:r>
+              <w:rPr>
+                <w:lang w:val="en-US"/>
+              </w:rPr>
+              <w:t>Returns</w:t>
+            </w:r>
+          </w:p>
+        </w:tc>
+        <w:tc>
+          <w:tcPr>
+            <w:tcW w:w="7807" w:type="dxa"/>
+            <w:shd w:val="clear" w:color="auto" w:fill="FFFFFF" w:themeFill="background1"/>
+          </w:tcPr>
+          <w:p>
+            <w:pPr>
+              <w:rPr>
+                <w:lang w:val="en-US"/>
+              </w:rPr>
+            </w:pPr>
+            <w:r>
+              <w:rPr>
+                <w:lang w:val="en-US"/>
+              </w:rPr>
+              <w:t>-</w:t>
+            </w:r>
+          </w:p>
+        </w:tc>
+      </w:tr>
+      <w:tr>
+        <w:tc>
+          <w:tcPr>
+            <w:tcW w:w="1255" w:type="dxa"/>
+          </w:tcPr>
+          <w:p>
+            <w:pPr>
+              <w:rPr>
+                <w:lang w:val="en-US"/>
+              </w:rPr>
+            </w:pPr>
+            <w:r>
+              <w:rPr>
+                <w:lang w:val="en-US"/>
+              </w:rPr>
+              <w:t>Argument</w:t>
+            </w:r>
+          </w:p>
+        </w:tc>
+        <w:tc>
+          <w:tcPr>
+            <w:tcW w:w="7807" w:type="dxa"/>
+            <w:shd w:val="clear" w:color="auto" w:fill="FFFFFF" w:themeFill="background1"/>
+          </w:tcPr>
+          <w:p>
+            <w:pPr>
+              <w:rPr>
+                <w:lang w:val="en-US"/>
+              </w:rPr>
+            </w:pPr>
+            <w:r>
+              <w:rPr>
+                <w:lang w:val="en-US"/>
+              </w:rPr>
+              <w:t>Array of bytes to transmit</w:t>
+            </w:r>
+            <w:r>
+              <w:rPr>
+                <w:lang w:val="en-US"/>
+              </w:rPr>
+              <w:t xml:space="preserve"> (uint8_t*)</w:t>
+            </w:r>
+          </w:p>
+        </w:tc>
+      </w:tr>
+      <w:tr>
+        <w:tc>
+          <w:tcPr>
+            <w:tcW w:w="1255" w:type="dxa"/>
+          </w:tcPr>
+          <w:p>
+            <w:pPr>
+              <w:rPr>
+                <w:lang w:val="en-US"/>
+              </w:rPr>
+            </w:pPr>
+            <w:r>
+              <w:rPr>
+                <w:lang w:val="en-US"/>
+              </w:rPr>
+              <w:t>Argument</w:t>
+            </w:r>
+          </w:p>
+        </w:tc>
+        <w:tc>
+          <w:tcPr>
+            <w:tcW w:w="7807" w:type="dxa"/>
+            <w:shd w:val="clear" w:color="auto" w:fill="FFFFFF" w:themeFill="background1"/>
+          </w:tcPr>
+          <w:p>
+            <w:pPr>
+              <w:rPr>
+                <w:lang w:val="en-US"/>
+              </w:rPr>
+            </w:pPr>
+            <w:r>
+              <w:rPr>
+                <w:lang w:val="en-US"/>
+              </w:rPr>
+              <w:t>Number of bytes to transmit</w:t>
+            </w:r>
+            <w:r>
+              <w:rPr>
+                <w:lang w:val="en-US"/>
+              </w:rPr>
+              <w:t xml:space="preserve"> </w:t>
+            </w:r>
+            <w:r>
+              <w:rPr>
+                <w:lang w:val="en-US"/>
+              </w:rPr>
+              <w:t>(uint8_t)</w:t>
+            </w:r>
+          </w:p>
+        </w:tc>
+      </w:tr>
+    </w:tbl>
+    <w:p>
+      <w:pPr>
+        <w:rPr>
+          <w:lang w:val="en-US"/>
+        </w:rPr>
+      </w:pPr>
+    </w:p>
+    <w:p>
+      <w:pPr>
+        <w:rPr>
+          <w:lang w:val="en-US"/>
+        </w:rPr>
+      </w:pPr>
+      <w:r>
+        <w:rPr>
+          <w:lang w:val="en-US"/>
+        </w:rPr>
+        <w:t xml:space="preserve">Speed-optimized transaction for sending a </w:t>
+      </w:r>
+      <w:r>
+        <w:rPr>
+          <w:lang w:val="en-US"/>
+        </w:rPr>
+        <w:t>string of up to 64 bytes</w:t>
+      </w:r>
+      <w:r>
+        <w:rPr>
+          <w:lang w:val="en-US"/>
+        </w:rPr>
+        <w:t>.</w:t>
+      </w:r>
+    </w:p>
+    <w:p>
+      <w:pPr>
+        <w:pStyle w:val="Heading2"/>
+        <w:rPr>
+          <w:lang w:val="en-US"/>
+        </w:rPr>
+      </w:pPr>
+      <w:r>
+        <w:rPr>
+          <w:lang w:val="en-US"/>
+        </w:rPr>
+        <w:t>TO DO – SAME FUNCTION FOR BURST READ</w:t>
+      </w:r>
+    </w:p>
+    <w:p>
+      <w:pPr>
+        <w:rPr>
+          <w:lang w:val="en-US"/>
+        </w:rPr>
+      </w:pPr>
+    </w:p>
+    <w:p>
+      <w:pPr>
+        <w:pStyle w:val="Heading2"/>
+        <w:rPr>
+          <w:lang w:val="en-US"/>
+        </w:rPr>
+      </w:pPr>
+      <w:proofErr w:type="spellStart"/>
+      <w:r>
+        <w:rPr>
+          <w:lang w:val="en-US"/>
+        </w:rPr>
+        <w:t>hspi_transaction</w:t>
+      </w:r>
+      <w:proofErr w:type="spellEnd"/>
+    </w:p>
+    <w:tbl>
+      <w:tblPr>
+        <w:tblStyle w:val="TableGrid"/>
+        <w:tblW w:w="0" w:type="auto"/>
+        <w:tblLook w:val="04A0" w:firstRow="1" w:lastRow="0" w:firstColumn="1" w:lastColumn="0" w:noHBand="0" w:noVBand="1"/>
+      </w:tblPr>
+      <w:tblGrid>
+        <w:gridCol w:w="1255"/>
+        <w:gridCol w:w="7807"/>
+      </w:tblGrid>
+      <w:tr>
+        <w:tc>
+          <w:tcPr>
+            <w:tcW w:w="9062" w:type="dxa"/>
+            <w:gridSpan w:val="2"/>
+          </w:tcPr>
+          <w:p>
+            <w:pPr>
+              <w:rPr>
+                <w:lang w:val="en-US"/>
+              </w:rPr>
+            </w:pPr>
+            <w:r>
+              <w:rPr>
+                <w:lang w:val="en-US"/>
+              </w:rPr>
+              <w:t>Send 1 to 64 bytes from an array</w:t>
+            </w:r>
+          </w:p>
+        </w:tc>
+      </w:tr>
+      <w:tr>
+        <w:tc>
+          <w:tcPr>
+            <w:tcW w:w="1255" w:type="dxa"/>
+          </w:tcPr>
+          <w:p>
+            <w:pPr>
+              <w:rPr>
+                <w:lang w:val="en-US"/>
+              </w:rPr>
+            </w:pPr>
+            <w:r>
+              <w:rPr>
+                <w:lang w:val="en-US"/>
+              </w:rPr>
+              <w:t>Status</w:t>
+            </w:r>
+          </w:p>
+        </w:tc>
+        <w:tc>
+          <w:tcPr>
+            <w:tcW w:w="7807" w:type="dxa"/>
+            <w:shd w:val="clear" w:color="auto" w:fill="92D050"/>
+          </w:tcPr>
+          <w:p>
+            <w:pPr>
+              <w:rPr>
+                <w:lang w:val="en-US"/>
+              </w:rPr>
+            </w:pPr>
+            <w:r>
+              <w:rPr>
+                <w:lang w:val="en-US"/>
+              </w:rPr>
+              <w:t>Validated</w:t>
+            </w:r>
+          </w:p>
+        </w:tc>
+      </w:tr>
+      <w:tr>
+        <w:tc>
+          <w:tcPr>
+            <w:tcW w:w="1255" w:type="dxa"/>
+          </w:tcPr>
+          <w:p>
+            <w:pPr>
+              <w:rPr>
+                <w:lang w:val="en-US"/>
+              </w:rPr>
+            </w:pPr>
+            <w:r>
+              <w:rPr>
+                <w:lang w:val="en-US"/>
+              </w:rPr>
+              <w:t>Returns</w:t>
+            </w:r>
+          </w:p>
+        </w:tc>
+        <w:tc>
+          <w:tcPr>
+            <w:tcW w:w="7807" w:type="dxa"/>
+            <w:shd w:val="clear" w:color="auto" w:fill="FFFFFF" w:themeFill="background1"/>
+          </w:tcPr>
+          <w:p>
+            <w:pPr>
+              <w:rPr>
+                <w:lang w:val="en-US"/>
+              </w:rPr>
+            </w:pPr>
+            <w:bookmarkStart w:id="0" w:name="_GoBack"/>
+            <w:bookmarkEnd w:id="0"/>
+          </w:p>
+        </w:tc>
+      </w:tr>
+      <w:tr>
+        <w:tc>
+          <w:tcPr>
+            <w:tcW w:w="1255" w:type="dxa"/>
+          </w:tcPr>
+          <w:p>
+            <w:pPr>
+              <w:rPr>
+                <w:lang w:val="en-US"/>
+              </w:rPr>
+            </w:pPr>
+            <w:r>
+              <w:rPr>
+                <w:lang w:val="en-US"/>
+              </w:rPr>
+              <w:t>Argument</w:t>
+            </w:r>
+          </w:p>
+        </w:tc>
+        <w:tc>
+          <w:tcPr>
+            <w:tcW w:w="7807" w:type="dxa"/>
+            <w:shd w:val="clear" w:color="auto" w:fill="FFFFFF" w:themeFill="background1"/>
+          </w:tcPr>
+          <w:p>
+            <w:pPr>
+              <w:rPr>
+                <w:lang w:val="en-US"/>
+              </w:rPr>
+            </w:pPr>
+          </w:p>
+        </w:tc>
+      </w:tr>
+      <w:tr>
+        <w:tc>
+          <w:tcPr>
+            <w:tcW w:w="1255" w:type="dxa"/>
+          </w:tcPr>
+          <w:p>
+            <w:pPr>
+              <w:rPr>
+                <w:lang w:val="en-US"/>
+              </w:rPr>
+            </w:pPr>
+            <w:r>
+              <w:rPr>
+                <w:lang w:val="en-US"/>
+              </w:rPr>
+              <w:t>Argument</w:t>
+            </w:r>
+          </w:p>
+        </w:tc>
+        <w:tc>
+          <w:tcPr>
+            <w:tcW w:w="7807" w:type="dxa"/>
+            <w:shd w:val="clear" w:color="auto" w:fill="FFFFFF" w:themeFill="background1"/>
+          </w:tcPr>
+          <w:p>
+            <w:pPr>
+              <w:rPr>
+                <w:lang w:val="en-US"/>
+              </w:rPr>
+            </w:pPr>
+          </w:p>
+        </w:tc>
+      </w:tr>
+    </w:tbl>
+    <w:p>
+      <w:pPr>
+        <w:rPr>
+          <w:lang w:val="en-US"/>
+        </w:rPr>
+      </w:pPr>
+    </w:p>
+    <w:p>
+      <w:pPr>
+        <w:rPr>
+          <w:lang w:val="en-US"/>
+        </w:rPr>
+      </w:pPr>
+    </w:p>
+    <w:p>
+      <w:pPr>
+        <w:pStyle w:val="Heading2"/>
+        <w:rPr>
+          <w:lang w:val="en-US"/>
+        </w:rPr>
+      </w:pPr>
+      <w:r>
+        <w:rPr>
+          <w:lang w:val="en-US"/>
+        </w:rPr>
+        <w:t>Setup Macros</w:t>
+      </w:r>
     </w:p>
     <w:p>
       <w:pPr>
@@ -551,6 +3245,118 @@
 <file path=word/numbering.xml><?xml version="1.0" encoding="utf-8"?>
 <w:numbering xmlns:wpc="http://schemas.microsoft.com/office/word/2010/wordprocessingCanvas" xmlns:cx="http://schemas.microsoft.com/office/drawing/2014/chartex" xmlns:cx1="http://schemas.microsoft.com/office/drawing/2015/9/8/chartex" xmlns:mc="http://schemas.openxmlformats.org/markup-compatibility/2006" xmlns:o="urn:schemas-microsoft-com:office:office" xmlns:r="http://schemas.openxmlformats.org/officeDocument/2006/relationships" xmlns:m="http://schemas.openxmlformats.org/officeDocument/2006/math" xmlns:v="urn:schemas-microsoft-com:vml" xmlns:wp14="http://schemas.microsoft.com/office/word/2010/wordprocessingDrawing" xmlns:wp="http://schemas.openxmlformats.org/drawingml/2006/wordprocessingDrawing" xmlns:w10="urn:schemas-microsoft-com:office:word" xmlns:w="http://schemas.openxmlformats.org/wordprocessingml/2006/main" xmlns:w14="http://schemas.microsoft.com/office/word/2010/wordml" xmlns:w15="http://schemas.microsoft.com/office/word/2012/wordml" xmlns:w16se="http://schemas.microsoft.com/office/word/2015/wordml/symex" xmlns:wpg="http://schemas.microsoft.com/office/word/2010/wordprocessingGroup" xmlns:wpi="http://schemas.microsoft.com/office/word/2010/wordprocessingInk" xmlns:wne="http://schemas.microsoft.com/office/word/2006/wordml" xmlns:wps="http://schemas.microsoft.com/office/word/2010/wordprocessingShape" mc:Ignorable="w14 w15 w16se wp14">
   <w:abstractNum w:abstractNumId="0" w15:restartNumberingAfterBreak="0">
+    <w:nsid w:val="4B793400"/>
+    <w:multiLevelType w:val="hybridMultilevel"/>
+    <w:tmpl w:val="CA828E32"/>
+    <w:lvl w:ilvl="0" w:tplc="27DEF8EA">
+      <w:numFmt w:val="bullet"/>
+      <w:lvlText w:val=""/>
+      <w:lvlJc w:val="left"/>
+      <w:pPr>
+        <w:ind w:left="720" w:hanging="360"/>
+      </w:pPr>
+      <w:rPr>
+        <w:rFonts w:ascii="Symbol" w:eastAsiaTheme="minorHAnsi" w:hAnsi="Symbol" w:cstheme="minorBidi" w:hint="default"/>
+      </w:rPr>
+    </w:lvl>
+    <w:lvl w:ilvl="1" w:tplc="04090003" w:tentative="1">
+      <w:start w:val="1"/>
+      <w:numFmt w:val="bullet"/>
+      <w:lvlText w:val="o"/>
+      <w:lvlJc w:val="left"/>
+      <w:pPr>
+        <w:ind w:left="1440" w:hanging="360"/>
+      </w:pPr>
+      <w:rPr>
+        <w:rFonts w:ascii="Courier New" w:hAnsi="Courier New" w:cs="Courier New" w:hint="default"/>
+      </w:rPr>
+    </w:lvl>
+    <w:lvl w:ilvl="2" w:tplc="04090005" w:tentative="1">
+      <w:start w:val="1"/>
+      <w:numFmt w:val="bullet"/>
+      <w:lvlText w:val=""/>
+      <w:lvlJc w:val="left"/>
+      <w:pPr>
+        <w:ind w:left="2160" w:hanging="360"/>
+      </w:pPr>
+      <w:rPr>
+        <w:rFonts w:ascii="Wingdings" w:hAnsi="Wingdings" w:hint="default"/>
+      </w:rPr>
+    </w:lvl>
+    <w:lvl w:ilvl="3" w:tplc="04090001" w:tentative="1">
+      <w:start w:val="1"/>
+      <w:numFmt w:val="bullet"/>
+      <w:lvlText w:val=""/>
+      <w:lvlJc w:val="left"/>
+      <w:pPr>
+        <w:ind w:left="2880" w:hanging="360"/>
+      </w:pPr>
+      <w:rPr>
+        <w:rFonts w:ascii="Symbol" w:hAnsi="Symbol" w:hint="default"/>
+      </w:rPr>
+    </w:lvl>
+    <w:lvl w:ilvl="4" w:tplc="04090003" w:tentative="1">
+      <w:start w:val="1"/>
+      <w:numFmt w:val="bullet"/>
+      <w:lvlText w:val="o"/>
+      <w:lvlJc w:val="left"/>
+      <w:pPr>
+        <w:ind w:left="3600" w:hanging="360"/>
+      </w:pPr>
+      <w:rPr>
+        <w:rFonts w:ascii="Courier New" w:hAnsi="Courier New" w:cs="Courier New" w:hint="default"/>
+      </w:rPr>
+    </w:lvl>
+    <w:lvl w:ilvl="5" w:tplc="04090005" w:tentative="1">
+      <w:start w:val="1"/>
+      <w:numFmt w:val="bullet"/>
+      <w:lvlText w:val=""/>
+      <w:lvlJc w:val="left"/>
+      <w:pPr>
+        <w:ind w:left="4320" w:hanging="360"/>
+      </w:pPr>
+      <w:rPr>
+        <w:rFonts w:ascii="Wingdings" w:hAnsi="Wingdings" w:hint="default"/>
+      </w:rPr>
+    </w:lvl>
+    <w:lvl w:ilvl="6" w:tplc="04090001" w:tentative="1">
+      <w:start w:val="1"/>
+      <w:numFmt w:val="bullet"/>
+      <w:lvlText w:val=""/>
+      <w:lvlJc w:val="left"/>
+      <w:pPr>
+        <w:ind w:left="5040" w:hanging="360"/>
+      </w:pPr>
+      <w:rPr>
+        <w:rFonts w:ascii="Symbol" w:hAnsi="Symbol" w:hint="default"/>
+      </w:rPr>
+    </w:lvl>
+    <w:lvl w:ilvl="7" w:tplc="04090003" w:tentative="1">
+      <w:start w:val="1"/>
+      <w:numFmt w:val="bullet"/>
+      <w:lvlText w:val="o"/>
+      <w:lvlJc w:val="left"/>
+      <w:pPr>
+        <w:ind w:left="5760" w:hanging="360"/>
+      </w:pPr>
+      <w:rPr>
+        <w:rFonts w:ascii="Courier New" w:hAnsi="Courier New" w:cs="Courier New" w:hint="default"/>
+      </w:rPr>
+    </w:lvl>
+    <w:lvl w:ilvl="8" w:tplc="04090005" w:tentative="1">
+      <w:start w:val="1"/>
+      <w:numFmt w:val="bullet"/>
+      <w:lvlText w:val=""/>
+      <w:lvlJc w:val="left"/>
+      <w:pPr>
+        <w:ind w:left="6480" w:hanging="360"/>
+      </w:pPr>
+      <w:rPr>
+        <w:rFonts w:ascii="Wingdings" w:hAnsi="Wingdings" w:hint="default"/>
+      </w:rPr>
+    </w:lvl>
+  </w:abstractNum>
+  <w:abstractNum w:abstractNumId="1" w15:restartNumberingAfterBreak="0">
     <w:nsid w:val="58BC6323"/>
     <w:multiLevelType w:val="multilevel"/>
     <w:tmpl w:val="672C935A"/>
@@ -680,8 +3486,126 @@
       </w:rPr>
     </w:lvl>
   </w:abstractNum>
+  <w:abstractNum w:abstractNumId="2" w15:restartNumberingAfterBreak="0">
+    <w:nsid w:val="7D83538E"/>
+    <w:multiLevelType w:val="hybridMultilevel"/>
+    <w:tmpl w:val="8DF0B06E"/>
+    <w:lvl w:ilvl="0" w:tplc="A8B238FC">
+      <w:numFmt w:val="bullet"/>
+      <w:lvlText w:val=""/>
+      <w:lvlJc w:val="left"/>
+      <w:pPr>
+        <w:ind w:left="720" w:hanging="360"/>
+      </w:pPr>
+      <w:rPr>
+        <w:rFonts w:ascii="Symbol" w:eastAsiaTheme="minorHAnsi" w:hAnsi="Symbol" w:cstheme="minorBidi" w:hint="default"/>
+      </w:rPr>
+    </w:lvl>
+    <w:lvl w:ilvl="1" w:tplc="04090003" w:tentative="1">
+      <w:start w:val="1"/>
+      <w:numFmt w:val="bullet"/>
+      <w:lvlText w:val="o"/>
+      <w:lvlJc w:val="left"/>
+      <w:pPr>
+        <w:ind w:left="1440" w:hanging="360"/>
+      </w:pPr>
+      <w:rPr>
+        <w:rFonts w:ascii="Courier New" w:hAnsi="Courier New" w:cs="Courier New" w:hint="default"/>
+      </w:rPr>
+    </w:lvl>
+    <w:lvl w:ilvl="2" w:tplc="04090005" w:tentative="1">
+      <w:start w:val="1"/>
+      <w:numFmt w:val="bullet"/>
+      <w:lvlText w:val=""/>
+      <w:lvlJc w:val="left"/>
+      <w:pPr>
+        <w:ind w:left="2160" w:hanging="360"/>
+      </w:pPr>
+      <w:rPr>
+        <w:rFonts w:ascii="Wingdings" w:hAnsi="Wingdings" w:hint="default"/>
+      </w:rPr>
+    </w:lvl>
+    <w:lvl w:ilvl="3" w:tplc="04090001" w:tentative="1">
+      <w:start w:val="1"/>
+      <w:numFmt w:val="bullet"/>
+      <w:lvlText w:val=""/>
+      <w:lvlJc w:val="left"/>
+      <w:pPr>
+        <w:ind w:left="2880" w:hanging="360"/>
+      </w:pPr>
+      <w:rPr>
+        <w:rFonts w:ascii="Symbol" w:hAnsi="Symbol" w:hint="default"/>
+      </w:rPr>
+    </w:lvl>
+    <w:lvl w:ilvl="4" w:tplc="04090003" w:tentative="1">
+      <w:start w:val="1"/>
+      <w:numFmt w:val="bullet"/>
+      <w:lvlText w:val="o"/>
+      <w:lvlJc w:val="left"/>
+      <w:pPr>
+        <w:ind w:left="3600" w:hanging="360"/>
+      </w:pPr>
+      <w:rPr>
+        <w:rFonts w:ascii="Courier New" w:hAnsi="Courier New" w:cs="Courier New" w:hint="default"/>
+      </w:rPr>
+    </w:lvl>
+    <w:lvl w:ilvl="5" w:tplc="04090005" w:tentative="1">
+      <w:start w:val="1"/>
+      <w:numFmt w:val="bullet"/>
+      <w:lvlText w:val=""/>
+      <w:lvlJc w:val="left"/>
+      <w:pPr>
+        <w:ind w:left="4320" w:hanging="360"/>
+      </w:pPr>
+      <w:rPr>
+        <w:rFonts w:ascii="Wingdings" w:hAnsi="Wingdings" w:hint="default"/>
+      </w:rPr>
+    </w:lvl>
+    <w:lvl w:ilvl="6" w:tplc="04090001" w:tentative="1">
+      <w:start w:val="1"/>
+      <w:numFmt w:val="bullet"/>
+      <w:lvlText w:val=""/>
+      <w:lvlJc w:val="left"/>
+      <w:pPr>
+        <w:ind w:left="5040" w:hanging="360"/>
+      </w:pPr>
+      <w:rPr>
+        <w:rFonts w:ascii="Symbol" w:hAnsi="Symbol" w:hint="default"/>
+      </w:rPr>
+    </w:lvl>
+    <w:lvl w:ilvl="7" w:tplc="04090003" w:tentative="1">
+      <w:start w:val="1"/>
+      <w:numFmt w:val="bullet"/>
+      <w:lvlText w:val="o"/>
+      <w:lvlJc w:val="left"/>
+      <w:pPr>
+        <w:ind w:left="5760" w:hanging="360"/>
+      </w:pPr>
+      <w:rPr>
+        <w:rFonts w:ascii="Courier New" w:hAnsi="Courier New" w:cs="Courier New" w:hint="default"/>
+      </w:rPr>
+    </w:lvl>
+    <w:lvl w:ilvl="8" w:tplc="04090005" w:tentative="1">
+      <w:start w:val="1"/>
+      <w:numFmt w:val="bullet"/>
+      <w:lvlText w:val=""/>
+      <w:lvlJc w:val="left"/>
+      <w:pPr>
+        <w:ind w:left="6480" w:hanging="360"/>
+      </w:pPr>
+      <w:rPr>
+        <w:rFonts w:ascii="Wingdings" w:hAnsi="Wingdings" w:hint="default"/>
+      </w:rPr>
+    </w:lvl>
+  </w:abstractNum>
   <w:num w:numId="1">
+    <w:abstractNumId w:val="1"/>
+  </w:num>
+  <w:num w:numId="2">
     <w:abstractNumId w:val="0"/>
+  </w:num>
+  <w:num w:numId="3">
+    <w:abstractNumId w:val="2"/>
   </w:num>
 </w:numbering>
 </file>
@@ -1507,6 +4431,17 @@
       <w:szCs w:val="21"/>
     </w:rPr>
   </w:style>
+  <w:style w:type="paragraph" w:styleId="ListParagraph">
+    <w:name w:val="List Paragraph"/>
+    <w:basedOn w:val="Normal"/>
+    <w:uiPriority w:val="34"/>
+    <w:qFormat/>
+    <w:rsid w:val="002C10D7"/>
+    <w:pPr>
+      <w:ind w:left="720"/>
+      <w:contextualSpacing/>
+    </w:pPr>
+  </w:style>
 </w:styles>
 </file>
 
@@ -1798,7 +4733,7 @@
 </file>
 
 <file path=customXml/itemProps1.xml><?xml version="1.0" encoding="utf-8"?>
-<ds:datastoreItem xmlns:ds="http://schemas.openxmlformats.org/officeDocument/2006/customXml" ds:itemID="{EAF84B4A-F486-472B-8F5B-49EB72C5553F}">
+<ds:datastoreItem xmlns:ds="http://schemas.openxmlformats.org/officeDocument/2006/customXml" ds:itemID="{33A4CF4E-7D48-421B-8FAF-3E3BD9D84873}">
   <ds:schemaRefs>
     <ds:schemaRef ds:uri="http://schemas.openxmlformats.org/officeDocument/2006/bibliography"/>
   </ds:schemaRefs>

</xml_diff>